<commit_message>
Update doc and bump to 4.5
</commit_message>
<xml_diff>
--- a/README.docx
+++ b/README.docx
@@ -4329,7 +4329,7 @@
       </w:r>
     </w:p>
     <w:bookmarkEnd w:id="139"/>
-    <w:bookmarkStart w:id="147" w:name="reality_report"/>
+    <w:bookmarkStart w:id="148" w:name="reality_report"/>
     <w:p>
       <w:pPr>
         <w:pStyle w:val="Heading1"/>
@@ -4338,7 +4338,7 @@
         <w:t xml:space="preserve">COMPARING PREDICTIONS WITH REALITY</w:t>
       </w:r>
     </w:p>
-    <w:bookmarkStart w:id="146" w:name="checking-your-monthly-spending"/>
+    <w:bookmarkStart w:id="147" w:name="checking-your-monthly-spending"/>
     <w:p>
       <w:pPr>
         <w:pStyle w:val="Heading2"/>
@@ -4521,9 +4521,27 @@
         <w:t xml:space="preserve">This shows data over a few months. It should become more useful as time progresses and more real data is available.</w:t>
       </w:r>
     </w:p>
+    <w:bookmarkStart w:id="146" w:name="note-1"/>
+    <w:p>
+      <w:pPr>
+        <w:pStyle w:val="Heading3"/>
+      </w:pPr>
+      <w:r>
+        <w:t xml:space="preserve">Note</w:t>
+      </w:r>
+    </w:p>
+    <w:p>
+      <w:pPr>
+        <w:pStyle w:val="FirstParagraph"/>
+      </w:pPr>
+      <w:r>
+        <w:t xml:space="preserve">Any of the traces can be hidden if required by clicking on the legend name on the right hand side of the plot area.</w:t>
+      </w:r>
+    </w:p>
     <w:bookmarkEnd w:id="146"/>
     <w:bookmarkEnd w:id="147"/>
-    <w:bookmarkStart w:id="157" w:name="X3588ef0ac7a8e8ef051146d509e606157912327"/>
+    <w:bookmarkEnd w:id="148"/>
+    <w:bookmarkStart w:id="158" w:name="X3588ef0ac7a8e8ef051146d509e606157912327"/>
     <w:p>
       <w:pPr>
         <w:pStyle w:val="Heading1"/>
@@ -4557,18 +4575,18 @@
           <wp:inline>
             <wp:extent cx="5334000" cy="9482666"/>
             <wp:effectExtent b="0" l="0" r="0" t="0"/>
-            <wp:docPr descr="alt text" title="Drawdown Retirement Form 3" id="149" name="Picture"/>
+            <wp:docPr descr="alt text" title="Drawdown Retirement Form 3" id="150" name="Picture"/>
             <a:graphic>
               <a:graphicData uri="http://schemas.openxmlformats.org/drawingml/2006/picture">
                 <pic:pic>
                   <pic:nvPicPr>
-                    <pic:cNvPr descr="images/drawdown_retirement_form_3.png" id="150" name="Picture"/>
+                    <pic:cNvPr descr="images/drawdown_retirement_form_3.png" id="151" name="Picture"/>
                     <pic:cNvPicPr>
                       <a:picLocks noChangeArrowheads="1" noChangeAspect="1"/>
                     </pic:cNvPicPr>
                   </pic:nvPicPr>
                   <pic:blipFill>
-                    <a:blip r:embed="rId148"/>
+                    <a:blip r:embed="rId149"/>
                     <a:stretch>
                       <a:fillRect/>
                     </a:stretch>
@@ -4620,18 +4638,18 @@
           <wp:inline>
             <wp:extent cx="5334000" cy="9482666"/>
             <wp:effectExtent b="0" l="0" r="0" t="0"/>
-            <wp:docPr descr="alt text" title="Report 5" id="152" name="Picture"/>
+            <wp:docPr descr="alt text" title="Report 5" id="153" name="Picture"/>
             <a:graphic>
               <a:graphicData uri="http://schemas.openxmlformats.org/drawingml/2006/picture">
                 <pic:pic>
                   <pic:nvPicPr>
-                    <pic:cNvPr descr="images/report_1e.png" id="153" name="Picture"/>
+                    <pic:cNvPr descr="images/report_1e.png" id="154" name="Picture"/>
                     <pic:cNvPicPr>
                       <a:picLocks noChangeArrowheads="1" noChangeAspect="1"/>
                     </pic:cNvPicPr>
                   </pic:nvPicPr>
                   <pic:blipFill>
-                    <a:blip r:embed="rId151"/>
+                    <a:blip r:embed="rId152"/>
                     <a:stretch>
                       <a:fillRect/>
                     </a:stretch>
@@ -4683,18 +4701,18 @@
           <wp:inline>
             <wp:extent cx="5334000" cy="2431977"/>
             <wp:effectExtent b="0" l="0" r="0" t="0"/>
-            <wp:docPr descr="alt text" title="Report 5 Zoom" id="155" name="Picture"/>
+            <wp:docPr descr="alt text" title="Report 5 Zoom" id="156" name="Picture"/>
             <a:graphic>
               <a:graphicData uri="http://schemas.openxmlformats.org/drawingml/2006/picture">
                 <pic:pic>
                   <pic:nvPicPr>
-                    <pic:cNvPr descr="images/report_1e_zoom.png" id="156" name="Picture"/>
+                    <pic:cNvPr descr="images/report_1e_zoom.png" id="157" name="Picture"/>
                     <pic:cNvPicPr>
                       <a:picLocks noChangeArrowheads="1" noChangeAspect="1"/>
                     </pic:cNvPicPr>
                   </pic:nvPicPr>
                   <pic:blipFill>
-                    <a:blip r:embed="rId154"/>
+                    <a:blip r:embed="rId155"/>
                     <a:stretch>
                       <a:fillRect/>
                     </a:stretch>
@@ -4729,7 +4747,7 @@
         <w:t xml:space="preserve">alt text</w:t>
       </w:r>
     </w:p>
-    <w:bookmarkEnd w:id="157"/>
+    <w:bookmarkEnd w:id="158"/>
     <w:sectPr/>
   </w:body>
 </w:document>

</xml_diff>

<commit_message>
Update the docx version of the markdown doc.
</commit_message>
<xml_diff>
--- a/README.docx
+++ b/README.docx
@@ -1212,7 +1212,7 @@
       <w:r>
         <w:drawing>
           <wp:inline>
-            <wp:extent cx="5334000" cy="3922209"/>
+            <wp:extent cx="5334000" cy="3318044"/>
             <wp:effectExtent b="0" l="0" r="0" t="0"/>
             <wp:docPr descr="alt text" title="First Logged In Window" id="48" name="Picture"/>
             <a:graphic>
@@ -1233,7 +1233,7 @@
                   <pic:spPr bwMode="auto">
                     <a:xfrm>
                       <a:off x="0" y="0"/>
-                      <a:ext cx="5334000" cy="3922209"/>
+                      <a:ext cx="5334000" cy="3318044"/>
                     </a:xfrm>
                     <a:prstGeom prst="rect">
                       <a:avLst/>
@@ -1836,7 +1836,7 @@
       <w:r>
         <w:drawing>
           <wp:inline>
-            <wp:extent cx="5334000" cy="3922209"/>
+            <wp:extent cx="5334000" cy="3318044"/>
             <wp:effectExtent b="0" l="0" r="0" t="0"/>
             <wp:docPr descr="alt text" title="Empty savings tab" id="64" name="Picture"/>
             <a:graphic>
@@ -1857,7 +1857,7 @@
                   <pic:spPr bwMode="auto">
                     <a:xfrm>
                       <a:off x="0" y="0"/>
-                      <a:ext cx="5334000" cy="3922209"/>
+                      <a:ext cx="5334000" cy="3318044"/>
                     </a:xfrm>
                     <a:prstGeom prst="rect">
                       <a:avLst/>
@@ -2438,7 +2438,7 @@
       <w:r>
         <w:drawing>
           <wp:inline>
-            <wp:extent cx="5334000" cy="5308331"/>
+            <wp:extent cx="5334000" cy="4153865"/>
             <wp:effectExtent b="0" l="0" r="0" t="0"/>
             <wp:docPr descr="alt text" title="Example Savings Accounts" id="81" name="Picture"/>
             <a:graphic>
@@ -2459,7 +2459,7 @@
                   <pic:spPr bwMode="auto">
                     <a:xfrm>
                       <a:off x="0" y="0"/>
-                      <a:ext cx="5334000" cy="5308331"/>
+                      <a:ext cx="5334000" cy="4153865"/>
                     </a:xfrm>
                     <a:prstGeom prst="rect">
                       <a:avLst/>
@@ -2519,7 +2519,7 @@
       <w:r>
         <w:drawing>
           <wp:inline>
-            <wp:extent cx="5334000" cy="5308331"/>
+            <wp:extent cx="5334000" cy="4153865"/>
             <wp:effectExtent b="0" l="0" r="0" t="0"/>
             <wp:docPr descr="alt text" title="Empty savings tab" id="85" name="Picture"/>
             <a:graphic>
@@ -2540,7 +2540,7 @@
                   <pic:spPr bwMode="auto">
                     <a:xfrm>
                       <a:off x="0" y="0"/>
-                      <a:ext cx="5334000" cy="5308331"/>
+                      <a:ext cx="5334000" cy="4153865"/>
                     </a:xfrm>
                     <a:prstGeom prst="rect">
                       <a:avLst/>
@@ -3036,7 +3036,7 @@
       <w:r>
         <w:drawing>
           <wp:inline>
-            <wp:extent cx="5334000" cy="5308331"/>
+            <wp:extent cx="5334000" cy="4153865"/>
             <wp:effectExtent b="0" l="0" r="0" t="0"/>
             <wp:docPr descr="alt text" title="Example Pensions" id="104" name="Picture"/>
             <a:graphic>
@@ -3057,7 +3057,7 @@
                   <pic:spPr bwMode="auto">
                     <a:xfrm>
                       <a:off x="0" y="0"/>
-                      <a:ext cx="5334000" cy="5308331"/>
+                      <a:ext cx="5334000" cy="4153865"/>
                     </a:xfrm>
                     <a:prstGeom prst="rect">
                       <a:avLst/>

</xml_diff>

<commit_message>
Update the doc to indicate that Python no longer needs to be installed on Windows PC's.
</commit_message>
<xml_diff>
--- a/README.docx
+++ b/README.docx
@@ -416,7 +416,7 @@
       </w:r>
     </w:p>
     <w:bookmarkEnd w:id="25"/>
-    <w:bookmarkStart w:id="27" w:name="installing-on-windows"/>
+    <w:bookmarkStart w:id="26" w:name="installing-on-windows"/>
     <w:p>
       <w:pPr>
         <w:pStyle w:val="Heading1"/>
@@ -427,56 +427,22 @@
     </w:p>
     <w:p>
       <w:pPr>
+        <w:pStyle w:val="FirstParagraph"/>
+      </w:pPr>
+      <w:r>
+        <w:t xml:space="preserve">Installing the retirement finances package onto a Windows PC no longer requires that Python ins installed.</w:t>
+      </w:r>
+    </w:p>
+    <w:p>
+      <w:pPr>
         <w:numPr>
           <w:ilvl w:val="0"/>
           <w:numId w:val="1002"/>
         </w:numPr>
-      </w:pPr>
-      <w:r>
-        <w:t xml:space="preserve">To install onto a Linux PC ensure you have python 3.12 installed. Details of how to install python can be found</w:t>
-      </w:r>
-      <w:r>
-        <w:t xml:space="preserve"> </w:t>
-      </w:r>
-      <w:hyperlink r:id="rId26">
-        <w:r>
-          <w:rPr>
-            <w:rStyle w:val="Hyperlink"/>
-          </w:rPr>
-          <w:t xml:space="preserve">here</w:t>
-        </w:r>
-      </w:hyperlink>
-      <w:r>
-        <w:t xml:space="preserve">. When the initial screen is displayed you mus select the</w:t>
-      </w:r>
-      <w:r>
-        <w:t xml:space="preserve"> </w:t>
-      </w:r>
-      <w:r>
-        <w:t xml:space="preserve">‘</w:t>
-      </w:r>
-      <w:r>
-        <w:t xml:space="preserve">Add Python to PATH</w:t>
-      </w:r>
-      <w:r>
-        <w:t xml:space="preserve">’</w:t>
-      </w:r>
-      <w:r>
-        <w:t xml:space="preserve"> </w:t>
-      </w:r>
-      <w:r>
-        <w:t xml:space="preserve">checkbox.</w:t>
-      </w:r>
-    </w:p>
-    <w:p>
-      <w:pPr>
-        <w:numPr>
-          <w:ilvl w:val="0"/>
-          <w:numId w:val="1002"/>
-        </w:numPr>
-      </w:pPr>
-      <w:r>
-        <w:t xml:space="preserve">Double click on installers/windows/Retirement_Finances_4.4.exe (4.4 version may change) file and step through the installation.</w:t>
+        <w:pStyle w:val="Compact"/>
+      </w:pPr>
+      <w:r>
+        <w:t xml:space="preserve">Double click on the installers/windows/Retirement_Finances_5.0.exe and step through the installation wizard.</w:t>
       </w:r>
     </w:p>
     <w:p>
@@ -484,130 +450,130 @@
         <w:pStyle w:val="FirstParagraph"/>
       </w:pPr>
       <w:r>
-        <w:t xml:space="preserve">The installation may take several minutes to complete. When complete the Retirement_Finances launcher can be found from the Windows Start button.</w:t>
+        <w:t xml:space="preserve">When complete the Retirement_Finances launcher can be found from the Windows Start button.</w:t>
+      </w:r>
+    </w:p>
+    <w:bookmarkEnd w:id="26"/>
+    <w:bookmarkStart w:id="28" w:name="using-the-software"/>
+    <w:p>
+      <w:pPr>
+        <w:pStyle w:val="Heading1"/>
+      </w:pPr>
+      <w:r>
+        <w:t xml:space="preserve">Using the software</w:t>
+      </w:r>
+    </w:p>
+    <w:bookmarkStart w:id="27" w:name="overview"/>
+    <w:p>
+      <w:pPr>
+        <w:pStyle w:val="Heading2"/>
+      </w:pPr>
+      <w:r>
+        <w:t xml:space="preserve">Overview</w:t>
+      </w:r>
+    </w:p>
+    <w:p>
+      <w:pPr>
+        <w:pStyle w:val="FirstParagraph"/>
+      </w:pPr>
+      <w:r>
+        <w:t xml:space="preserve">The software stores details of your savings and pension accounts. This information is only stored locally on your PC and all the files in which this information is stored are encrypted.</w:t>
+      </w:r>
+    </w:p>
+    <w:p>
+      <w:pPr>
+        <w:pStyle w:val="BodyText"/>
+      </w:pPr>
+      <w:r>
+        <w:t xml:space="preserve">A general overview of the Apps functionality is listed below.</w:t>
+      </w:r>
+    </w:p>
+    <w:p>
+      <w:pPr>
+        <w:numPr>
+          <w:ilvl w:val="0"/>
+          <w:numId w:val="1003"/>
+        </w:numPr>
+        <w:pStyle w:val="Compact"/>
+      </w:pPr>
+      <w:r>
+        <w:t xml:space="preserve">Enter your savings details.</w:t>
+      </w:r>
+    </w:p>
+    <w:p>
+      <w:pPr>
+        <w:numPr>
+          <w:ilvl w:val="0"/>
+          <w:numId w:val="1003"/>
+        </w:numPr>
+        <w:pStyle w:val="Compact"/>
+      </w:pPr>
+      <w:r>
+        <w:t xml:space="preserve">Enter your pension details.</w:t>
+      </w:r>
+    </w:p>
+    <w:p>
+      <w:pPr>
+        <w:numPr>
+          <w:ilvl w:val="0"/>
+          <w:numId w:val="1003"/>
+        </w:numPr>
+        <w:pStyle w:val="Compact"/>
+      </w:pPr>
+      <w:r>
+        <w:t xml:space="preserve">Enter details of your spending as time progresses.</w:t>
+      </w:r>
+    </w:p>
+    <w:p>
+      <w:pPr>
+        <w:numPr>
+          <w:ilvl w:val="0"/>
+          <w:numId w:val="1003"/>
+        </w:numPr>
+        <w:pStyle w:val="Compact"/>
+      </w:pPr>
+      <w:r>
+        <w:t xml:space="preserve">Make predictions of how long these will last.</w:t>
+      </w:r>
+    </w:p>
+    <w:p>
+      <w:pPr>
+        <w:numPr>
+          <w:ilvl w:val="0"/>
+          <w:numId w:val="1003"/>
+        </w:numPr>
+        <w:pStyle w:val="Compact"/>
+      </w:pPr>
+      <w:r>
+        <w:t xml:space="preserve">Check your expenditure as time progresses to see how you are doing against the above predictions.</w:t>
+      </w:r>
+    </w:p>
+    <w:p>
+      <w:pPr>
+        <w:pStyle w:val="FirstParagraph"/>
+      </w:pPr>
+      <w:r>
+        <w:t xml:space="preserve">As stated previously the predictions are based on your guesses regarding future growth of pension</w:t>
+      </w:r>
+      <w:r>
+        <w:t xml:space="preserve"> </w:t>
+      </w:r>
+      <w:r>
+        <w:t xml:space="preserve">funds, interest rates and spending.</w:t>
       </w:r>
     </w:p>
     <w:bookmarkEnd w:id="27"/>
-    <w:bookmarkStart w:id="29" w:name="using-the-software"/>
+    <w:bookmarkEnd w:id="28"/>
+    <w:bookmarkStart w:id="35" w:name="starting-the-software"/>
     <w:p>
       <w:pPr>
         <w:pStyle w:val="Heading1"/>
       </w:pPr>
       <w:r>
-        <w:t xml:space="preserve">Using the software</w:t>
-      </w:r>
-    </w:p>
-    <w:bookmarkStart w:id="28" w:name="overview"/>
-    <w:p>
-      <w:pPr>
-        <w:pStyle w:val="Heading2"/>
-      </w:pPr>
-      <w:r>
-        <w:t xml:space="preserve">Overview</w:t>
-      </w:r>
-    </w:p>
-    <w:p>
-      <w:pPr>
-        <w:pStyle w:val="FirstParagraph"/>
-      </w:pPr>
-      <w:r>
-        <w:t xml:space="preserve">The software stores details of your savings and pension accounts. This information is only stored locally on your PC and all the files in which this information is stored are encrypted.</w:t>
-      </w:r>
-    </w:p>
-    <w:p>
-      <w:pPr>
-        <w:pStyle w:val="BodyText"/>
-      </w:pPr>
-      <w:r>
-        <w:t xml:space="preserve">A general overview of the Apps functionality is listed below.</w:t>
-      </w:r>
-    </w:p>
-    <w:p>
-      <w:pPr>
-        <w:numPr>
-          <w:ilvl w:val="0"/>
-          <w:numId w:val="1003"/>
-        </w:numPr>
-        <w:pStyle w:val="Compact"/>
-      </w:pPr>
-      <w:r>
-        <w:t xml:space="preserve">Enter your savings details.</w:t>
-      </w:r>
-    </w:p>
-    <w:p>
-      <w:pPr>
-        <w:numPr>
-          <w:ilvl w:val="0"/>
-          <w:numId w:val="1003"/>
-        </w:numPr>
-        <w:pStyle w:val="Compact"/>
-      </w:pPr>
-      <w:r>
-        <w:t xml:space="preserve">Enter your pension details.</w:t>
-      </w:r>
-    </w:p>
-    <w:p>
-      <w:pPr>
-        <w:numPr>
-          <w:ilvl w:val="0"/>
-          <w:numId w:val="1003"/>
-        </w:numPr>
-        <w:pStyle w:val="Compact"/>
-      </w:pPr>
-      <w:r>
-        <w:t xml:space="preserve">Enter details of your spending as time progresses.</w:t>
-      </w:r>
-    </w:p>
-    <w:p>
-      <w:pPr>
-        <w:numPr>
-          <w:ilvl w:val="0"/>
-          <w:numId w:val="1003"/>
-        </w:numPr>
-        <w:pStyle w:val="Compact"/>
-      </w:pPr>
-      <w:r>
-        <w:t xml:space="preserve">Make predictions of how long these will last.</w:t>
-      </w:r>
-    </w:p>
-    <w:p>
-      <w:pPr>
-        <w:numPr>
-          <w:ilvl w:val="0"/>
-          <w:numId w:val="1003"/>
-        </w:numPr>
-        <w:pStyle w:val="Compact"/>
-      </w:pPr>
-      <w:r>
-        <w:t xml:space="preserve">Check your expenditure as time progresses to see how you are doing against the above predictions.</w:t>
-      </w:r>
-    </w:p>
-    <w:p>
-      <w:pPr>
-        <w:pStyle w:val="FirstParagraph"/>
-      </w:pPr>
-      <w:r>
-        <w:t xml:space="preserve">As stated previously the predictions are based on your guesses regarding future growth of pension</w:t>
-      </w:r>
-      <w:r>
-        <w:t xml:space="preserve"> </w:t>
-      </w:r>
-      <w:r>
-        <w:t xml:space="preserve">funds, interest rates and spending.</w:t>
-      </w:r>
-    </w:p>
-    <w:bookmarkEnd w:id="28"/>
-    <w:bookmarkEnd w:id="29"/>
-    <w:bookmarkStart w:id="36" w:name="starting-the-software"/>
-    <w:p>
-      <w:pPr>
-        <w:pStyle w:val="Heading1"/>
-      </w:pPr>
-      <w:r>
         <w:t xml:space="preserve">Starting the software</w:t>
       </w:r>
     </w:p>
-    <w:bookmarkStart w:id="34" w:name="on-linux"/>
+    <w:bookmarkStart w:id="33" w:name="on-linux"/>
     <w:p>
       <w:pPr>
         <w:pStyle w:val="Heading2"/>
@@ -680,7 +646,7 @@
         <w:t xml:space="preserve">.</w:t>
       </w:r>
     </w:p>
-    <w:bookmarkStart w:id="33" w:name="creating-a-gnome-startup-icon"/>
+    <w:bookmarkStart w:id="32" w:name="creating-a-gnome-startup-icon"/>
     <w:p>
       <w:pPr>
         <w:pStyle w:val="Heading3"/>
@@ -753,18 +719,18 @@
           <wp:inline>
             <wp:extent cx="1981200" cy="1981200"/>
             <wp:effectExtent b="0" l="0" r="0" t="0"/>
-            <wp:docPr descr="alt text" title="Startup icon" id="31" name="Picture"/>
+            <wp:docPr descr="alt text" title="Startup icon" id="30" name="Picture"/>
             <a:graphic>
               <a:graphicData uri="http://schemas.openxmlformats.org/drawingml/2006/picture">
                 <pic:pic>
                   <pic:nvPicPr>
-                    <pic:cNvPr descr="images/startup_icon.png" id="32" name="Picture"/>
+                    <pic:cNvPr descr="images/startup_icon.png" id="31" name="Picture"/>
                     <pic:cNvPicPr>
                       <a:picLocks noChangeArrowheads="1" noChangeAspect="1"/>
                     </pic:cNvPicPr>
                   </pic:nvPicPr>
                   <pic:blipFill>
-                    <a:blip r:embed="rId30"/>
+                    <a:blip r:embed="rId29"/>
                     <a:stretch>
                       <a:fillRect/>
                     </a:stretch>
@@ -799,112 +765,112 @@
         <w:t xml:space="preserve">alt text</w:t>
       </w:r>
     </w:p>
+    <w:bookmarkEnd w:id="32"/>
     <w:bookmarkEnd w:id="33"/>
+    <w:bookmarkStart w:id="34" w:name="on-windows"/>
+    <w:p>
+      <w:pPr>
+        <w:pStyle w:val="Heading2"/>
+      </w:pPr>
+      <w:r>
+        <w:t xml:space="preserve">On Windows</w:t>
+      </w:r>
+    </w:p>
+    <w:p>
+      <w:pPr>
+        <w:pStyle w:val="FirstParagraph"/>
+      </w:pPr>
+      <w:r>
+        <w:t xml:space="preserve">Type</w:t>
+      </w:r>
+      <w:r>
+        <w:t xml:space="preserve"> </w:t>
+      </w:r>
+      <w:r>
+        <w:t xml:space="preserve">‘</w:t>
+      </w:r>
+      <w:r>
+        <w:t xml:space="preserve">Retirement_Finances</w:t>
+      </w:r>
+      <w:r>
+        <w:t xml:space="preserve">’</w:t>
+      </w:r>
+      <w:r>
+        <w:t xml:space="preserve"> </w:t>
+      </w:r>
+      <w:r>
+        <w:t xml:space="preserve">after selecting the Windows Start button and select</w:t>
+      </w:r>
+      <w:r>
+        <w:t xml:space="preserve"> </w:t>
+      </w:r>
+      <w:r>
+        <w:t xml:space="preserve">‘</w:t>
+      </w:r>
+      <w:r>
+        <w:t xml:space="preserve">Retirement_Finances</w:t>
+      </w:r>
+      <w:r>
+        <w:t xml:space="preserve">’</w:t>
+      </w:r>
+      <w:r>
+        <w:t xml:space="preserve"> </w:t>
+      </w:r>
+      <w:r>
+        <w:t xml:space="preserve">under</w:t>
+      </w:r>
+      <w:r>
+        <w:t xml:space="preserve"> </w:t>
+      </w:r>
+      <w:r>
+        <w:t xml:space="preserve">‘</w:t>
+      </w:r>
+      <w:r>
+        <w:t xml:space="preserve">best match</w:t>
+      </w:r>
+      <w:r>
+        <w:t xml:space="preserve">’</w:t>
+      </w:r>
+      <w:r>
+        <w:t xml:space="preserve">. This opens a window indicating that the application is starting up. Shortly afterwards (the time will depend how fast your PC is) a</w:t>
+      </w:r>
+      <w:r>
+        <w:t xml:space="preserve"> </w:t>
+      </w:r>
+      <w:r>
+        <w:t xml:space="preserve">‘</w:t>
+      </w:r>
+      <w:r>
+        <w:t xml:space="preserve">Retirement Finances</w:t>
+      </w:r>
+      <w:r>
+        <w:t xml:space="preserve">’</w:t>
+      </w:r>
+      <w:r>
+        <w:t xml:space="preserve"> </w:t>
+      </w:r>
+      <w:r>
+        <w:t xml:space="preserve">browser window should open asking you to enter a password as shown below under</w:t>
+      </w:r>
+      <w:r>
+        <w:t xml:space="preserve"> </w:t>
+      </w:r>
+      <w:r>
+        <w:t xml:space="preserve">‘</w:t>
+      </w:r>
+      <w:r>
+        <w:t xml:space="preserve">Initial browser window</w:t>
+      </w:r>
+      <w:r>
+        <w:t xml:space="preserve">’</w:t>
+      </w:r>
+      <w:r>
+        <w:t xml:space="preserve">.</w:t>
+      </w:r>
+    </w:p>
     <w:bookmarkEnd w:id="34"/>
-    <w:bookmarkStart w:id="35" w:name="on-windows"/>
-    <w:p>
-      <w:pPr>
-        <w:pStyle w:val="Heading2"/>
-      </w:pPr>
-      <w:r>
-        <w:t xml:space="preserve">On Windows</w:t>
-      </w:r>
-    </w:p>
-    <w:p>
-      <w:pPr>
-        <w:pStyle w:val="FirstParagraph"/>
-      </w:pPr>
-      <w:r>
-        <w:t xml:space="preserve">Type</w:t>
-      </w:r>
-      <w:r>
-        <w:t xml:space="preserve"> </w:t>
-      </w:r>
-      <w:r>
-        <w:t xml:space="preserve">‘</w:t>
-      </w:r>
-      <w:r>
-        <w:t xml:space="preserve">Retirement_Finances</w:t>
-      </w:r>
-      <w:r>
-        <w:t xml:space="preserve">’</w:t>
-      </w:r>
-      <w:r>
-        <w:t xml:space="preserve"> </w:t>
-      </w:r>
-      <w:r>
-        <w:t xml:space="preserve">after selecting the Windows Start button and select</w:t>
-      </w:r>
-      <w:r>
-        <w:t xml:space="preserve"> </w:t>
-      </w:r>
-      <w:r>
-        <w:t xml:space="preserve">‘</w:t>
-      </w:r>
-      <w:r>
-        <w:t xml:space="preserve">Retirement_Finances</w:t>
-      </w:r>
-      <w:r>
-        <w:t xml:space="preserve">’</w:t>
-      </w:r>
-      <w:r>
-        <w:t xml:space="preserve"> </w:t>
-      </w:r>
-      <w:r>
-        <w:t xml:space="preserve">under</w:t>
-      </w:r>
-      <w:r>
-        <w:t xml:space="preserve"> </w:t>
-      </w:r>
-      <w:r>
-        <w:t xml:space="preserve">‘</w:t>
-      </w:r>
-      <w:r>
-        <w:t xml:space="preserve">best match</w:t>
-      </w:r>
-      <w:r>
-        <w:t xml:space="preserve">’</w:t>
-      </w:r>
-      <w:r>
-        <w:t xml:space="preserve">. This opens a window indicating that the application is starting up. Shortly afterwards (the time will depend how fast your PC is) a</w:t>
-      </w:r>
-      <w:r>
-        <w:t xml:space="preserve"> </w:t>
-      </w:r>
-      <w:r>
-        <w:t xml:space="preserve">‘</w:t>
-      </w:r>
-      <w:r>
-        <w:t xml:space="preserve">Retirement Finances</w:t>
-      </w:r>
-      <w:r>
-        <w:t xml:space="preserve">’</w:t>
-      </w:r>
-      <w:r>
-        <w:t xml:space="preserve"> </w:t>
-      </w:r>
-      <w:r>
-        <w:t xml:space="preserve">browser window should open asking you to enter a password as shown below under</w:t>
-      </w:r>
-      <w:r>
-        <w:t xml:space="preserve"> </w:t>
-      </w:r>
-      <w:r>
-        <w:t xml:space="preserve">‘</w:t>
-      </w:r>
-      <w:r>
-        <w:t xml:space="preserve">Initial browser window</w:t>
-      </w:r>
-      <w:r>
-        <w:t xml:space="preserve">’</w:t>
-      </w:r>
-      <w:r>
-        <w:t xml:space="preserve">.</w:t>
-      </w:r>
-    </w:p>
     <w:bookmarkEnd w:id="35"/>
-    <w:bookmarkEnd w:id="36"/>
-    <w:bookmarkStart w:id="51" w:name="initial-browser-window"/>
+    <w:bookmarkStart w:id="50" w:name="initial-browser-window"/>
     <w:p>
       <w:pPr>
         <w:pStyle w:val="Heading1"/>
@@ -930,18 +896,18 @@
           <wp:inline>
             <wp:extent cx="5334000" cy="3922209"/>
             <wp:effectExtent b="0" l="0" r="0" t="0"/>
-            <wp:docPr descr="alt text" title="Initial Window" id="38" name="Picture"/>
+            <wp:docPr descr="alt text" title="Initial Window" id="37" name="Picture"/>
             <a:graphic>
               <a:graphicData uri="http://schemas.openxmlformats.org/drawingml/2006/picture">
                 <pic:pic>
                   <pic:nvPicPr>
-                    <pic:cNvPr descr="images/initial_window.png" id="39" name="Picture"/>
+                    <pic:cNvPr descr="images/initial_window.png" id="38" name="Picture"/>
                     <pic:cNvPicPr>
                       <a:picLocks noChangeArrowheads="1" noChangeAspect="1"/>
                     </pic:cNvPicPr>
                   </pic:nvPicPr>
                   <pic:blipFill>
-                    <a:blip r:embed="rId37"/>
+                    <a:blip r:embed="rId36"/>
                     <a:stretch>
                       <a:fillRect/>
                     </a:stretch>
@@ -976,7 +942,7 @@
         <w:t xml:space="preserve">alt text</w:t>
       </w:r>
     </w:p>
-    <w:bookmarkStart w:id="40" w:name="X29eef936dfa8bf3134c77b6118fb22f6621ebca"/>
+    <w:bookmarkStart w:id="39" w:name="X29eef936dfa8bf3134c77b6118fb22f6621ebca"/>
     <w:p>
       <w:pPr>
         <w:pStyle w:val="Heading2"/>
@@ -1045,8 +1011,8 @@
         <w:t xml:space="preserve">On the left hand side of the blue bar the folder where all the files created by the App are stored is detailed. All these files are encrypted. The password prompted for is used to decrypt the data in these files. If you ever wish to delete all data used by the App and start again then you should shut down the App (click the Quit button) and then manually delete this folder.</w:t>
       </w:r>
     </w:p>
-    <w:bookmarkEnd w:id="40"/>
-    <w:bookmarkStart w:id="50" w:name="entering-a-password."/>
+    <w:bookmarkEnd w:id="39"/>
+    <w:bookmarkStart w:id="49" w:name="entering-a-password."/>
     <w:p>
       <w:pPr>
         <w:pStyle w:val="Heading2"/>
@@ -1088,18 +1054,18 @@
           <wp:inline>
             <wp:extent cx="5334000" cy="3922209"/>
             <wp:effectExtent b="0" l="0" r="0" t="0"/>
-            <wp:docPr descr="alt text" title="Initial Window, Enter Password" id="42" name="Picture"/>
+            <wp:docPr descr="alt text" title="Initial Window, Enter Password" id="41" name="Picture"/>
             <a:graphic>
               <a:graphicData uri="http://schemas.openxmlformats.org/drawingml/2006/picture">
                 <pic:pic>
                   <pic:nvPicPr>
-                    <pic:cNvPr descr="images/initial_window_enter_password.png" id="43" name="Picture"/>
+                    <pic:cNvPr descr="images/initial_window_enter_password.png" id="42" name="Picture"/>
                     <pic:cNvPicPr>
                       <a:picLocks noChangeArrowheads="1" noChangeAspect="1"/>
                     </pic:cNvPicPr>
                   </pic:nvPicPr>
                   <pic:blipFill>
-                    <a:blip r:embed="rId41"/>
+                    <a:blip r:embed="rId40"/>
                     <a:stretch>
                       <a:fillRect/>
                     </a:stretch>
@@ -1151,18 +1117,18 @@
           <wp:inline>
             <wp:extent cx="5334000" cy="3922209"/>
             <wp:effectExtent b="0" l="0" r="0" t="0"/>
-            <wp:docPr descr="alt text" title="Initial Window, Enter Password, Confirm" id="45" name="Picture"/>
+            <wp:docPr descr="alt text" title="Initial Window, Enter Password, Confirm" id="44" name="Picture"/>
             <a:graphic>
               <a:graphicData uri="http://schemas.openxmlformats.org/drawingml/2006/picture">
                 <pic:pic>
                   <pic:nvPicPr>
-                    <pic:cNvPr descr="images/initial_window_enter_password_confirm.png" id="46" name="Picture"/>
+                    <pic:cNvPr descr="images/initial_window_enter_password_confirm.png" id="45" name="Picture"/>
                     <pic:cNvPicPr>
                       <a:picLocks noChangeArrowheads="1" noChangeAspect="1"/>
                     </pic:cNvPicPr>
                   </pic:nvPicPr>
                   <pic:blipFill>
-                    <a:blip r:embed="rId44"/>
+                    <a:blip r:embed="rId43"/>
                     <a:stretch>
                       <a:fillRect/>
                     </a:stretch>
@@ -1214,18 +1180,18 @@
           <wp:inline>
             <wp:extent cx="5334000" cy="3318044"/>
             <wp:effectExtent b="0" l="0" r="0" t="0"/>
-            <wp:docPr descr="alt text" title="First Logged In Window" id="48" name="Picture"/>
+            <wp:docPr descr="alt text" title="First Logged In Window" id="47" name="Picture"/>
             <a:graphic>
               <a:graphicData uri="http://schemas.openxmlformats.org/drawingml/2006/picture">
                 <pic:pic>
                   <pic:nvPicPr>
-                    <pic:cNvPr descr="images/logged_in_screen_1.png" id="49" name="Picture"/>
+                    <pic:cNvPr descr="images/logged_in_screen_1.png" id="48" name="Picture"/>
                     <pic:cNvPicPr>
                       <a:picLocks noChangeArrowheads="1" noChangeAspect="1"/>
                     </pic:cNvPicPr>
                   </pic:nvPicPr>
                   <pic:blipFill>
-                    <a:blip r:embed="rId47"/>
+                    <a:blip r:embed="rId46"/>
                     <a:stretch>
                       <a:fillRect/>
                     </a:stretch>
@@ -1260,35 +1226,35 @@
         <w:t xml:space="preserve">alt text</w:t>
       </w:r>
     </w:p>
+    <w:bookmarkEnd w:id="49"/>
     <w:bookmarkEnd w:id="50"/>
+    <w:bookmarkStart w:id="51" w:name="note"/>
+    <w:p>
+      <w:pPr>
+        <w:pStyle w:val="Heading1"/>
+      </w:pPr>
+      <w:r>
+        <w:t xml:space="preserve">Note !!!</w:t>
+      </w:r>
+    </w:p>
+    <w:p>
+      <w:pPr>
+        <w:pStyle w:val="FirstParagraph"/>
+      </w:pPr>
+      <w:r>
+        <w:t xml:space="preserve">If you forget this password you will no longer be able to access the App data.</w:t>
+      </w:r>
+    </w:p>
+    <w:p>
+      <w:pPr>
+        <w:pStyle w:val="BodyText"/>
+      </w:pPr>
+      <w:r>
+        <w:t xml:space="preserve">The App has now been started and you have logged in. You may now move onto the section below.</w:t>
+      </w:r>
+    </w:p>
     <w:bookmarkEnd w:id="51"/>
-    <w:bookmarkStart w:id="52" w:name="note"/>
-    <w:p>
-      <w:pPr>
-        <w:pStyle w:val="Heading1"/>
-      </w:pPr>
-      <w:r>
-        <w:t xml:space="preserve">Note !!!</w:t>
-      </w:r>
-    </w:p>
-    <w:p>
-      <w:pPr>
-        <w:pStyle w:val="FirstParagraph"/>
-      </w:pPr>
-      <w:r>
-        <w:t xml:space="preserve">If you forget this password you will no longer be able to access the App data.</w:t>
-      </w:r>
-    </w:p>
-    <w:p>
-      <w:pPr>
-        <w:pStyle w:val="BodyText"/>
-      </w:pPr>
-      <w:r>
-        <w:t xml:space="preserve">The App has now been started and you have logged in. You may now move onto the section below.</w:t>
-      </w:r>
-    </w:p>
-    <w:bookmarkEnd w:id="52"/>
-    <w:bookmarkStart w:id="62" w:name="initial-configuration"/>
+    <w:bookmarkStart w:id="61" w:name="initial-configuration"/>
     <w:p>
       <w:pPr>
         <w:pStyle w:val="Heading1"/>
@@ -1430,18 +1396,18 @@
           <wp:inline>
             <wp:extent cx="5334000" cy="3922209"/>
             <wp:effectExtent b="0" l="0" r="0" t="0"/>
-            <wp:docPr descr="alt text" title="Initial Configuration Window" id="54" name="Picture"/>
+            <wp:docPr descr="alt text" title="Initial Configuration Window" id="53" name="Picture"/>
             <a:graphic>
               <a:graphicData uri="http://schemas.openxmlformats.org/drawingml/2006/picture">
                 <pic:pic>
                   <pic:nvPicPr>
-                    <pic:cNvPr descr="images/initial_configuration_tab.png" id="55" name="Picture"/>
+                    <pic:cNvPr descr="images/initial_configuration_tab.png" id="54" name="Picture"/>
                     <pic:cNvPicPr>
                       <a:picLocks noChangeArrowheads="1" noChangeAspect="1"/>
                     </pic:cNvPicPr>
                   </pic:nvPicPr>
                   <pic:blipFill>
-                    <a:blip r:embed="rId53"/>
+                    <a:blip r:embed="rId52"/>
                     <a:stretch>
                       <a:fillRect/>
                     </a:stretch>
@@ -1545,18 +1511,18 @@
           <wp:inline>
             <wp:extent cx="5334000" cy="3922209"/>
             <wp:effectExtent b="0" l="0" r="0" t="0"/>
-            <wp:docPr descr="alt text" title="Configuration Tab Names Saved" id="57" name="Picture"/>
+            <wp:docPr descr="alt text" title="Configuration Tab Names Saved" id="56" name="Picture"/>
             <a:graphic>
               <a:graphicData uri="http://schemas.openxmlformats.org/drawingml/2006/picture">
                 <pic:pic>
                   <pic:nvPicPr>
-                    <pic:cNvPr descr="images/configuration_tab_saved.png" id="58" name="Picture"/>
+                    <pic:cNvPr descr="images/configuration_tab_saved.png" id="57" name="Picture"/>
                     <pic:cNvPicPr>
                       <a:picLocks noChangeArrowheads="1" noChangeAspect="1"/>
                     </pic:cNvPicPr>
                   </pic:nvPicPr>
                   <pic:blipFill>
-                    <a:blip r:embed="rId56"/>
+                    <a:blip r:embed="rId55"/>
                     <a:stretch>
                       <a:fillRect/>
                     </a:stretch>
@@ -1591,7 +1557,7 @@
         <w:t xml:space="preserve">alt text</w:t>
       </w:r>
     </w:p>
-    <w:bookmarkStart w:id="59" w:name="X780bace83b5618dc4d754c334d7cbef14516fbc"/>
+    <w:bookmarkStart w:id="58" w:name="X780bace83b5618dc4d754c334d7cbef14516fbc"/>
     <w:p>
       <w:pPr>
         <w:pStyle w:val="Heading2"/>
@@ -1652,8 +1618,8 @@
         </w:r>
       </w:hyperlink>
     </w:p>
-    <w:bookmarkEnd w:id="59"/>
-    <w:bookmarkStart w:id="60" w:name="enter-monthly-spending"/>
+    <w:bookmarkEnd w:id="58"/>
+    <w:bookmarkStart w:id="59" w:name="enter-monthly-spending"/>
     <w:p>
       <w:pPr>
         <w:pStyle w:val="Heading2"/>
@@ -1755,8 +1721,8 @@
         </w:r>
       </w:hyperlink>
     </w:p>
-    <w:bookmarkEnd w:id="60"/>
-    <w:bookmarkStart w:id="61" w:name="reports"/>
+    <w:bookmarkEnd w:id="59"/>
+    <w:bookmarkStart w:id="60" w:name="reports"/>
     <w:p>
       <w:pPr>
         <w:pStyle w:val="Heading2"/>
@@ -1802,9 +1768,9 @@
         </w:r>
       </w:hyperlink>
     </w:p>
+    <w:bookmarkEnd w:id="60"/>
     <w:bookmarkEnd w:id="61"/>
-    <w:bookmarkEnd w:id="62"/>
-    <w:bookmarkStart w:id="66" w:name="setup_savings_accounts"/>
+    <w:bookmarkStart w:id="65" w:name="setup_savings_accounts"/>
     <w:p>
       <w:pPr>
         <w:pStyle w:val="Heading1"/>
@@ -1838,18 +1804,18 @@
           <wp:inline>
             <wp:extent cx="5334000" cy="3318044"/>
             <wp:effectExtent b="0" l="0" r="0" t="0"/>
-            <wp:docPr descr="alt text" title="Empty savings tab" id="64" name="Picture"/>
+            <wp:docPr descr="alt text" title="Empty savings tab" id="63" name="Picture"/>
             <a:graphic>
               <a:graphicData uri="http://schemas.openxmlformats.org/drawingml/2006/picture">
                 <pic:pic>
                   <pic:nvPicPr>
-                    <pic:cNvPr descr="images/savings_tab_empty.png" id="65" name="Picture"/>
+                    <pic:cNvPr descr="images/savings_tab_empty.png" id="64" name="Picture"/>
                     <pic:cNvPicPr>
                       <a:picLocks noChangeArrowheads="1" noChangeAspect="1"/>
                     </pic:cNvPicPr>
                   </pic:nvPicPr>
                   <pic:blipFill>
-                    <a:blip r:embed="rId63"/>
+                    <a:blip r:embed="rId62"/>
                     <a:stretch>
                       <a:fillRect/>
                     </a:stretch>
@@ -1892,8 +1858,8 @@
         <w:t xml:space="preserve">The ADD, DELETE and EDIT buttons allow add, delete and edit the savings accounts in this list.</w:t>
       </w:r>
     </w:p>
-    <w:bookmarkEnd w:id="66"/>
-    <w:bookmarkStart w:id="70" w:name="add-a-savings-account"/>
+    <w:bookmarkEnd w:id="65"/>
+    <w:bookmarkStart w:id="69" w:name="add-a-savings-account"/>
     <w:p>
       <w:pPr>
         <w:pStyle w:val="Heading1"/>
@@ -1919,18 +1885,18 @@
           <wp:inline>
             <wp:extent cx="5334000" cy="5164585"/>
             <wp:effectExtent b="0" l="0" r="0" t="0"/>
-            <wp:docPr descr="alt text" title="Add Savings Account" id="68" name="Picture"/>
+            <wp:docPr descr="alt text" title="Add Savings Account" id="67" name="Picture"/>
             <a:graphic>
               <a:graphicData uri="http://schemas.openxmlformats.org/drawingml/2006/picture">
                 <pic:pic>
                   <pic:nvPicPr>
-                    <pic:cNvPr descr="images/add_savings_account.png" id="69" name="Picture"/>
+                    <pic:cNvPr descr="images/add_savings_account.png" id="68" name="Picture"/>
                     <pic:cNvPicPr>
                       <a:picLocks noChangeArrowheads="1" noChangeAspect="1"/>
                     </pic:cNvPicPr>
                   </pic:nvPicPr>
                   <pic:blipFill>
-                    <a:blip r:embed="rId67"/>
+                    <a:blip r:embed="rId66"/>
                     <a:stretch>
                       <a:fillRect/>
                     </a:stretch>
@@ -2240,8 +2206,8 @@
         <w:t xml:space="preserve">Once you have finished filling in this form select the SAVE button to save the savings account details. The BACK button will take you to the previous window.</w:t>
       </w:r>
     </w:p>
-    <w:bookmarkEnd w:id="70"/>
-    <w:bookmarkStart w:id="83" w:name="example-data"/>
+    <w:bookmarkEnd w:id="69"/>
+    <w:bookmarkStart w:id="82" w:name="example-data"/>
     <w:p>
       <w:pPr>
         <w:pStyle w:val="Heading1"/>
@@ -2267,18 +2233,18 @@
           <wp:inline>
             <wp:extent cx="5334000" cy="4726150"/>
             <wp:effectExtent b="0" l="0" r="0" t="0"/>
-            <wp:docPr descr="alt text" title="Example 1 Savings Account" id="72" name="Picture"/>
+            <wp:docPr descr="alt text" title="Example 1 Savings Account" id="71" name="Picture"/>
             <a:graphic>
               <a:graphicData uri="http://schemas.openxmlformats.org/drawingml/2006/picture">
                 <pic:pic>
                   <pic:nvPicPr>
-                    <pic:cNvPr descr="images/savings_account_example_1.png" id="73" name="Picture"/>
+                    <pic:cNvPr descr="images/savings_account_example_1.png" id="72" name="Picture"/>
                     <pic:cNvPicPr>
                       <a:picLocks noChangeArrowheads="1" noChangeAspect="1"/>
                     </pic:cNvPicPr>
                   </pic:nvPicPr>
                   <pic:blipFill>
-                    <a:blip r:embed="rId71"/>
+                    <a:blip r:embed="rId70"/>
                     <a:stretch>
                       <a:fillRect/>
                     </a:stretch>
@@ -2322,18 +2288,18 @@
           <wp:inline>
             <wp:extent cx="5334000" cy="4726150"/>
             <wp:effectExtent b="0" l="0" r="0" t="0"/>
-            <wp:docPr descr="alt text" title="Example 2 Savings Account" id="75" name="Picture"/>
+            <wp:docPr descr="alt text" title="Example 2 Savings Account" id="74" name="Picture"/>
             <a:graphic>
               <a:graphicData uri="http://schemas.openxmlformats.org/drawingml/2006/picture">
                 <pic:pic>
                   <pic:nvPicPr>
-                    <pic:cNvPr descr="images/savings_account_example_2.png" id="76" name="Picture"/>
+                    <pic:cNvPr descr="images/savings_account_example_2.png" id="75" name="Picture"/>
                     <pic:cNvPicPr>
                       <a:picLocks noChangeArrowheads="1" noChangeAspect="1"/>
                     </pic:cNvPicPr>
                   </pic:nvPicPr>
                   <pic:blipFill>
-                    <a:blip r:embed="rId74"/>
+                    <a:blip r:embed="rId73"/>
                     <a:stretch>
                       <a:fillRect/>
                     </a:stretch>
@@ -2377,18 +2343,18 @@
           <wp:inline>
             <wp:extent cx="5334000" cy="4726150"/>
             <wp:effectExtent b="0" l="0" r="0" t="0"/>
-            <wp:docPr descr="alt text" title="Example 3 Savings Account" id="78" name="Picture"/>
+            <wp:docPr descr="alt text" title="Example 3 Savings Account" id="77" name="Picture"/>
             <a:graphic>
               <a:graphicData uri="http://schemas.openxmlformats.org/drawingml/2006/picture">
                 <pic:pic>
                   <pic:nvPicPr>
-                    <pic:cNvPr descr="images/savings_account_example_3.png" id="79" name="Picture"/>
+                    <pic:cNvPr descr="images/savings_account_example_3.png" id="78" name="Picture"/>
                     <pic:cNvPicPr>
                       <a:picLocks noChangeArrowheads="1" noChangeAspect="1"/>
                     </pic:cNvPicPr>
                   </pic:nvPicPr>
                   <pic:blipFill>
-                    <a:blip r:embed="rId77"/>
+                    <a:blip r:embed="rId76"/>
                     <a:stretch>
                       <a:fillRect/>
                     </a:stretch>
@@ -2440,18 +2406,18 @@
           <wp:inline>
             <wp:extent cx="5334000" cy="4153865"/>
             <wp:effectExtent b="0" l="0" r="0" t="0"/>
-            <wp:docPr descr="alt text" title="Example Savings Accounts" id="81" name="Picture"/>
+            <wp:docPr descr="alt text" title="Example Savings Accounts" id="80" name="Picture"/>
             <a:graphic>
               <a:graphicData uri="http://schemas.openxmlformats.org/drawingml/2006/picture">
                 <pic:pic>
                   <pic:nvPicPr>
-                    <pic:cNvPr descr="images/example_savings_accounts.png" id="82" name="Picture"/>
+                    <pic:cNvPr descr="images/example_savings_accounts.png" id="81" name="Picture"/>
                     <pic:cNvPicPr>
                       <a:picLocks noChangeArrowheads="1" noChangeAspect="1"/>
                     </pic:cNvPicPr>
                   </pic:nvPicPr>
                   <pic:blipFill>
-                    <a:blip r:embed="rId80"/>
+                    <a:blip r:embed="rId79"/>
                     <a:stretch>
                       <a:fillRect/>
                     </a:stretch>
@@ -2486,8 +2452,8 @@
         <w:t xml:space="preserve">alt text</w:t>
       </w:r>
     </w:p>
-    <w:bookmarkEnd w:id="83"/>
-    <w:bookmarkStart w:id="90" w:name="setup_pension_details"/>
+    <w:bookmarkEnd w:id="82"/>
+    <w:bookmarkStart w:id="89" w:name="setup_pension_details"/>
     <w:p>
       <w:pPr>
         <w:pStyle w:val="Heading1"/>
@@ -2521,18 +2487,18 @@
           <wp:inline>
             <wp:extent cx="5334000" cy="4153865"/>
             <wp:effectExtent b="0" l="0" r="0" t="0"/>
-            <wp:docPr descr="alt text" title="Empty savings tab" id="85" name="Picture"/>
+            <wp:docPr descr="alt text" title="Empty savings tab" id="84" name="Picture"/>
             <a:graphic>
               <a:graphicData uri="http://schemas.openxmlformats.org/drawingml/2006/picture">
                 <pic:pic>
                   <pic:nvPicPr>
-                    <pic:cNvPr descr="images/pensions_tab_empty.png" id="86" name="Picture"/>
+                    <pic:cNvPr descr="images/pensions_tab_empty.png" id="85" name="Picture"/>
                     <pic:cNvPicPr>
                       <a:picLocks noChangeArrowheads="1" noChangeAspect="1"/>
                     </pic:cNvPicPr>
                   </pic:nvPicPr>
                   <pic:blipFill>
-                    <a:blip r:embed="rId84"/>
+                    <a:blip r:embed="rId83"/>
                     <a:stretch>
                       <a:fillRect/>
                     </a:stretch>
@@ -2592,18 +2558,18 @@
           <wp:inline>
             <wp:extent cx="5334000" cy="5308331"/>
             <wp:effectExtent b="0" l="0" r="0" t="0"/>
-            <wp:docPr descr="alt text" title="Add Pension" id="88" name="Picture"/>
+            <wp:docPr descr="alt text" title="Add Pension" id="87" name="Picture"/>
             <a:graphic>
               <a:graphicData uri="http://schemas.openxmlformats.org/drawingml/2006/picture">
                 <pic:pic>
                   <pic:nvPicPr>
-                    <pic:cNvPr descr="images/add_pension.png" id="89" name="Picture"/>
+                    <pic:cNvPr descr="images/add_pension.png" id="88" name="Picture"/>
                     <pic:cNvPicPr>
                       <a:picLocks noChangeArrowheads="1" noChangeAspect="1"/>
                     </pic:cNvPicPr>
                   </pic:nvPicPr>
                   <pic:blipFill>
-                    <a:blip r:embed="rId87"/>
+                    <a:blip r:embed="rId86"/>
                     <a:stretch>
                       <a:fillRect/>
                     </a:stretch>
@@ -2783,8 +2749,8 @@
         <w:t xml:space="preserve">If the state pension field is deselected then this should be the current value of your pension fund. You should update this from time to time to detail the value of your pension fund.</w:t>
       </w:r>
     </w:p>
-    <w:bookmarkEnd w:id="90"/>
-    <w:bookmarkStart w:id="106" w:name="example-data-1"/>
+    <w:bookmarkEnd w:id="89"/>
+    <w:bookmarkStart w:id="105" w:name="example-data-1"/>
     <w:p>
       <w:pPr>
         <w:pStyle w:val="Heading1"/>
@@ -2810,18 +2776,18 @@
           <wp:inline>
             <wp:extent cx="5334000" cy="5308331"/>
             <wp:effectExtent b="0" l="0" r="0" t="0"/>
-            <wp:docPr descr="alt text" title="Example Pension 1" id="92" name="Picture"/>
+            <wp:docPr descr="alt text" title="Example Pension 1" id="91" name="Picture"/>
             <a:graphic>
               <a:graphicData uri="http://schemas.openxmlformats.org/drawingml/2006/picture">
                 <pic:pic>
                   <pic:nvPicPr>
-                    <pic:cNvPr descr="images/pension_example_1.png" id="93" name="Picture"/>
+                    <pic:cNvPr descr="images/pension_example_1.png" id="92" name="Picture"/>
                     <pic:cNvPicPr>
                       <a:picLocks noChangeArrowheads="1" noChangeAspect="1"/>
                     </pic:cNvPicPr>
                   </pic:nvPicPr>
                   <pic:blipFill>
-                    <a:blip r:embed="rId91"/>
+                    <a:blip r:embed="rId90"/>
                     <a:stretch>
                       <a:fillRect/>
                     </a:stretch>
@@ -2865,18 +2831,18 @@
           <wp:inline>
             <wp:extent cx="5334000" cy="5308331"/>
             <wp:effectExtent b="0" l="0" r="0" t="0"/>
-            <wp:docPr descr="alt text" title="Example Pension 2" id="95" name="Picture"/>
+            <wp:docPr descr="alt text" title="Example Pension 2" id="94" name="Picture"/>
             <a:graphic>
               <a:graphicData uri="http://schemas.openxmlformats.org/drawingml/2006/picture">
                 <pic:pic>
                   <pic:nvPicPr>
-                    <pic:cNvPr descr="images/pension_example_2.png" id="96" name="Picture"/>
+                    <pic:cNvPr descr="images/pension_example_2.png" id="95" name="Picture"/>
                     <pic:cNvPicPr>
                       <a:picLocks noChangeArrowheads="1" noChangeAspect="1"/>
                     </pic:cNvPicPr>
                   </pic:nvPicPr>
                   <pic:blipFill>
-                    <a:blip r:embed="rId94"/>
+                    <a:blip r:embed="rId93"/>
                     <a:stretch>
                       <a:fillRect/>
                     </a:stretch>
@@ -2920,18 +2886,18 @@
           <wp:inline>
             <wp:extent cx="5334000" cy="4726150"/>
             <wp:effectExtent b="0" l="0" r="0" t="0"/>
-            <wp:docPr descr="alt text" title="Example Pension 3" id="98" name="Picture"/>
+            <wp:docPr descr="alt text" title="Example Pension 3" id="97" name="Picture"/>
             <a:graphic>
               <a:graphicData uri="http://schemas.openxmlformats.org/drawingml/2006/picture">
                 <pic:pic>
                   <pic:nvPicPr>
-                    <pic:cNvPr descr="images/pension_example_3.png" id="99" name="Picture"/>
+                    <pic:cNvPr descr="images/pension_example_3.png" id="98" name="Picture"/>
                     <pic:cNvPicPr>
                       <a:picLocks noChangeArrowheads="1" noChangeAspect="1"/>
                     </pic:cNvPicPr>
                   </pic:nvPicPr>
                   <pic:blipFill>
-                    <a:blip r:embed="rId97"/>
+                    <a:blip r:embed="rId96"/>
                     <a:stretch>
                       <a:fillRect/>
                     </a:stretch>
@@ -2975,18 +2941,18 @@
           <wp:inline>
             <wp:extent cx="5334000" cy="5308331"/>
             <wp:effectExtent b="0" l="0" r="0" t="0"/>
-            <wp:docPr descr="alt text" title="Example Pension 4" id="101" name="Picture"/>
+            <wp:docPr descr="alt text" title="Example Pension 4" id="100" name="Picture"/>
             <a:graphic>
               <a:graphicData uri="http://schemas.openxmlformats.org/drawingml/2006/picture">
                 <pic:pic>
                   <pic:nvPicPr>
-                    <pic:cNvPr descr="images/pension_example_4.png" id="102" name="Picture"/>
+                    <pic:cNvPr descr="images/pension_example_4.png" id="101" name="Picture"/>
                     <pic:cNvPicPr>
                       <a:picLocks noChangeArrowheads="1" noChangeAspect="1"/>
                     </pic:cNvPicPr>
                   </pic:nvPicPr>
                   <pic:blipFill>
-                    <a:blip r:embed="rId100"/>
+                    <a:blip r:embed="rId99"/>
                     <a:stretch>
                       <a:fillRect/>
                     </a:stretch>
@@ -3038,18 +3004,18 @@
           <wp:inline>
             <wp:extent cx="5334000" cy="4153865"/>
             <wp:effectExtent b="0" l="0" r="0" t="0"/>
-            <wp:docPr descr="alt text" title="Example Pensions" id="104" name="Picture"/>
+            <wp:docPr descr="alt text" title="Example Pensions" id="103" name="Picture"/>
             <a:graphic>
               <a:graphicData uri="http://schemas.openxmlformats.org/drawingml/2006/picture">
                 <pic:pic>
                   <pic:nvPicPr>
-                    <pic:cNvPr descr="images/example_pensions.png" id="105" name="Picture"/>
+                    <pic:cNvPr descr="images/example_pensions.png" id="104" name="Picture"/>
                     <pic:cNvPicPr>
                       <a:picLocks noChangeArrowheads="1" noChangeAspect="1"/>
                     </pic:cNvPicPr>
                   </pic:nvPicPr>
                   <pic:blipFill>
-                    <a:blip r:embed="rId103"/>
+                    <a:blip r:embed="rId102"/>
                     <a:stretch>
                       <a:fillRect/>
                     </a:stretch>
@@ -3084,42 +3050,42 @@
         <w:t xml:space="preserve">alt text</w:t>
       </w:r>
     </w:p>
+    <w:bookmarkEnd w:id="105"/>
+    <w:bookmarkStart w:id="106" w:name="monthly_spending"/>
+    <w:p>
+      <w:pPr>
+        <w:pStyle w:val="Heading1"/>
+      </w:pPr>
+      <w:r>
+        <w:t xml:space="preserve">MONTHLY SPENDING</w:t>
+      </w:r>
+    </w:p>
+    <w:p>
+      <w:pPr>
+        <w:pStyle w:val="FirstParagraph"/>
+      </w:pPr>
+      <w:r>
+        <w:t xml:space="preserve">This table allows you to record the total amount you spend each month as time progresses. When predicting how long your savings and pensions will last, this is used to plot against the predicted monthly spending.</w:t>
+      </w:r>
+    </w:p>
+    <w:p>
+      <w:pPr>
+        <w:pStyle w:val="BodyText"/>
+      </w:pPr>
+      <w:r>
+        <w:t xml:space="preserve">The table details the date and the amount spent. Select the ADD button to add the date set to the 1’st of the month. The amount entered should be the total amount you spent in that month.</w:t>
+      </w:r>
+    </w:p>
+    <w:p>
+      <w:pPr>
+        <w:pStyle w:val="BodyText"/>
+      </w:pPr>
+      <w:r>
+        <w:t xml:space="preserve">The Notes field is a field to allow you to enter any information you wish, about your monthly spending.</w:t>
+      </w:r>
+    </w:p>
     <w:bookmarkEnd w:id="106"/>
-    <w:bookmarkStart w:id="107" w:name="monthly_spending"/>
-    <w:p>
-      <w:pPr>
-        <w:pStyle w:val="Heading1"/>
-      </w:pPr>
-      <w:r>
-        <w:t xml:space="preserve">MONTHLY SPENDING</w:t>
-      </w:r>
-    </w:p>
-    <w:p>
-      <w:pPr>
-        <w:pStyle w:val="FirstParagraph"/>
-      </w:pPr>
-      <w:r>
-        <w:t xml:space="preserve">This table allows you to record the total amount you spend each month as time progresses. When predicting how long your savings and pensions will last, this is used to plot against the predicted monthly spending.</w:t>
-      </w:r>
-    </w:p>
-    <w:p>
-      <w:pPr>
-        <w:pStyle w:val="BodyText"/>
-      </w:pPr>
-      <w:r>
-        <w:t xml:space="preserve">The table details the date and the amount spent. Select the ADD button to add the date set to the 1’st of the month. The amount entered should be the total amount you spent in that month.</w:t>
-      </w:r>
-    </w:p>
-    <w:p>
-      <w:pPr>
-        <w:pStyle w:val="BodyText"/>
-      </w:pPr>
-      <w:r>
-        <w:t xml:space="preserve">The Notes field is a field to allow you to enter any information you wish, about your monthly spending.</w:t>
-      </w:r>
-    </w:p>
-    <w:bookmarkEnd w:id="107"/>
-    <w:bookmarkStart w:id="111" w:name="example-data-2"/>
+    <w:bookmarkStart w:id="110" w:name="example-data-2"/>
     <w:p>
       <w:pPr>
         <w:pStyle w:val="Heading1"/>
@@ -3145,18 +3111,18 @@
           <wp:inline>
             <wp:extent cx="5334000" cy="5308331"/>
             <wp:effectExtent b="0" l="0" r="0" t="0"/>
-            <wp:docPr descr="alt text" title="Example Monthly Spending" id="109" name="Picture"/>
+            <wp:docPr descr="alt text" title="Example Monthly Spending" id="108" name="Picture"/>
             <a:graphic>
               <a:graphicData uri="http://schemas.openxmlformats.org/drawingml/2006/picture">
                 <pic:pic>
                   <pic:nvPicPr>
-                    <pic:cNvPr descr="images/example_monthly_spending.png" id="110" name="Picture"/>
+                    <pic:cNvPr descr="images/example_monthly_spending.png" id="109" name="Picture"/>
                     <pic:cNvPicPr>
                       <a:picLocks noChangeArrowheads="1" noChangeAspect="1"/>
                     </pic:cNvPicPr>
                   </pic:nvPicPr>
                   <pic:blipFill>
-                    <a:blip r:embed="rId108"/>
+                    <a:blip r:embed="rId107"/>
                     <a:stretch>
                       <a:fillRect/>
                     </a:stretch>
@@ -3191,8 +3157,8 @@
         <w:t xml:space="preserve">alt text</w:t>
       </w:r>
     </w:p>
-    <w:bookmarkEnd w:id="111"/>
-    <w:bookmarkStart w:id="123" w:name="reports_start"/>
+    <w:bookmarkEnd w:id="110"/>
+    <w:bookmarkStart w:id="122" w:name="reports_start"/>
     <w:p>
       <w:pPr>
         <w:pStyle w:val="Heading1"/>
@@ -3209,7 +3175,7 @@
         <w:t xml:space="preserve">This contains two buttons as detailed below.</w:t>
       </w:r>
     </w:p>
-    <w:bookmarkStart w:id="115" w:name="totals"/>
+    <w:bookmarkStart w:id="114" w:name="totals"/>
     <w:p>
       <w:pPr>
         <w:pStyle w:val="Heading3"/>
@@ -3243,18 +3209,18 @@
           <wp:inline>
             <wp:extent cx="3594100" cy="3860800"/>
             <wp:effectExtent b="0" l="0" r="0" t="0"/>
-            <wp:docPr descr="alt text" title="Totals Example" id="113" name="Picture"/>
+            <wp:docPr descr="alt text" title="Totals Example" id="112" name="Picture"/>
             <a:graphic>
               <a:graphicData uri="http://schemas.openxmlformats.org/drawingml/2006/picture">
                 <pic:pic>
                   <pic:nvPicPr>
-                    <pic:cNvPr descr="images/totals_example.png" id="114" name="Picture"/>
+                    <pic:cNvPr descr="images/totals_example.png" id="113" name="Picture"/>
                     <pic:cNvPicPr>
                       <a:picLocks noChangeArrowheads="1" noChangeAspect="1"/>
                     </pic:cNvPicPr>
                   </pic:nvPicPr>
                   <pic:blipFill>
-                    <a:blip r:embed="rId112"/>
+                    <a:blip r:embed="rId111"/>
                     <a:stretch>
                       <a:fillRect/>
                     </a:stretch>
@@ -3289,8 +3255,8 @@
         <w:t xml:space="preserve">alt text</w:t>
       </w:r>
     </w:p>
-    <w:bookmarkEnd w:id="115"/>
-    <w:bookmarkStart w:id="121" w:name="drawdown-retirement-prediction."/>
+    <w:bookmarkEnd w:id="114"/>
+    <w:bookmarkStart w:id="120" w:name="drawdown-retirement-prediction."/>
     <w:p>
       <w:pPr>
         <w:pStyle w:val="Heading3"/>
@@ -3324,18 +3290,18 @@
           <wp:inline>
             <wp:extent cx="5334000" cy="9482666"/>
             <wp:effectExtent b="0" l="0" r="0" t="0"/>
-            <wp:docPr descr="alt text" title="Drawdown Retirement Prediction Initial State" id="117" name="Picture"/>
+            <wp:docPr descr="alt text" title="Drawdown Retirement Prediction Initial State" id="116" name="Picture"/>
             <a:graphic>
               <a:graphicData uri="http://schemas.openxmlformats.org/drawingml/2006/picture">
                 <pic:pic>
                   <pic:nvPicPr>
-                    <pic:cNvPr descr="images/drawdown_retirement_prediction_clean.png" id="118" name="Picture"/>
+                    <pic:cNvPr descr="images/drawdown_retirement_prediction_clean.png" id="117" name="Picture"/>
                     <pic:cNvPicPr>
                       <a:picLocks noChangeArrowheads="1" noChangeAspect="1"/>
                     </pic:cNvPicPr>
                   </pic:nvPicPr>
                   <pic:blipFill>
-                    <a:blip r:embed="rId116"/>
+                    <a:blip r:embed="rId115"/>
                     <a:stretch>
                       <a:fillRect/>
                     </a:stretch>
@@ -3747,7 +3713,7 @@
         <w:t xml:space="preserve">At the bottom of the following buttons exist.</w:t>
       </w:r>
     </w:p>
-    <w:bookmarkStart w:id="119" w:name="show-prediction-button"/>
+    <w:bookmarkStart w:id="118" w:name="show-prediction-button"/>
     <w:p>
       <w:pPr>
         <w:pStyle w:val="Heading4"/>
@@ -3828,14 +3794,41 @@
         <w:t xml:space="preserve">Your predicted savings withdrawals and your predicted pension withdrawals.</w:t>
       </w:r>
     </w:p>
+    <w:bookmarkEnd w:id="118"/>
+    <w:bookmarkStart w:id="119" w:name="show-progress-button"/>
+    <w:p>
+      <w:pPr>
+        <w:pStyle w:val="Heading4"/>
+      </w:pPr>
+      <w:r>
+        <w:t xml:space="preserve">SHOW PROGRESS BUTTON</w:t>
+      </w:r>
+    </w:p>
+    <w:p>
+      <w:pPr>
+        <w:pStyle w:val="FirstParagraph"/>
+      </w:pPr>
+      <w:r>
+        <w:t xml:space="preserve">This shows the same plots as when the SHOW PREDICTION button is selected and also plots the actual value of savings and pensions. These values come from the amounts entered over time into the savings and pensions tables. You can then compare the predicted savings and pensions values over time with the actual values.</w:t>
+      </w:r>
+    </w:p>
+    <w:p>
+      <w:pPr>
+        <w:pStyle w:val="BodyText"/>
+      </w:pPr>
+      <w:r>
+        <w:t xml:space="preserve">The actual amount spent each month is also plotted (along with the average) this allows you to see how accurate your spending estimates/guesses were. The actual value can only be plotted if you update the MONTHLY SPENDING table regularly as time progresses as this is where this data comes from.</w:t>
+      </w:r>
+    </w:p>
     <w:bookmarkEnd w:id="119"/>
-    <w:bookmarkStart w:id="120" w:name="show-progress-button"/>
-    <w:p>
-      <w:pPr>
-        <w:pStyle w:val="Heading4"/>
-      </w:pPr>
-      <w:r>
-        <w:t xml:space="preserve">SHOW PROGRESS BUTTON</w:t>
+    <w:bookmarkEnd w:id="120"/>
+    <w:bookmarkStart w:id="121" w:name="last-year-to-plot"/>
+    <w:p>
+      <w:pPr>
+        <w:pStyle w:val="Heading3"/>
+      </w:pPr>
+      <w:r>
+        <w:t xml:space="preserve">Last year to plot</w:t>
       </w:r>
     </w:p>
     <w:p>
@@ -3843,47 +3836,20 @@
         <w:pStyle w:val="FirstParagraph"/>
       </w:pPr>
       <w:r>
-        <w:t xml:space="preserve">This shows the same plots as when the SHOW PREDICTION button is selected and also plots the actual value of savings and pensions. These values come from the amounts entered over time into the savings and pensions tables. You can then compare the predicted savings and pensions values over time with the actual values.</w:t>
-      </w:r>
-    </w:p>
-    <w:p>
-      <w:pPr>
-        <w:pStyle w:val="BodyText"/>
-      </w:pPr>
-      <w:r>
-        <w:t xml:space="preserve">The actual amount spent each month is also plotted (along with the average) this allows you to see how accurate your spending estimates/guesses were. The actual value can only be plotted if you update the MONTHLY SPENDING table regularly as time progresses as this is where this data comes from.</w:t>
-      </w:r>
-    </w:p>
-    <w:bookmarkEnd w:id="120"/>
+        <w:t xml:space="preserve">By default the plots continue up to the max year (in your report). You can truncate this to view a shorter period of time by entering a year before the max year. This can be useful to view how your plan is progressing.</w:t>
+      </w:r>
+    </w:p>
+    <w:p>
+      <w:pPr>
+        <w:pStyle w:val="BodyText"/>
+      </w:pPr>
+      <w:r>
+        <w:t xml:space="preserve">The plots allow you to zoom in on points of interest at any time but this field allows the plots to be truncated if required.</w:t>
+      </w:r>
+    </w:p>
     <w:bookmarkEnd w:id="121"/>
-    <w:bookmarkStart w:id="122" w:name="last-year-to-plot"/>
-    <w:p>
-      <w:pPr>
-        <w:pStyle w:val="Heading3"/>
-      </w:pPr>
-      <w:r>
-        <w:t xml:space="preserve">Last year to plot</w:t>
-      </w:r>
-    </w:p>
-    <w:p>
-      <w:pPr>
-        <w:pStyle w:val="FirstParagraph"/>
-      </w:pPr>
-      <w:r>
-        <w:t xml:space="preserve">By default the plots continue up to the max year (in your report). You can truncate this to view a shorter period of time by entering a year before the max year. This can be useful to view how your plan is progressing.</w:t>
-      </w:r>
-    </w:p>
-    <w:p>
-      <w:pPr>
-        <w:pStyle w:val="BodyText"/>
-      </w:pPr>
-      <w:r>
-        <w:t xml:space="preserve">The plots allow you to zoom in on points of interest at any time but this field allows the plots to be truncated if required.</w:t>
-      </w:r>
-    </w:p>
     <w:bookmarkEnd w:id="122"/>
-    <w:bookmarkEnd w:id="123"/>
-    <w:bookmarkStart w:id="139" w:name="report-on-example-data"/>
+    <w:bookmarkStart w:id="138" w:name="report-on-example-data"/>
     <w:p>
       <w:pPr>
         <w:pStyle w:val="Heading1"/>
@@ -3909,18 +3875,18 @@
           <wp:inline>
             <wp:extent cx="5334000" cy="9482666"/>
             <wp:effectExtent b="0" l="0" r="0" t="0"/>
-            <wp:docPr descr="alt text" title="Drawdown Retirement Form 1" id="125" name="Picture"/>
+            <wp:docPr descr="alt text" title="Drawdown Retirement Form 1" id="124" name="Picture"/>
             <a:graphic>
               <a:graphicData uri="http://schemas.openxmlformats.org/drawingml/2006/picture">
                 <pic:pic>
                   <pic:nvPicPr>
-                    <pic:cNvPr descr="images/drawdown_retirement_form_1.png" id="126" name="Picture"/>
+                    <pic:cNvPr descr="images/drawdown_retirement_form_1.png" id="125" name="Picture"/>
                     <pic:cNvPicPr>
                       <a:picLocks noChangeArrowheads="1" noChangeAspect="1"/>
                     </pic:cNvPicPr>
                   </pic:nvPicPr>
                   <pic:blipFill>
-                    <a:blip r:embed="rId124"/>
+                    <a:blip r:embed="rId123"/>
                     <a:stretch>
                       <a:fillRect/>
                     </a:stretch>
@@ -3972,18 +3938,18 @@
           <wp:inline>
             <wp:extent cx="5334000" cy="9482666"/>
             <wp:effectExtent b="0" l="0" r="0" t="0"/>
-            <wp:docPr descr="alt text" title="Report 1" id="128" name="Picture"/>
+            <wp:docPr descr="alt text" title="Report 1" id="127" name="Picture"/>
             <a:graphic>
               <a:graphicData uri="http://schemas.openxmlformats.org/drawingml/2006/picture">
                 <pic:pic>
                   <pic:nvPicPr>
-                    <pic:cNvPr descr="images/report_1.png" id="129" name="Picture"/>
+                    <pic:cNvPr descr="images/report_1.png" id="128" name="Picture"/>
                     <pic:cNvPicPr>
                       <a:picLocks noChangeArrowheads="1" noChangeAspect="1"/>
                     </pic:cNvPicPr>
                   </pic:nvPicPr>
                   <pic:blipFill>
-                    <a:blip r:embed="rId127"/>
+                    <a:blip r:embed="rId126"/>
                     <a:stretch>
                       <a:fillRect/>
                     </a:stretch>
@@ -4041,18 +4007,18 @@
           <wp:inline>
             <wp:extent cx="3073400" cy="685800"/>
             <wp:effectExtent b="0" l="0" r="0" t="0"/>
-            <wp:docPr descr="alt text" title="Plot Toolbar" id="131" name="Picture"/>
+            <wp:docPr descr="alt text" title="Plot Toolbar" id="130" name="Picture"/>
             <a:graphic>
               <a:graphicData uri="http://schemas.openxmlformats.org/drawingml/2006/picture">
                 <pic:pic>
                   <pic:nvPicPr>
-                    <pic:cNvPr descr="images/plot_toolbar.png" id="132" name="Picture"/>
+                    <pic:cNvPr descr="images/plot_toolbar.png" id="131" name="Picture"/>
                     <pic:cNvPicPr>
                       <a:picLocks noChangeArrowheads="1" noChangeAspect="1"/>
                     </pic:cNvPicPr>
                   </pic:nvPicPr>
                   <pic:blipFill>
-                    <a:blip r:embed="rId130"/>
+                    <a:blip r:embed="rId129"/>
                     <a:stretch>
                       <a:fillRect/>
                     </a:stretch>
@@ -4146,18 +4112,18 @@
           <wp:inline>
             <wp:extent cx="5334000" cy="9482666"/>
             <wp:effectExtent b="0" l="0" r="0" t="0"/>
-            <wp:docPr descr="alt text" title="Report 2" id="134" name="Picture"/>
+            <wp:docPr descr="alt text" title="Report 2" id="133" name="Picture"/>
             <a:graphic>
               <a:graphicData uri="http://schemas.openxmlformats.org/drawingml/2006/picture">
                 <pic:pic>
                   <pic:nvPicPr>
-                    <pic:cNvPr descr="images/report_1b.png" id="135" name="Picture"/>
+                    <pic:cNvPr descr="images/report_1b.png" id="134" name="Picture"/>
                     <pic:cNvPicPr>
                       <a:picLocks noChangeArrowheads="1" noChangeAspect="1"/>
                     </pic:cNvPicPr>
                   </pic:nvPicPr>
                   <pic:blipFill>
-                    <a:blip r:embed="rId133"/>
+                    <a:blip r:embed="rId132"/>
                     <a:stretch>
                       <a:fillRect/>
                     </a:stretch>
@@ -4225,18 +4191,18 @@
           <wp:inline>
             <wp:extent cx="5334000" cy="9482666"/>
             <wp:effectExtent b="0" l="0" r="0" t="0"/>
-            <wp:docPr descr="alt text" title="Report 3" id="137" name="Picture"/>
+            <wp:docPr descr="alt text" title="Report 3" id="136" name="Picture"/>
             <a:graphic>
               <a:graphicData uri="http://schemas.openxmlformats.org/drawingml/2006/picture">
                 <pic:pic>
                   <pic:nvPicPr>
-                    <pic:cNvPr descr="images/report_1c.png" id="138" name="Picture"/>
+                    <pic:cNvPr descr="images/report_1c.png" id="137" name="Picture"/>
                     <pic:cNvPicPr>
                       <a:picLocks noChangeArrowheads="1" noChangeAspect="1"/>
                     </pic:cNvPicPr>
                   </pic:nvPicPr>
                   <pic:blipFill>
-                    <a:blip r:embed="rId136"/>
+                    <a:blip r:embed="rId135"/>
                     <a:stretch>
                       <a:fillRect/>
                     </a:stretch>
@@ -4328,8 +4294,8 @@
         <w:t xml:space="preserve">if you wish to see how to compare the predictions with reality.</w:t>
       </w:r>
     </w:p>
-    <w:bookmarkEnd w:id="139"/>
-    <w:bookmarkStart w:id="148" w:name="reality_report"/>
+    <w:bookmarkEnd w:id="138"/>
+    <w:bookmarkStart w:id="147" w:name="reality_report"/>
     <w:p>
       <w:pPr>
         <w:pStyle w:val="Heading1"/>
@@ -4338,7 +4304,7 @@
         <w:t xml:space="preserve">COMPARING PREDICTIONS WITH REALITY</w:t>
       </w:r>
     </w:p>
-    <w:bookmarkStart w:id="147" w:name="checking-your-monthly-spending"/>
+    <w:bookmarkStart w:id="146" w:name="checking-your-monthly-spending"/>
     <w:p>
       <w:pPr>
         <w:pStyle w:val="Heading2"/>
@@ -4378,18 +4344,18 @@
           <wp:inline>
             <wp:extent cx="5334000" cy="9482666"/>
             <wp:effectExtent b="0" l="0" r="0" t="0"/>
-            <wp:docPr descr="alt text" title="Drawdown Retirement Form 2" id="141" name="Picture"/>
+            <wp:docPr descr="alt text" title="Drawdown Retirement Form 2" id="140" name="Picture"/>
             <a:graphic>
               <a:graphicData uri="http://schemas.openxmlformats.org/drawingml/2006/picture">
                 <pic:pic>
                   <pic:nvPicPr>
-                    <pic:cNvPr descr="images/drawdown_retirement_form_2.png" id="142" name="Picture"/>
+                    <pic:cNvPr descr="images/drawdown_retirement_form_2.png" id="141" name="Picture"/>
                     <pic:cNvPicPr>
                       <a:picLocks noChangeArrowheads="1" noChangeAspect="1"/>
                     </pic:cNvPicPr>
                   </pic:nvPicPr>
                   <pic:blipFill>
-                    <a:blip r:embed="rId140"/>
+                    <a:blip r:embed="rId139"/>
                     <a:stretch>
                       <a:fillRect/>
                     </a:stretch>
@@ -4441,18 +4407,18 @@
           <wp:inline>
             <wp:extent cx="5334000" cy="9482666"/>
             <wp:effectExtent b="0" l="0" r="0" t="0"/>
-            <wp:docPr descr="alt text" title="Report 4" id="144" name="Picture"/>
+            <wp:docPr descr="alt text" title="Report 4" id="143" name="Picture"/>
             <a:graphic>
               <a:graphicData uri="http://schemas.openxmlformats.org/drawingml/2006/picture">
                 <pic:pic>
                   <pic:nvPicPr>
-                    <pic:cNvPr descr="images/report_1d.png" id="145" name="Picture"/>
+                    <pic:cNvPr descr="images/report_1d.png" id="144" name="Picture"/>
                     <pic:cNvPicPr>
                       <a:picLocks noChangeArrowheads="1" noChangeAspect="1"/>
                     </pic:cNvPicPr>
                   </pic:nvPicPr>
                   <pic:blipFill>
-                    <a:blip r:embed="rId143"/>
+                    <a:blip r:embed="rId142"/>
                     <a:stretch>
                       <a:fillRect/>
                     </a:stretch>
@@ -4521,7 +4487,7 @@
         <w:t xml:space="preserve">This shows data over a few months. It should become more useful as time progresses and more real data is available.</w:t>
       </w:r>
     </w:p>
-    <w:bookmarkStart w:id="146" w:name="note-1"/>
+    <w:bookmarkStart w:id="145" w:name="note-1"/>
     <w:p>
       <w:pPr>
         <w:pStyle w:val="Heading3"/>
@@ -4538,10 +4504,10 @@
         <w:t xml:space="preserve">Any of the traces can be hidden if required by clicking on the legend name on the right hand side of the plot area.</w:t>
       </w:r>
     </w:p>
+    <w:bookmarkEnd w:id="145"/>
     <w:bookmarkEnd w:id="146"/>
     <w:bookmarkEnd w:id="147"/>
-    <w:bookmarkEnd w:id="148"/>
-    <w:bookmarkStart w:id="158" w:name="X3588ef0ac7a8e8ef051146d509e606157912327"/>
+    <w:bookmarkStart w:id="157" w:name="X3588ef0ac7a8e8ef051146d509e606157912327"/>
     <w:p>
       <w:pPr>
         <w:pStyle w:val="Heading1"/>
@@ -4575,18 +4541,18 @@
           <wp:inline>
             <wp:extent cx="5334000" cy="9482666"/>
             <wp:effectExtent b="0" l="0" r="0" t="0"/>
-            <wp:docPr descr="alt text" title="Drawdown Retirement Form 3" id="150" name="Picture"/>
+            <wp:docPr descr="alt text" title="Drawdown Retirement Form 3" id="149" name="Picture"/>
             <a:graphic>
               <a:graphicData uri="http://schemas.openxmlformats.org/drawingml/2006/picture">
                 <pic:pic>
                   <pic:nvPicPr>
-                    <pic:cNvPr descr="images/drawdown_retirement_form_3.png" id="151" name="Picture"/>
+                    <pic:cNvPr descr="images/drawdown_retirement_form_3.png" id="150" name="Picture"/>
                     <pic:cNvPicPr>
                       <a:picLocks noChangeArrowheads="1" noChangeAspect="1"/>
                     </pic:cNvPicPr>
                   </pic:nvPicPr>
                   <pic:blipFill>
-                    <a:blip r:embed="rId149"/>
+                    <a:blip r:embed="rId148"/>
                     <a:stretch>
                       <a:fillRect/>
                     </a:stretch>
@@ -4638,18 +4604,18 @@
           <wp:inline>
             <wp:extent cx="5334000" cy="9482666"/>
             <wp:effectExtent b="0" l="0" r="0" t="0"/>
-            <wp:docPr descr="alt text" title="Report 5" id="153" name="Picture"/>
+            <wp:docPr descr="alt text" title="Report 5" id="152" name="Picture"/>
             <a:graphic>
               <a:graphicData uri="http://schemas.openxmlformats.org/drawingml/2006/picture">
                 <pic:pic>
                   <pic:nvPicPr>
-                    <pic:cNvPr descr="images/report_1e.png" id="154" name="Picture"/>
+                    <pic:cNvPr descr="images/report_1e.png" id="153" name="Picture"/>
                     <pic:cNvPicPr>
                       <a:picLocks noChangeArrowheads="1" noChangeAspect="1"/>
                     </pic:cNvPicPr>
                   </pic:nvPicPr>
                   <pic:blipFill>
-                    <a:blip r:embed="rId152"/>
+                    <a:blip r:embed="rId151"/>
                     <a:stretch>
                       <a:fillRect/>
                     </a:stretch>
@@ -4701,18 +4667,18 @@
           <wp:inline>
             <wp:extent cx="5334000" cy="2431977"/>
             <wp:effectExtent b="0" l="0" r="0" t="0"/>
-            <wp:docPr descr="alt text" title="Report 5 Zoom" id="156" name="Picture"/>
+            <wp:docPr descr="alt text" title="Report 5 Zoom" id="155" name="Picture"/>
             <a:graphic>
               <a:graphicData uri="http://schemas.openxmlformats.org/drawingml/2006/picture">
                 <pic:pic>
                   <pic:nvPicPr>
-                    <pic:cNvPr descr="images/report_1e_zoom.png" id="157" name="Picture"/>
+                    <pic:cNvPr descr="images/report_1e_zoom.png" id="156" name="Picture"/>
                     <pic:cNvPicPr>
                       <a:picLocks noChangeArrowheads="1" noChangeAspect="1"/>
                     </pic:cNvPicPr>
                   </pic:nvPicPr>
                   <pic:blipFill>
-                    <a:blip r:embed="rId155"/>
+                    <a:blip r:embed="rId154"/>
                     <a:stretch>
                       <a:fillRect/>
                     </a:stretch>
@@ -4747,7 +4713,7 @@
         <w:t xml:space="preserve">alt text</w:t>
       </w:r>
     </w:p>
-    <w:bookmarkEnd w:id="158"/>
+    <w:bookmarkEnd w:id="157"/>
     <w:sectPr/>
   </w:body>
 </w:document>

</xml_diff>

<commit_message>
Update the doc to reflect the fact that Windows releases are now stored as a github release rather than directly in the repo due to thier size.
</commit_message>
<xml_diff>
--- a/README.docx
+++ b/README.docx
@@ -300,7 +300,7 @@
       </w:r>
     </w:p>
     <w:bookmarkEnd w:id="22"/>
-    <w:bookmarkStart w:id="25" w:name="installing-on-linux"/>
+    <w:bookmarkStart w:id="23" w:name="installing-on-linux"/>
     <w:p>
       <w:pPr>
         <w:pStyle w:val="Heading1"/>
@@ -314,12 +314,12 @@
         <w:pStyle w:val="FirstParagraph"/>
       </w:pPr>
       <w:r>
-        <w:t xml:space="preserve">To install onto a Linux PC ensure you have python 3.12 installed. Details of how to install python can be found</w:t>
-      </w:r>
-      <w:r>
-        <w:t xml:space="preserve"> </w:t>
-      </w:r>
-      <w:hyperlink r:id="rId23">
+        <w:t xml:space="preserve">Click</w:t>
+      </w:r>
+      <w:r>
+        <w:t xml:space="preserve"> </w:t>
+      </w:r>
+      <w:hyperlink w:anchor="linux_installer">
         <w:r>
           <w:rPr>
             <w:rStyle w:val="Hyperlink"/>
@@ -328,12 +328,33 @@
         </w:r>
       </w:hyperlink>
       <w:r>
-        <w:t xml:space="preserve">. pipx must also be installed onto the Linux PC. Details of how to install pipx can be found</w:t>
-      </w:r>
-      <w:r>
-        <w:t xml:space="preserve"> </w:t>
-      </w:r>
-      <w:hyperlink r:id="rId24">
+        <w:t xml:space="preserve"> </w:t>
+      </w:r>
+      <w:r>
+        <w:t xml:space="preserve">for details of how to install the software on Linux platforms.</w:t>
+      </w:r>
+    </w:p>
+    <w:bookmarkEnd w:id="23"/>
+    <w:bookmarkStart w:id="24" w:name="installing-on-windows"/>
+    <w:p>
+      <w:pPr>
+        <w:pStyle w:val="Heading1"/>
+      </w:pPr>
+      <w:r>
+        <w:t xml:space="preserve">Installing on Windows</w:t>
+      </w:r>
+    </w:p>
+    <w:p>
+      <w:pPr>
+        <w:pStyle w:val="FirstParagraph"/>
+      </w:pPr>
+      <w:r>
+        <w:t xml:space="preserve">Click</w:t>
+      </w:r>
+      <w:r>
+        <w:t xml:space="preserve"> </w:t>
+      </w:r>
+      <w:hyperlink w:anchor="windows_installer">
         <w:r>
           <w:rPr>
             <w:rStyle w:val="Hyperlink"/>
@@ -341,151 +362,140 @@
           <w:t xml:space="preserve">here</w:t>
         </w:r>
       </w:hyperlink>
-    </w:p>
-    <w:p>
-      <w:pPr>
-        <w:pStyle w:val="BodyText"/>
-      </w:pPr>
-      <w:r>
-        <w:t xml:space="preserve">To install the</w:t>
-      </w:r>
-      <w:r>
-        <w:t xml:space="preserve"> </w:t>
-      </w:r>
-      <w:r>
-        <w:t xml:space="preserve">‘</w:t>
-      </w:r>
-      <w:r>
-        <w:t xml:space="preserve">Retirements Finances</w:t>
-      </w:r>
-      <w:r>
-        <w:t xml:space="preserve">’</w:t>
-      </w:r>
-      <w:r>
-        <w:t xml:space="preserve"> </w:t>
-      </w:r>
-      <w:r>
-        <w:t xml:space="preserve">application open a terminal window in the installers/linux folder and enter</w:t>
-      </w:r>
-    </w:p>
-    <w:p>
-      <w:pPr>
-        <w:pStyle w:val="SourceCode"/>
-      </w:pPr>
-      <w:r>
-        <w:rPr>
-          <w:rStyle w:val="VerbatimChar"/>
-        </w:rPr>
-        <w:t xml:space="preserve">pipx install retirement_finances-3.5-py3-none-any.whl</w:t>
-      </w:r>
-      <w:r>
-        <w:br/>
-      </w:r>
-      <w:r>
-        <w:rPr>
-          <w:rStyle w:val="VerbatimChar"/>
-        </w:rPr>
-        <w:t xml:space="preserve">  installed package retirement-finances 3.5, installed using Python 3.12.3</w:t>
-      </w:r>
-      <w:r>
-        <w:br/>
-      </w:r>
-      <w:r>
-        <w:rPr>
-          <w:rStyle w:val="VerbatimChar"/>
-        </w:rPr>
-        <w:t xml:space="preserve">  These apps are now globally available</w:t>
-      </w:r>
-      <w:r>
-        <w:br/>
-      </w:r>
-      <w:r>
-        <w:rPr>
-          <w:rStyle w:val="VerbatimChar"/>
-        </w:rPr>
-        <w:t xml:space="preserve">    - retirement_finances</w:t>
-      </w:r>
-      <w:r>
-        <w:br/>
-      </w:r>
-      <w:r>
-        <w:rPr>
-          <w:rStyle w:val="VerbatimChar"/>
-        </w:rPr>
-        <w:t xml:space="preserve">done! ✨ 🌟 ✨</w:t>
+      <w:r>
+        <w:t xml:space="preserve"> </w:t>
+      </w:r>
+      <w:r>
+        <w:t xml:space="preserve">for details of how to install the software on Windows platforms.</w:t>
+      </w:r>
+    </w:p>
+    <w:bookmarkEnd w:id="24"/>
+    <w:bookmarkStart w:id="26" w:name="using-the-software"/>
+    <w:p>
+      <w:pPr>
+        <w:pStyle w:val="Heading1"/>
+      </w:pPr>
+      <w:r>
+        <w:t xml:space="preserve">Using the software</w:t>
+      </w:r>
+    </w:p>
+    <w:bookmarkStart w:id="25" w:name="overview"/>
+    <w:p>
+      <w:pPr>
+        <w:pStyle w:val="Heading2"/>
+      </w:pPr>
+      <w:r>
+        <w:t xml:space="preserve">Overview</w:t>
+      </w:r>
+    </w:p>
+    <w:p>
+      <w:pPr>
+        <w:pStyle w:val="FirstParagraph"/>
+      </w:pPr>
+      <w:r>
+        <w:t xml:space="preserve">The software stores details of your savings and pension accounts. This information is only stored locally on your PC and all the files in which this information is stored are encrypted.</w:t>
+      </w:r>
+    </w:p>
+    <w:p>
+      <w:pPr>
+        <w:pStyle w:val="BodyText"/>
+      </w:pPr>
+      <w:r>
+        <w:t xml:space="preserve">A general overview of the Apps functionality is listed below.</w:t>
+      </w:r>
+    </w:p>
+    <w:p>
+      <w:pPr>
+        <w:numPr>
+          <w:ilvl w:val="0"/>
+          <w:numId w:val="1002"/>
+        </w:numPr>
+        <w:pStyle w:val="Compact"/>
+      </w:pPr>
+      <w:r>
+        <w:t xml:space="preserve">Enter your savings details.</w:t>
+      </w:r>
+    </w:p>
+    <w:p>
+      <w:pPr>
+        <w:numPr>
+          <w:ilvl w:val="0"/>
+          <w:numId w:val="1002"/>
+        </w:numPr>
+        <w:pStyle w:val="Compact"/>
+      </w:pPr>
+      <w:r>
+        <w:t xml:space="preserve">Enter your pension details.</w:t>
+      </w:r>
+    </w:p>
+    <w:p>
+      <w:pPr>
+        <w:numPr>
+          <w:ilvl w:val="0"/>
+          <w:numId w:val="1002"/>
+        </w:numPr>
+        <w:pStyle w:val="Compact"/>
+      </w:pPr>
+      <w:r>
+        <w:t xml:space="preserve">Enter details of your spending as time progresses.</w:t>
+      </w:r>
+    </w:p>
+    <w:p>
+      <w:pPr>
+        <w:numPr>
+          <w:ilvl w:val="0"/>
+          <w:numId w:val="1002"/>
+        </w:numPr>
+        <w:pStyle w:val="Compact"/>
+      </w:pPr>
+      <w:r>
+        <w:t xml:space="preserve">Make predictions of how long these will last.</w:t>
+      </w:r>
+    </w:p>
+    <w:p>
+      <w:pPr>
+        <w:numPr>
+          <w:ilvl w:val="0"/>
+          <w:numId w:val="1002"/>
+        </w:numPr>
+        <w:pStyle w:val="Compact"/>
+      </w:pPr>
+      <w:r>
+        <w:t xml:space="preserve">Check your expenditure as time progresses to see how you are doing against the above predictions.</w:t>
+      </w:r>
+    </w:p>
+    <w:p>
+      <w:pPr>
+        <w:pStyle w:val="FirstParagraph"/>
+      </w:pPr>
+      <w:r>
+        <w:t xml:space="preserve">As stated previously the predictions are based on your guesses regarding future growth of pension</w:t>
+      </w:r>
+      <w:r>
+        <w:t xml:space="preserve"> </w:t>
+      </w:r>
+      <w:r>
+        <w:t xml:space="preserve">funds, interest rates and spending.</w:t>
       </w:r>
     </w:p>
     <w:bookmarkEnd w:id="25"/>
-    <w:bookmarkStart w:id="26" w:name="installing-on-windows"/>
+    <w:bookmarkEnd w:id="26"/>
+    <w:bookmarkStart w:id="33" w:name="starting-the-software"/>
     <w:p>
       <w:pPr>
         <w:pStyle w:val="Heading1"/>
       </w:pPr>
       <w:r>
-        <w:t xml:space="preserve">Installing on Windows</w:t>
-      </w:r>
-    </w:p>
-    <w:p>
-      <w:pPr>
-        <w:pStyle w:val="FirstParagraph"/>
-      </w:pPr>
-      <w:r>
-        <w:t xml:space="preserve">Installing the retirement finances package onto a Windows PC no longer requires that Python ins installed.</w:t>
-      </w:r>
-    </w:p>
-    <w:p>
-      <w:pPr>
-        <w:numPr>
-          <w:ilvl w:val="0"/>
-          <w:numId w:val="1002"/>
-        </w:numPr>
-        <w:pStyle w:val="Compact"/>
-      </w:pPr>
-      <w:r>
-        <w:t xml:space="preserve">Double click on the installers/windows/Retirement_Finances_5.0.exe and step through the installation wizard.</w:t>
-      </w:r>
-    </w:p>
-    <w:p>
-      <w:pPr>
-        <w:pStyle w:val="FirstParagraph"/>
-      </w:pPr>
-      <w:r>
-        <w:t xml:space="preserve">When complete the Retirement_Finances launcher can be found from the Windows Start button.</w:t>
-      </w:r>
-    </w:p>
-    <w:bookmarkEnd w:id="26"/>
-    <w:bookmarkStart w:id="28" w:name="using-the-software"/>
-    <w:p>
-      <w:pPr>
-        <w:pStyle w:val="Heading1"/>
-      </w:pPr>
-      <w:r>
-        <w:t xml:space="preserve">Using the software</w:t>
-      </w:r>
-    </w:p>
-    <w:bookmarkStart w:id="27" w:name="overview"/>
+        <w:t xml:space="preserve">Starting the software</w:t>
+      </w:r>
+    </w:p>
+    <w:bookmarkStart w:id="31" w:name="on-linux"/>
     <w:p>
       <w:pPr>
         <w:pStyle w:val="Heading2"/>
       </w:pPr>
       <w:r>
-        <w:t xml:space="preserve">Overview</w:t>
-      </w:r>
-    </w:p>
-    <w:p>
-      <w:pPr>
-        <w:pStyle w:val="FirstParagraph"/>
-      </w:pPr>
-      <w:r>
-        <w:t xml:space="preserve">The software stores details of your savings and pension accounts. This information is only stored locally on your PC and all the files in which this information is stored are encrypted.</w:t>
-      </w:r>
-    </w:p>
-    <w:p>
-      <w:pPr>
-        <w:pStyle w:val="BodyText"/>
-      </w:pPr>
-      <w:r>
-        <w:t xml:space="preserve">A general overview of the Apps functionality is listed below.</w:t>
+        <w:t xml:space="preserve">On Linux</w:t>
       </w:r>
     </w:p>
     <w:p>
@@ -493,100 +503,6 @@
         <w:numPr>
           <w:ilvl w:val="0"/>
           <w:numId w:val="1003"/>
-        </w:numPr>
-        <w:pStyle w:val="Compact"/>
-      </w:pPr>
-      <w:r>
-        <w:t xml:space="preserve">Enter your savings details.</w:t>
-      </w:r>
-    </w:p>
-    <w:p>
-      <w:pPr>
-        <w:numPr>
-          <w:ilvl w:val="0"/>
-          <w:numId w:val="1003"/>
-        </w:numPr>
-        <w:pStyle w:val="Compact"/>
-      </w:pPr>
-      <w:r>
-        <w:t xml:space="preserve">Enter your pension details.</w:t>
-      </w:r>
-    </w:p>
-    <w:p>
-      <w:pPr>
-        <w:numPr>
-          <w:ilvl w:val="0"/>
-          <w:numId w:val="1003"/>
-        </w:numPr>
-        <w:pStyle w:val="Compact"/>
-      </w:pPr>
-      <w:r>
-        <w:t xml:space="preserve">Enter details of your spending as time progresses.</w:t>
-      </w:r>
-    </w:p>
-    <w:p>
-      <w:pPr>
-        <w:numPr>
-          <w:ilvl w:val="0"/>
-          <w:numId w:val="1003"/>
-        </w:numPr>
-        <w:pStyle w:val="Compact"/>
-      </w:pPr>
-      <w:r>
-        <w:t xml:space="preserve">Make predictions of how long these will last.</w:t>
-      </w:r>
-    </w:p>
-    <w:p>
-      <w:pPr>
-        <w:numPr>
-          <w:ilvl w:val="0"/>
-          <w:numId w:val="1003"/>
-        </w:numPr>
-        <w:pStyle w:val="Compact"/>
-      </w:pPr>
-      <w:r>
-        <w:t xml:space="preserve">Check your expenditure as time progresses to see how you are doing against the above predictions.</w:t>
-      </w:r>
-    </w:p>
-    <w:p>
-      <w:pPr>
-        <w:pStyle w:val="FirstParagraph"/>
-      </w:pPr>
-      <w:r>
-        <w:t xml:space="preserve">As stated previously the predictions are based on your guesses regarding future growth of pension</w:t>
-      </w:r>
-      <w:r>
-        <w:t xml:space="preserve"> </w:t>
-      </w:r>
-      <w:r>
-        <w:t xml:space="preserve">funds, interest rates and spending.</w:t>
-      </w:r>
-    </w:p>
-    <w:bookmarkEnd w:id="27"/>
-    <w:bookmarkEnd w:id="28"/>
-    <w:bookmarkStart w:id="35" w:name="starting-the-software"/>
-    <w:p>
-      <w:pPr>
-        <w:pStyle w:val="Heading1"/>
-      </w:pPr>
-      <w:r>
-        <w:t xml:space="preserve">Starting the software</w:t>
-      </w:r>
-    </w:p>
-    <w:bookmarkStart w:id="33" w:name="on-linux"/>
-    <w:p>
-      <w:pPr>
-        <w:pStyle w:val="Heading2"/>
-      </w:pPr>
-      <w:r>
-        <w:t xml:space="preserve">On Linux</w:t>
-      </w:r>
-    </w:p>
-    <w:p>
-      <w:pPr>
-        <w:numPr>
-          <w:ilvl w:val="0"/>
-          <w:numId w:val="1004"/>
         </w:numPr>
         <w:pStyle w:val="Compact"/>
       </w:pPr>
@@ -646,7 +562,7 @@
         <w:t xml:space="preserve">.</w:t>
       </w:r>
     </w:p>
-    <w:bookmarkStart w:id="32" w:name="creating-a-gnome-startup-icon"/>
+    <w:bookmarkStart w:id="30" w:name="creating-a-gnome-startup-icon"/>
     <w:p>
       <w:pPr>
         <w:pStyle w:val="Heading3"/>
@@ -659,7 +575,7 @@
       <w:pPr>
         <w:numPr>
           <w:ilvl w:val="0"/>
-          <w:numId w:val="1005"/>
+          <w:numId w:val="1004"/>
         </w:numPr>
         <w:pStyle w:val="Compact"/>
       </w:pPr>
@@ -719,18 +635,18 @@
           <wp:inline>
             <wp:extent cx="1981200" cy="1981200"/>
             <wp:effectExtent b="0" l="0" r="0" t="0"/>
-            <wp:docPr descr="alt text" title="Startup icon" id="30" name="Picture"/>
+            <wp:docPr descr="alt text" title="Startup icon" id="28" name="Picture"/>
             <a:graphic>
               <a:graphicData uri="http://schemas.openxmlformats.org/drawingml/2006/picture">
                 <pic:pic>
                   <pic:nvPicPr>
-                    <pic:cNvPr descr="images/startup_icon.png" id="31" name="Picture"/>
+                    <pic:cNvPr descr="images/startup_icon.png" id="29" name="Picture"/>
                     <pic:cNvPicPr>
                       <a:picLocks noChangeArrowheads="1" noChangeAspect="1"/>
                     </pic:cNvPicPr>
                   </pic:nvPicPr>
                   <pic:blipFill>
-                    <a:blip r:embed="rId29"/>
+                    <a:blip r:embed="rId27"/>
                     <a:stretch>
                       <a:fillRect/>
                     </a:stretch>
@@ -765,112 +681,112 @@
         <w:t xml:space="preserve">alt text</w:t>
       </w:r>
     </w:p>
+    <w:bookmarkEnd w:id="30"/>
+    <w:bookmarkEnd w:id="31"/>
+    <w:bookmarkStart w:id="32" w:name="on-windows"/>
+    <w:p>
+      <w:pPr>
+        <w:pStyle w:val="Heading2"/>
+      </w:pPr>
+      <w:r>
+        <w:t xml:space="preserve">On Windows</w:t>
+      </w:r>
+    </w:p>
+    <w:p>
+      <w:pPr>
+        <w:pStyle w:val="FirstParagraph"/>
+      </w:pPr>
+      <w:r>
+        <w:t xml:space="preserve">Type</w:t>
+      </w:r>
+      <w:r>
+        <w:t xml:space="preserve"> </w:t>
+      </w:r>
+      <w:r>
+        <w:t xml:space="preserve">‘</w:t>
+      </w:r>
+      <w:r>
+        <w:t xml:space="preserve">Retirement_Finances</w:t>
+      </w:r>
+      <w:r>
+        <w:t xml:space="preserve">’</w:t>
+      </w:r>
+      <w:r>
+        <w:t xml:space="preserve"> </w:t>
+      </w:r>
+      <w:r>
+        <w:t xml:space="preserve">after selecting the Windows Start button and select</w:t>
+      </w:r>
+      <w:r>
+        <w:t xml:space="preserve"> </w:t>
+      </w:r>
+      <w:r>
+        <w:t xml:space="preserve">‘</w:t>
+      </w:r>
+      <w:r>
+        <w:t xml:space="preserve">Retirement_Finances</w:t>
+      </w:r>
+      <w:r>
+        <w:t xml:space="preserve">’</w:t>
+      </w:r>
+      <w:r>
+        <w:t xml:space="preserve"> </w:t>
+      </w:r>
+      <w:r>
+        <w:t xml:space="preserve">under</w:t>
+      </w:r>
+      <w:r>
+        <w:t xml:space="preserve"> </w:t>
+      </w:r>
+      <w:r>
+        <w:t xml:space="preserve">‘</w:t>
+      </w:r>
+      <w:r>
+        <w:t xml:space="preserve">best match</w:t>
+      </w:r>
+      <w:r>
+        <w:t xml:space="preserve">’</w:t>
+      </w:r>
+      <w:r>
+        <w:t xml:space="preserve">. This opens a window indicating that the application is starting up. Shortly afterwards (the time will depend how fast your PC is) a</w:t>
+      </w:r>
+      <w:r>
+        <w:t xml:space="preserve"> </w:t>
+      </w:r>
+      <w:r>
+        <w:t xml:space="preserve">‘</w:t>
+      </w:r>
+      <w:r>
+        <w:t xml:space="preserve">Retirement Finances</w:t>
+      </w:r>
+      <w:r>
+        <w:t xml:space="preserve">’</w:t>
+      </w:r>
+      <w:r>
+        <w:t xml:space="preserve"> </w:t>
+      </w:r>
+      <w:r>
+        <w:t xml:space="preserve">browser window should open asking you to enter a password as shown below under</w:t>
+      </w:r>
+      <w:r>
+        <w:t xml:space="preserve"> </w:t>
+      </w:r>
+      <w:r>
+        <w:t xml:space="preserve">‘</w:t>
+      </w:r>
+      <w:r>
+        <w:t xml:space="preserve">Initial browser window</w:t>
+      </w:r>
+      <w:r>
+        <w:t xml:space="preserve">’</w:t>
+      </w:r>
+      <w:r>
+        <w:t xml:space="preserve">.</w:t>
+      </w:r>
+    </w:p>
     <w:bookmarkEnd w:id="32"/>
     <w:bookmarkEnd w:id="33"/>
-    <w:bookmarkStart w:id="34" w:name="on-windows"/>
-    <w:p>
-      <w:pPr>
-        <w:pStyle w:val="Heading2"/>
-      </w:pPr>
-      <w:r>
-        <w:t xml:space="preserve">On Windows</w:t>
-      </w:r>
-    </w:p>
-    <w:p>
-      <w:pPr>
-        <w:pStyle w:val="FirstParagraph"/>
-      </w:pPr>
-      <w:r>
-        <w:t xml:space="preserve">Type</w:t>
-      </w:r>
-      <w:r>
-        <w:t xml:space="preserve"> </w:t>
-      </w:r>
-      <w:r>
-        <w:t xml:space="preserve">‘</w:t>
-      </w:r>
-      <w:r>
-        <w:t xml:space="preserve">Retirement_Finances</w:t>
-      </w:r>
-      <w:r>
-        <w:t xml:space="preserve">’</w:t>
-      </w:r>
-      <w:r>
-        <w:t xml:space="preserve"> </w:t>
-      </w:r>
-      <w:r>
-        <w:t xml:space="preserve">after selecting the Windows Start button and select</w:t>
-      </w:r>
-      <w:r>
-        <w:t xml:space="preserve"> </w:t>
-      </w:r>
-      <w:r>
-        <w:t xml:space="preserve">‘</w:t>
-      </w:r>
-      <w:r>
-        <w:t xml:space="preserve">Retirement_Finances</w:t>
-      </w:r>
-      <w:r>
-        <w:t xml:space="preserve">’</w:t>
-      </w:r>
-      <w:r>
-        <w:t xml:space="preserve"> </w:t>
-      </w:r>
-      <w:r>
-        <w:t xml:space="preserve">under</w:t>
-      </w:r>
-      <w:r>
-        <w:t xml:space="preserve"> </w:t>
-      </w:r>
-      <w:r>
-        <w:t xml:space="preserve">‘</w:t>
-      </w:r>
-      <w:r>
-        <w:t xml:space="preserve">best match</w:t>
-      </w:r>
-      <w:r>
-        <w:t xml:space="preserve">’</w:t>
-      </w:r>
-      <w:r>
-        <w:t xml:space="preserve">. This opens a window indicating that the application is starting up. Shortly afterwards (the time will depend how fast your PC is) a</w:t>
-      </w:r>
-      <w:r>
-        <w:t xml:space="preserve"> </w:t>
-      </w:r>
-      <w:r>
-        <w:t xml:space="preserve">‘</w:t>
-      </w:r>
-      <w:r>
-        <w:t xml:space="preserve">Retirement Finances</w:t>
-      </w:r>
-      <w:r>
-        <w:t xml:space="preserve">’</w:t>
-      </w:r>
-      <w:r>
-        <w:t xml:space="preserve"> </w:t>
-      </w:r>
-      <w:r>
-        <w:t xml:space="preserve">browser window should open asking you to enter a password as shown below under</w:t>
-      </w:r>
-      <w:r>
-        <w:t xml:space="preserve"> </w:t>
-      </w:r>
-      <w:r>
-        <w:t xml:space="preserve">‘</w:t>
-      </w:r>
-      <w:r>
-        <w:t xml:space="preserve">Initial browser window</w:t>
-      </w:r>
-      <w:r>
-        <w:t xml:space="preserve">’</w:t>
-      </w:r>
-      <w:r>
-        <w:t xml:space="preserve">.</w:t>
-      </w:r>
-    </w:p>
-    <w:bookmarkEnd w:id="34"/>
-    <w:bookmarkEnd w:id="35"/>
-    <w:bookmarkStart w:id="50" w:name="initial-browser-window"/>
+    <w:bookmarkStart w:id="48" w:name="initial-browser-window"/>
     <w:p>
       <w:pPr>
         <w:pStyle w:val="Heading1"/>
@@ -896,18 +812,18 @@
           <wp:inline>
             <wp:extent cx="5334000" cy="3922209"/>
             <wp:effectExtent b="0" l="0" r="0" t="0"/>
-            <wp:docPr descr="alt text" title="Initial Window" id="37" name="Picture"/>
+            <wp:docPr descr="alt text" title="Initial Window" id="35" name="Picture"/>
             <a:graphic>
               <a:graphicData uri="http://schemas.openxmlformats.org/drawingml/2006/picture">
                 <pic:pic>
                   <pic:nvPicPr>
-                    <pic:cNvPr descr="images/initial_window.png" id="38" name="Picture"/>
+                    <pic:cNvPr descr="images/initial_window.png" id="36" name="Picture"/>
                     <pic:cNvPicPr>
                       <a:picLocks noChangeArrowheads="1" noChangeAspect="1"/>
                     </pic:cNvPicPr>
                   </pic:nvPicPr>
                   <pic:blipFill>
-                    <a:blip r:embed="rId36"/>
+                    <a:blip r:embed="rId34"/>
                     <a:stretch>
                       <a:fillRect/>
                     </a:stretch>
@@ -942,7 +858,7 @@
         <w:t xml:space="preserve">alt text</w:t>
       </w:r>
     </w:p>
-    <w:bookmarkStart w:id="39" w:name="X29eef936dfa8bf3134c77b6118fb22f6621ebca"/>
+    <w:bookmarkStart w:id="37" w:name="X29eef936dfa8bf3134c77b6118fb22f6621ebca"/>
     <w:p>
       <w:pPr>
         <w:pStyle w:val="Heading2"/>
@@ -955,12 +871,32 @@
       <w:pPr>
         <w:numPr>
           <w:ilvl w:val="0"/>
+          <w:numId w:val="1005"/>
+        </w:numPr>
+        <w:pStyle w:val="Compact"/>
+      </w:pPr>
+      <w:r>
+        <w:t xml:space="preserve">Quit button</w:t>
+      </w:r>
+    </w:p>
+    <w:p>
+      <w:pPr>
+        <w:pStyle w:val="FirstParagraph"/>
+      </w:pPr>
+      <w:r>
+        <w:t xml:space="preserve">This must be selected to shut down the program. If you just close the browser window the Retirement Finances (App) will stay running. You can reconnect to it by entering 127.0.0.1:9090 into the browsers address bar. The app will only be accessible from your local machine.</w:t>
+      </w:r>
+    </w:p>
+    <w:p>
+      <w:pPr>
+        <w:numPr>
+          <w:ilvl w:val="0"/>
           <w:numId w:val="1006"/>
         </w:numPr>
         <w:pStyle w:val="Compact"/>
       </w:pPr>
       <w:r>
-        <w:t xml:space="preserve">Quit button</w:t>
+        <w:t xml:space="preserve">Software Version</w:t>
       </w:r>
     </w:p>
     <w:p>
@@ -968,7 +904,7 @@
         <w:pStyle w:val="FirstParagraph"/>
       </w:pPr>
       <w:r>
-        <w:t xml:space="preserve">This must be selected to shut down the program. If you just close the browser window the Retirement Finances (App) will stay running. You can reconnect to it by entering 127.0.0.1:9090 into the browsers address bar. The app will only be accessible from your local machine.</w:t>
+        <w:t xml:space="preserve">To the left of the Quit button the Retirement Finances App software version is displayed.</w:t>
       </w:r>
     </w:p>
     <w:p>
@@ -980,7 +916,7 @@
         <w:pStyle w:val="Compact"/>
       </w:pPr>
       <w:r>
-        <w:t xml:space="preserve">Software Version</w:t>
+        <w:t xml:space="preserve">Storage Folder</w:t>
       </w:r>
     </w:p>
     <w:p>
@@ -988,31 +924,11 @@
         <w:pStyle w:val="FirstParagraph"/>
       </w:pPr>
       <w:r>
-        <w:t xml:space="preserve">To the left of the Quit button the Retirement Finances App software version is displayed.</w:t>
-      </w:r>
-    </w:p>
-    <w:p>
-      <w:pPr>
-        <w:numPr>
-          <w:ilvl w:val="0"/>
-          <w:numId w:val="1008"/>
-        </w:numPr>
-        <w:pStyle w:val="Compact"/>
-      </w:pPr>
-      <w:r>
-        <w:t xml:space="preserve">Storage Folder</w:t>
-      </w:r>
-    </w:p>
-    <w:p>
-      <w:pPr>
-        <w:pStyle w:val="FirstParagraph"/>
-      </w:pPr>
-      <w:r>
         <w:t xml:space="preserve">On the left hand side of the blue bar the folder where all the files created by the App are stored is detailed. All these files are encrypted. The password prompted for is used to decrypt the data in these files. If you ever wish to delete all data used by the App and start again then you should shut down the App (click the Quit button) and then manually delete this folder.</w:t>
       </w:r>
     </w:p>
-    <w:bookmarkEnd w:id="39"/>
-    <w:bookmarkStart w:id="49" w:name="entering-a-password."/>
+    <w:bookmarkEnd w:id="37"/>
+    <w:bookmarkStart w:id="47" w:name="entering-a-password."/>
     <w:p>
       <w:pPr>
         <w:pStyle w:val="Heading2"/>
@@ -1054,18 +970,18 @@
           <wp:inline>
             <wp:extent cx="5334000" cy="3922209"/>
             <wp:effectExtent b="0" l="0" r="0" t="0"/>
-            <wp:docPr descr="alt text" title="Initial Window, Enter Password" id="41" name="Picture"/>
+            <wp:docPr descr="alt text" title="Initial Window, Enter Password" id="39" name="Picture"/>
             <a:graphic>
               <a:graphicData uri="http://schemas.openxmlformats.org/drawingml/2006/picture">
                 <pic:pic>
                   <pic:nvPicPr>
-                    <pic:cNvPr descr="images/initial_window_enter_password.png" id="42" name="Picture"/>
+                    <pic:cNvPr descr="images/initial_window_enter_password.png" id="40" name="Picture"/>
                     <pic:cNvPicPr>
                       <a:picLocks noChangeArrowheads="1" noChangeAspect="1"/>
                     </pic:cNvPicPr>
                   </pic:nvPicPr>
                   <pic:blipFill>
-                    <a:blip r:embed="rId40"/>
+                    <a:blip r:embed="rId38"/>
                     <a:stretch>
                       <a:fillRect/>
                     </a:stretch>
@@ -1117,18 +1033,18 @@
           <wp:inline>
             <wp:extent cx="5334000" cy="3922209"/>
             <wp:effectExtent b="0" l="0" r="0" t="0"/>
-            <wp:docPr descr="alt text" title="Initial Window, Enter Password, Confirm" id="44" name="Picture"/>
+            <wp:docPr descr="alt text" title="Initial Window, Enter Password, Confirm" id="42" name="Picture"/>
             <a:graphic>
               <a:graphicData uri="http://schemas.openxmlformats.org/drawingml/2006/picture">
                 <pic:pic>
                   <pic:nvPicPr>
-                    <pic:cNvPr descr="images/initial_window_enter_password_confirm.png" id="45" name="Picture"/>
+                    <pic:cNvPr descr="images/initial_window_enter_password_confirm.png" id="43" name="Picture"/>
                     <pic:cNvPicPr>
                       <a:picLocks noChangeArrowheads="1" noChangeAspect="1"/>
                     </pic:cNvPicPr>
                   </pic:nvPicPr>
                   <pic:blipFill>
-                    <a:blip r:embed="rId43"/>
+                    <a:blip r:embed="rId41"/>
                     <a:stretch>
                       <a:fillRect/>
                     </a:stretch>
@@ -1180,18 +1096,18 @@
           <wp:inline>
             <wp:extent cx="5334000" cy="3318044"/>
             <wp:effectExtent b="0" l="0" r="0" t="0"/>
-            <wp:docPr descr="alt text" title="First Logged In Window" id="47" name="Picture"/>
+            <wp:docPr descr="alt text" title="First Logged In Window" id="45" name="Picture"/>
             <a:graphic>
               <a:graphicData uri="http://schemas.openxmlformats.org/drawingml/2006/picture">
                 <pic:pic>
                   <pic:nvPicPr>
-                    <pic:cNvPr descr="images/logged_in_screen_1.png" id="48" name="Picture"/>
+                    <pic:cNvPr descr="images/logged_in_screen_1.png" id="46" name="Picture"/>
                     <pic:cNvPicPr>
                       <a:picLocks noChangeArrowheads="1" noChangeAspect="1"/>
                     </pic:cNvPicPr>
                   </pic:nvPicPr>
                   <pic:blipFill>
-                    <a:blip r:embed="rId46"/>
+                    <a:blip r:embed="rId44"/>
                     <a:stretch>
                       <a:fillRect/>
                     </a:stretch>
@@ -1226,15 +1142,41 @@
         <w:t xml:space="preserve">alt text</w:t>
       </w:r>
     </w:p>
+    <w:bookmarkEnd w:id="47"/>
+    <w:bookmarkEnd w:id="48"/>
+    <w:bookmarkStart w:id="49" w:name="note"/>
+    <w:p>
+      <w:pPr>
+        <w:pStyle w:val="Heading1"/>
+      </w:pPr>
+      <w:r>
+        <w:t xml:space="preserve">Note !!!</w:t>
+      </w:r>
+    </w:p>
+    <w:p>
+      <w:pPr>
+        <w:pStyle w:val="FirstParagraph"/>
+      </w:pPr>
+      <w:r>
+        <w:t xml:space="preserve">If you forget this password you will no longer be able to access the App data.</w:t>
+      </w:r>
+    </w:p>
+    <w:p>
+      <w:pPr>
+        <w:pStyle w:val="BodyText"/>
+      </w:pPr>
+      <w:r>
+        <w:t xml:space="preserve">The App has now been started and you have logged in. You may now move onto the section below.</w:t>
+      </w:r>
+    </w:p>
     <w:bookmarkEnd w:id="49"/>
-    <w:bookmarkEnd w:id="50"/>
-    <w:bookmarkStart w:id="51" w:name="note"/>
+    <w:bookmarkStart w:id="59" w:name="initial-configuration"/>
     <w:p>
       <w:pPr>
         <w:pStyle w:val="Heading1"/>
       </w:pPr>
       <w:r>
-        <w:t xml:space="preserve">Note !!!</w:t>
+        <w:t xml:space="preserve">Initial Configuration</w:t>
       </w:r>
     </w:p>
     <w:p>
@@ -1242,25 +1184,19 @@
         <w:pStyle w:val="FirstParagraph"/>
       </w:pPr>
       <w:r>
-        <w:t xml:space="preserve">If you forget this password you will no longer be able to access the App data.</w:t>
-      </w:r>
-    </w:p>
-    <w:p>
-      <w:pPr>
-        <w:pStyle w:val="BodyText"/>
-      </w:pPr>
-      <w:r>
-        <w:t xml:space="preserve">The App has now been started and you have logged in. You may now move onto the section below.</w:t>
-      </w:r>
-    </w:p>
-    <w:bookmarkEnd w:id="51"/>
-    <w:bookmarkStart w:id="61" w:name="initial-configuration"/>
-    <w:p>
-      <w:pPr>
-        <w:pStyle w:val="Heading1"/>
-      </w:pPr>
-      <w:r>
-        <w:t xml:space="preserve">Initial Configuration</w:t>
+        <w:t xml:space="preserve">The window displayed has the following tabs</w:t>
+      </w:r>
+    </w:p>
+    <w:p>
+      <w:pPr>
+        <w:numPr>
+          <w:ilvl w:val="0"/>
+          <w:numId w:val="1008"/>
+        </w:numPr>
+        <w:pStyle w:val="Compact"/>
+      </w:pPr>
+      <w:r>
+        <w:t xml:space="preserve">SAVINGS</w:t>
       </w:r>
     </w:p>
     <w:p>
@@ -1268,7 +1204,7 @@
         <w:pStyle w:val="FirstParagraph"/>
       </w:pPr>
       <w:r>
-        <w:t xml:space="preserve">The window displayed has the following tabs</w:t>
+        <w:t xml:space="preserve">Details your savings accounts.</w:t>
       </w:r>
     </w:p>
     <w:p>
@@ -1280,7 +1216,7 @@
         <w:pStyle w:val="Compact"/>
       </w:pPr>
       <w:r>
-        <w:t xml:space="preserve">SAVINGS</w:t>
+        <w:t xml:space="preserve">PENSIONS</w:t>
       </w:r>
     </w:p>
     <w:p>
@@ -1288,7 +1224,7 @@
         <w:pStyle w:val="FirstParagraph"/>
       </w:pPr>
       <w:r>
-        <w:t xml:space="preserve">Details your savings accounts.</w:t>
+        <w:t xml:space="preserve">Details your pensions (Personal and State).</w:t>
       </w:r>
     </w:p>
     <w:p>
@@ -1300,7 +1236,7 @@
         <w:pStyle w:val="Compact"/>
       </w:pPr>
       <w:r>
-        <w:t xml:space="preserve">PENSIONS</w:t>
+        <w:t xml:space="preserve">MONTHLY SPENDING</w:t>
       </w:r>
     </w:p>
     <w:p>
@@ -1308,7 +1244,7 @@
         <w:pStyle w:val="FirstParagraph"/>
       </w:pPr>
       <w:r>
-        <w:t xml:space="preserve">Details your pensions (Personal and State).</w:t>
+        <w:t xml:space="preserve">You may add details of the total amount you spend each month here. This is used to track your actual spending against your predicted spending.</w:t>
       </w:r>
     </w:p>
     <w:p>
@@ -1320,7 +1256,7 @@
         <w:pStyle w:val="Compact"/>
       </w:pPr>
       <w:r>
-        <w:t xml:space="preserve">MONTHLY SPENDING</w:t>
+        <w:t xml:space="preserve">REPORTS</w:t>
       </w:r>
     </w:p>
     <w:p>
@@ -1328,7 +1264,7 @@
         <w:pStyle w:val="FirstParagraph"/>
       </w:pPr>
       <w:r>
-        <w:t xml:space="preserve">You may add details of the total amount you spend each month here. This is used to track your actual spending against your predicted spending.</w:t>
+        <w:t xml:space="preserve">This is where you can generate reports including predictive plots of your current and future finances.</w:t>
       </w:r>
     </w:p>
     <w:p>
@@ -1336,26 +1272,6 @@
         <w:numPr>
           <w:ilvl w:val="0"/>
           <w:numId w:val="1012"/>
-        </w:numPr>
-        <w:pStyle w:val="Compact"/>
-      </w:pPr>
-      <w:r>
-        <w:t xml:space="preserve">REPORTS</w:t>
-      </w:r>
-    </w:p>
-    <w:p>
-      <w:pPr>
-        <w:pStyle w:val="FirstParagraph"/>
-      </w:pPr>
-      <w:r>
-        <w:t xml:space="preserve">This is where you can generate reports including predictive plots of your current and future finances.</w:t>
-      </w:r>
-    </w:p>
-    <w:p>
-      <w:pPr>
-        <w:numPr>
-          <w:ilvl w:val="0"/>
-          <w:numId w:val="1013"/>
         </w:numPr>
         <w:pStyle w:val="Compact"/>
       </w:pPr>
@@ -1396,18 +1312,18 @@
           <wp:inline>
             <wp:extent cx="5334000" cy="3922209"/>
             <wp:effectExtent b="0" l="0" r="0" t="0"/>
-            <wp:docPr descr="alt text" title="Initial Configuration Window" id="53" name="Picture"/>
+            <wp:docPr descr="alt text" title="Initial Configuration Window" id="51" name="Picture"/>
             <a:graphic>
               <a:graphicData uri="http://schemas.openxmlformats.org/drawingml/2006/picture">
                 <pic:pic>
                   <pic:nvPicPr>
-                    <pic:cNvPr descr="images/initial_configuration_tab.png" id="54" name="Picture"/>
+                    <pic:cNvPr descr="images/initial_configuration_tab.png" id="52" name="Picture"/>
                     <pic:cNvPicPr>
                       <a:picLocks noChangeArrowheads="1" noChangeAspect="1"/>
                     </pic:cNvPicPr>
                   </pic:nvPicPr>
                   <pic:blipFill>
-                    <a:blip r:embed="rId52"/>
+                    <a:blip r:embed="rId50"/>
                     <a:stretch>
                       <a:fillRect/>
                     </a:stretch>
@@ -1511,18 +1427,18 @@
           <wp:inline>
             <wp:extent cx="5334000" cy="3922209"/>
             <wp:effectExtent b="0" l="0" r="0" t="0"/>
-            <wp:docPr descr="alt text" title="Configuration Tab Names Saved" id="56" name="Picture"/>
+            <wp:docPr descr="alt text" title="Configuration Tab Names Saved" id="54" name="Picture"/>
             <a:graphic>
               <a:graphicData uri="http://schemas.openxmlformats.org/drawingml/2006/picture">
                 <pic:pic>
                   <pic:nvPicPr>
-                    <pic:cNvPr descr="images/configuration_tab_saved.png" id="57" name="Picture"/>
+                    <pic:cNvPr descr="images/configuration_tab_saved.png" id="55" name="Picture"/>
                     <pic:cNvPicPr>
                       <a:picLocks noChangeArrowheads="1" noChangeAspect="1"/>
                     </pic:cNvPicPr>
                   </pic:nvPicPr>
                   <pic:blipFill>
-                    <a:blip r:embed="rId55"/>
+                    <a:blip r:embed="rId53"/>
                     <a:stretch>
                       <a:fillRect/>
                     </a:stretch>
@@ -1557,7 +1473,7 @@
         <w:t xml:space="preserve">alt text</w:t>
       </w:r>
     </w:p>
-    <w:bookmarkStart w:id="58" w:name="X780bace83b5618dc4d754c334d7cbef14516fbc"/>
+    <w:bookmarkStart w:id="56" w:name="X780bace83b5618dc4d754c334d7cbef14516fbc"/>
     <w:p>
       <w:pPr>
         <w:pStyle w:val="Heading2"/>
@@ -1578,7 +1494,7 @@
       <w:pPr>
         <w:numPr>
           <w:ilvl w:val="0"/>
-          <w:numId w:val="1014"/>
+          <w:numId w:val="1013"/>
         </w:numPr>
       </w:pPr>
       <w:r>
@@ -1600,7 +1516,7 @@
       <w:pPr>
         <w:numPr>
           <w:ilvl w:val="0"/>
-          <w:numId w:val="1014"/>
+          <w:numId w:val="1013"/>
         </w:numPr>
       </w:pPr>
       <w:r>
@@ -1618,8 +1534,8 @@
         </w:r>
       </w:hyperlink>
     </w:p>
-    <w:bookmarkEnd w:id="58"/>
-    <w:bookmarkStart w:id="59" w:name="enter-monthly-spending"/>
+    <w:bookmarkEnd w:id="56"/>
+    <w:bookmarkStart w:id="57" w:name="enter-monthly-spending"/>
     <w:p>
       <w:pPr>
         <w:pStyle w:val="Heading2"/>
@@ -1702,7 +1618,7 @@
       <w:pPr>
         <w:numPr>
           <w:ilvl w:val="0"/>
-          <w:numId w:val="1015"/>
+          <w:numId w:val="1014"/>
         </w:numPr>
         <w:pStyle w:val="Compact"/>
       </w:pPr>
@@ -1721,8 +1637,8 @@
         </w:r>
       </w:hyperlink>
     </w:p>
-    <w:bookmarkEnd w:id="59"/>
-    <w:bookmarkStart w:id="60" w:name="reports"/>
+    <w:bookmarkEnd w:id="57"/>
+    <w:bookmarkStart w:id="58" w:name="reports"/>
     <w:p>
       <w:pPr>
         <w:pStyle w:val="Heading2"/>
@@ -1749,7 +1665,7 @@
       <w:pPr>
         <w:numPr>
           <w:ilvl w:val="0"/>
-          <w:numId w:val="1016"/>
+          <w:numId w:val="1015"/>
         </w:numPr>
         <w:pStyle w:val="Compact"/>
       </w:pPr>
@@ -1768,9 +1684,266 @@
         </w:r>
       </w:hyperlink>
     </w:p>
-    <w:bookmarkEnd w:id="60"/>
-    <w:bookmarkEnd w:id="61"/>
-    <w:bookmarkStart w:id="65" w:name="setup_savings_accounts"/>
+    <w:bookmarkEnd w:id="58"/>
+    <w:bookmarkEnd w:id="59"/>
+    <w:bookmarkStart w:id="64" w:name="linux_installer"/>
+    <w:p>
+      <w:pPr>
+        <w:pStyle w:val="Heading1"/>
+      </w:pPr>
+      <w:r>
+        <w:t xml:space="preserve">Linux installer</w:t>
+      </w:r>
+    </w:p>
+    <w:p>
+      <w:pPr>
+        <w:pStyle w:val="FirstParagraph"/>
+      </w:pPr>
+      <w:r>
+        <w:t xml:space="preserve">The Linux installer file is available in this folder and can also in the releases folder ( https://github.com/pjaos/retirement_finances/releases )</w:t>
+      </w:r>
+    </w:p>
+    <w:bookmarkStart w:id="62" w:name="install"/>
+    <w:p>
+      <w:pPr>
+        <w:pStyle w:val="Heading2"/>
+      </w:pPr>
+      <w:r>
+        <w:t xml:space="preserve">Install</w:t>
+      </w:r>
+    </w:p>
+    <w:p>
+      <w:pPr>
+        <w:pStyle w:val="FirstParagraph"/>
+      </w:pPr>
+      <w:r>
+        <w:t xml:space="preserve">To install onto a Linux PC ensure you have python 3.12 installed. Details of how to install python can be found</w:t>
+      </w:r>
+      <w:r>
+        <w:t xml:space="preserve"> </w:t>
+      </w:r>
+      <w:hyperlink r:id="rId60">
+        <w:r>
+          <w:rPr>
+            <w:rStyle w:val="Hyperlink"/>
+          </w:rPr>
+          <w:t xml:space="preserve">here</w:t>
+        </w:r>
+      </w:hyperlink>
+      <w:r>
+        <w:t xml:space="preserve">. pipx must also be installed onto the Linux PC. Details of how to install pipx can be found</w:t>
+      </w:r>
+      <w:r>
+        <w:t xml:space="preserve"> </w:t>
+      </w:r>
+      <w:hyperlink r:id="rId61">
+        <w:r>
+          <w:rPr>
+            <w:rStyle w:val="Hyperlink"/>
+          </w:rPr>
+          <w:t xml:space="preserve">here</w:t>
+        </w:r>
+      </w:hyperlink>
+    </w:p>
+    <w:p>
+      <w:pPr>
+        <w:pStyle w:val="BodyText"/>
+      </w:pPr>
+      <w:r>
+        <w:t xml:space="preserve">To install the</w:t>
+      </w:r>
+      <w:r>
+        <w:t xml:space="preserve"> </w:t>
+      </w:r>
+      <w:r>
+        <w:t xml:space="preserve">‘</w:t>
+      </w:r>
+      <w:r>
+        <w:t xml:space="preserve">Retirements Finances</w:t>
+      </w:r>
+      <w:r>
+        <w:t xml:space="preserve">’</w:t>
+      </w:r>
+      <w:r>
+        <w:t xml:space="preserve"> </w:t>
+      </w:r>
+      <w:r>
+        <w:t xml:space="preserve">application open a terminal window in the installers/linux folder and enter</w:t>
+      </w:r>
+    </w:p>
+    <w:p>
+      <w:pPr>
+        <w:pStyle w:val="SourceCode"/>
+      </w:pPr>
+      <w:r>
+        <w:rPr>
+          <w:rStyle w:val="VerbatimChar"/>
+        </w:rPr>
+        <w:t xml:space="preserve">pipx install retirement_finances-5.0-py3-none-any.whl</w:t>
+      </w:r>
+    </w:p>
+    <w:p>
+      <w:pPr>
+        <w:pStyle w:val="SourceCode"/>
+      </w:pPr>
+      <w:r>
+        <w:rPr>
+          <w:rStyle w:val="VerbatimChar"/>
+        </w:rPr>
+        <w:t xml:space="preserve">  installed package retirement-finances 5.0, installed using Python 3.12.3</w:t>
+      </w:r>
+      <w:r>
+        <w:br/>
+      </w:r>
+      <w:r>
+        <w:rPr>
+          <w:rStyle w:val="VerbatimChar"/>
+        </w:rPr>
+        <w:t xml:space="preserve">  These apps are now globally available</w:t>
+      </w:r>
+      <w:r>
+        <w:br/>
+      </w:r>
+      <w:r>
+        <w:rPr>
+          <w:rStyle w:val="VerbatimChar"/>
+        </w:rPr>
+        <w:t xml:space="preserve">    - retirement_finances</w:t>
+      </w:r>
+      <w:r>
+        <w:br/>
+      </w:r>
+      <w:r>
+        <w:rPr>
+          <w:rStyle w:val="VerbatimChar"/>
+        </w:rPr>
+        <w:t xml:space="preserve">done! ✨ 🌟 ✨</w:t>
+      </w:r>
+    </w:p>
+    <w:bookmarkEnd w:id="62"/>
+    <w:bookmarkStart w:id="63" w:name="uninstall"/>
+    <w:p>
+      <w:pPr>
+        <w:pStyle w:val="Heading2"/>
+      </w:pPr>
+      <w:r>
+        <w:t xml:space="preserve">Uninstall</w:t>
+      </w:r>
+    </w:p>
+    <w:p>
+      <w:pPr>
+        <w:pStyle w:val="FirstParagraph"/>
+      </w:pPr>
+      <w:r>
+        <w:t xml:space="preserve">To uninstall the retirement finances program enter the command below.</w:t>
+      </w:r>
+    </w:p>
+    <w:p>
+      <w:pPr>
+        <w:pStyle w:val="SourceCode"/>
+      </w:pPr>
+      <w:r>
+        <w:rPr>
+          <w:rStyle w:val="VerbatimChar"/>
+        </w:rPr>
+        <w:t xml:space="preserve">pipx uninstall retirement_finances</w:t>
+      </w:r>
+    </w:p>
+    <w:bookmarkEnd w:id="63"/>
+    <w:bookmarkEnd w:id="64"/>
+    <w:bookmarkStart w:id="67" w:name="windows_installer"/>
+    <w:p>
+      <w:pPr>
+        <w:pStyle w:val="Heading1"/>
+      </w:pPr>
+      <w:r>
+        <w:t xml:space="preserve">Windows installer</w:t>
+      </w:r>
+    </w:p>
+    <w:p>
+      <w:pPr>
+        <w:pStyle w:val="FirstParagraph"/>
+      </w:pPr>
+      <w:r>
+        <w:t xml:space="preserve">The windows installers are now stored as github release files rather than in the repo due to their size.</w:t>
+      </w:r>
+    </w:p>
+    <w:p>
+      <w:pPr>
+        <w:pStyle w:val="BodyText"/>
+      </w:pPr>
+      <w:r>
+        <w:t xml:space="preserve">They can be found at https://github.com/pjaos/retirement_finances/releases</w:t>
+      </w:r>
+    </w:p>
+    <w:bookmarkStart w:id="65" w:name="install-1"/>
+    <w:p>
+      <w:pPr>
+        <w:pStyle w:val="Heading2"/>
+      </w:pPr>
+      <w:r>
+        <w:t xml:space="preserve">Install</w:t>
+      </w:r>
+    </w:p>
+    <w:p>
+      <w:pPr>
+        <w:pStyle w:val="FirstParagraph"/>
+      </w:pPr>
+      <w:r>
+        <w:t xml:space="preserve">Installing the retirement finances package onto a Windows PC no longer requires that Python is installed.</w:t>
+      </w:r>
+    </w:p>
+    <w:p>
+      <w:pPr>
+        <w:numPr>
+          <w:ilvl w:val="0"/>
+          <w:numId w:val="1016"/>
+        </w:numPr>
+      </w:pPr>
+      <w:r>
+        <w:t xml:space="preserve">Download the Retirement_Finances_5.0.exe file (version number in the filename may change) from the above link.</w:t>
+      </w:r>
+    </w:p>
+    <w:p>
+      <w:pPr>
+        <w:numPr>
+          <w:ilvl w:val="0"/>
+          <w:numId w:val="1016"/>
+        </w:numPr>
+      </w:pPr>
+      <w:r>
+        <w:t xml:space="preserve">Double click on the downloaded file and step through the installation wizard.</w:t>
+      </w:r>
+    </w:p>
+    <w:p>
+      <w:pPr>
+        <w:pStyle w:val="FirstParagraph"/>
+      </w:pPr>
+      <w:r>
+        <w:t xml:space="preserve">When complete the Retirement_Finances launcher can be found from the Windows Start button.</w:t>
+      </w:r>
+    </w:p>
+    <w:bookmarkEnd w:id="65"/>
+    <w:bookmarkStart w:id="66" w:name="uninstall-1"/>
+    <w:p>
+      <w:pPr>
+        <w:pStyle w:val="Heading2"/>
+      </w:pPr>
+      <w:r>
+        <w:t xml:space="preserve">Uninstall</w:t>
+      </w:r>
+    </w:p>
+    <w:p>
+      <w:pPr>
+        <w:pStyle w:val="FirstParagraph"/>
+      </w:pPr>
+      <w:r>
+        <w:t xml:space="preserve">Use the Windows Add or Remove programs option to remove the retirement finances program.</w:t>
+      </w:r>
+    </w:p>
+    <w:bookmarkEnd w:id="66"/>
+    <w:bookmarkEnd w:id="67"/>
+    <w:bookmarkStart w:id="71" w:name="setup_savings_accounts"/>
     <w:p>
       <w:pPr>
         <w:pStyle w:val="Heading1"/>
@@ -1804,18 +1977,18 @@
           <wp:inline>
             <wp:extent cx="5334000" cy="3318044"/>
             <wp:effectExtent b="0" l="0" r="0" t="0"/>
-            <wp:docPr descr="alt text" title="Empty savings tab" id="63" name="Picture"/>
+            <wp:docPr descr="alt text" title="Empty savings tab" id="69" name="Picture"/>
             <a:graphic>
               <a:graphicData uri="http://schemas.openxmlformats.org/drawingml/2006/picture">
                 <pic:pic>
                   <pic:nvPicPr>
-                    <pic:cNvPr descr="images/savings_tab_empty.png" id="64" name="Picture"/>
+                    <pic:cNvPr descr="images/savings_tab_empty.png" id="70" name="Picture"/>
                     <pic:cNvPicPr>
                       <a:picLocks noChangeArrowheads="1" noChangeAspect="1"/>
                     </pic:cNvPicPr>
                   </pic:nvPicPr>
                   <pic:blipFill>
-                    <a:blip r:embed="rId62"/>
+                    <a:blip r:embed="rId68"/>
                     <a:stretch>
                       <a:fillRect/>
                     </a:stretch>
@@ -1858,8 +2031,8 @@
         <w:t xml:space="preserve">The ADD, DELETE and EDIT buttons allow add, delete and edit the savings accounts in this list.</w:t>
       </w:r>
     </w:p>
-    <w:bookmarkEnd w:id="65"/>
-    <w:bookmarkStart w:id="69" w:name="add-a-savings-account"/>
+    <w:bookmarkEnd w:id="71"/>
+    <w:bookmarkStart w:id="75" w:name="add-a-savings-account"/>
     <w:p>
       <w:pPr>
         <w:pStyle w:val="Heading1"/>
@@ -1885,18 +2058,18 @@
           <wp:inline>
             <wp:extent cx="5334000" cy="5164585"/>
             <wp:effectExtent b="0" l="0" r="0" t="0"/>
-            <wp:docPr descr="alt text" title="Add Savings Account" id="67" name="Picture"/>
+            <wp:docPr descr="alt text" title="Add Savings Account" id="73" name="Picture"/>
             <a:graphic>
               <a:graphicData uri="http://schemas.openxmlformats.org/drawingml/2006/picture">
                 <pic:pic>
                   <pic:nvPicPr>
-                    <pic:cNvPr descr="images/add_savings_account.png" id="68" name="Picture"/>
+                    <pic:cNvPr descr="images/add_savings_account.png" id="74" name="Picture"/>
                     <pic:cNvPicPr>
                       <a:picLocks noChangeArrowheads="1" noChangeAspect="1"/>
                     </pic:cNvPicPr>
                   </pic:nvPicPr>
                   <pic:blipFill>
-                    <a:blip r:embed="rId66"/>
+                    <a:blip r:embed="rId72"/>
                     <a:stretch>
                       <a:fillRect/>
                     </a:stretch>
@@ -2206,8 +2379,8 @@
         <w:t xml:space="preserve">Once you have finished filling in this form select the SAVE button to save the savings account details. The BACK button will take you to the previous window.</w:t>
       </w:r>
     </w:p>
-    <w:bookmarkEnd w:id="69"/>
-    <w:bookmarkStart w:id="82" w:name="example-data"/>
+    <w:bookmarkEnd w:id="75"/>
+    <w:bookmarkStart w:id="88" w:name="example-data"/>
     <w:p>
       <w:pPr>
         <w:pStyle w:val="Heading1"/>
@@ -2233,122 +2406,12 @@
           <wp:inline>
             <wp:extent cx="5334000" cy="4726150"/>
             <wp:effectExtent b="0" l="0" r="0" t="0"/>
-            <wp:docPr descr="alt text" title="Example 1 Savings Account" id="71" name="Picture"/>
+            <wp:docPr descr="alt text" title="Example 1 Savings Account" id="77" name="Picture"/>
             <a:graphic>
               <a:graphicData uri="http://schemas.openxmlformats.org/drawingml/2006/picture">
                 <pic:pic>
                   <pic:nvPicPr>
-                    <pic:cNvPr descr="images/savings_account_example_1.png" id="72" name="Picture"/>
-                    <pic:cNvPicPr>
-                      <a:picLocks noChangeArrowheads="1" noChangeAspect="1"/>
-                    </pic:cNvPicPr>
-                  </pic:nvPicPr>
-                  <pic:blipFill>
-                    <a:blip r:embed="rId70"/>
-                    <a:stretch>
-                      <a:fillRect/>
-                    </a:stretch>
-                  </pic:blipFill>
-                  <pic:spPr bwMode="auto">
-                    <a:xfrm>
-                      <a:off x="0" y="0"/>
-                      <a:ext cx="5334000" cy="4726150"/>
-                    </a:xfrm>
-                    <a:prstGeom prst="rect">
-                      <a:avLst/>
-                    </a:prstGeom>
-                    <a:noFill/>
-                    <a:ln w="9525">
-                      <a:noFill/>
-                      <a:headEnd/>
-                      <a:tailEnd/>
-                    </a:ln>
-                  </pic:spPr>
-                </pic:pic>
-              </a:graphicData>
-            </a:graphic>
-          </wp:inline>
-        </w:drawing>
-      </w:r>
-    </w:p>
-    <w:p>
-      <w:pPr>
-        <w:pStyle w:val="ImageCaption"/>
-      </w:pPr>
-      <w:r>
-        <w:t xml:space="preserve">alt text</w:t>
-      </w:r>
-    </w:p>
-    <w:p>
-      <w:pPr>
-        <w:pStyle w:val="CaptionedFigure"/>
-      </w:pPr>
-      <w:r>
-        <w:drawing>
-          <wp:inline>
-            <wp:extent cx="5334000" cy="4726150"/>
-            <wp:effectExtent b="0" l="0" r="0" t="0"/>
-            <wp:docPr descr="alt text" title="Example 2 Savings Account" id="74" name="Picture"/>
-            <a:graphic>
-              <a:graphicData uri="http://schemas.openxmlformats.org/drawingml/2006/picture">
-                <pic:pic>
-                  <pic:nvPicPr>
-                    <pic:cNvPr descr="images/savings_account_example_2.png" id="75" name="Picture"/>
-                    <pic:cNvPicPr>
-                      <a:picLocks noChangeArrowheads="1" noChangeAspect="1"/>
-                    </pic:cNvPicPr>
-                  </pic:nvPicPr>
-                  <pic:blipFill>
-                    <a:blip r:embed="rId73"/>
-                    <a:stretch>
-                      <a:fillRect/>
-                    </a:stretch>
-                  </pic:blipFill>
-                  <pic:spPr bwMode="auto">
-                    <a:xfrm>
-                      <a:off x="0" y="0"/>
-                      <a:ext cx="5334000" cy="4726150"/>
-                    </a:xfrm>
-                    <a:prstGeom prst="rect">
-                      <a:avLst/>
-                    </a:prstGeom>
-                    <a:noFill/>
-                    <a:ln w="9525">
-                      <a:noFill/>
-                      <a:headEnd/>
-                      <a:tailEnd/>
-                    </a:ln>
-                  </pic:spPr>
-                </pic:pic>
-              </a:graphicData>
-            </a:graphic>
-          </wp:inline>
-        </w:drawing>
-      </w:r>
-    </w:p>
-    <w:p>
-      <w:pPr>
-        <w:pStyle w:val="ImageCaption"/>
-      </w:pPr>
-      <w:r>
-        <w:t xml:space="preserve">alt text</w:t>
-      </w:r>
-    </w:p>
-    <w:p>
-      <w:pPr>
-        <w:pStyle w:val="CaptionedFigure"/>
-      </w:pPr>
-      <w:r>
-        <w:drawing>
-          <wp:inline>
-            <wp:extent cx="5334000" cy="4726150"/>
-            <wp:effectExtent b="0" l="0" r="0" t="0"/>
-            <wp:docPr descr="alt text" title="Example 3 Savings Account" id="77" name="Picture"/>
-            <a:graphic>
-              <a:graphicData uri="http://schemas.openxmlformats.org/drawingml/2006/picture">
-                <pic:pic>
-                  <pic:nvPicPr>
-                    <pic:cNvPr descr="images/savings_account_example_3.png" id="78" name="Picture"/>
+                    <pic:cNvPr descr="images/savings_account_example_1.png" id="78" name="Picture"/>
                     <pic:cNvPicPr>
                       <a:picLocks noChangeArrowheads="1" noChangeAspect="1"/>
                     </pic:cNvPicPr>
@@ -2391,33 +2454,143 @@
     </w:p>
     <w:p>
       <w:pPr>
-        <w:pStyle w:val="BodyText"/>
-      </w:pPr>
-      <w:r>
-        <w:t xml:space="preserve">When the BACK button is selected these three accounts are displayed as shown below.</w:t>
-      </w:r>
-    </w:p>
-    <w:p>
-      <w:pPr>
         <w:pStyle w:val="CaptionedFigure"/>
       </w:pPr>
       <w:r>
         <w:drawing>
           <wp:inline>
-            <wp:extent cx="5334000" cy="4153865"/>
+            <wp:extent cx="5334000" cy="4726150"/>
             <wp:effectExtent b="0" l="0" r="0" t="0"/>
-            <wp:docPr descr="alt text" title="Example Savings Accounts" id="80" name="Picture"/>
+            <wp:docPr descr="alt text" title="Example 2 Savings Account" id="80" name="Picture"/>
             <a:graphic>
               <a:graphicData uri="http://schemas.openxmlformats.org/drawingml/2006/picture">
                 <pic:pic>
                   <pic:nvPicPr>
-                    <pic:cNvPr descr="images/example_savings_accounts.png" id="81" name="Picture"/>
+                    <pic:cNvPr descr="images/savings_account_example_2.png" id="81" name="Picture"/>
                     <pic:cNvPicPr>
                       <a:picLocks noChangeArrowheads="1" noChangeAspect="1"/>
                     </pic:cNvPicPr>
                   </pic:nvPicPr>
                   <pic:blipFill>
                     <a:blip r:embed="rId79"/>
+                    <a:stretch>
+                      <a:fillRect/>
+                    </a:stretch>
+                  </pic:blipFill>
+                  <pic:spPr bwMode="auto">
+                    <a:xfrm>
+                      <a:off x="0" y="0"/>
+                      <a:ext cx="5334000" cy="4726150"/>
+                    </a:xfrm>
+                    <a:prstGeom prst="rect">
+                      <a:avLst/>
+                    </a:prstGeom>
+                    <a:noFill/>
+                    <a:ln w="9525">
+                      <a:noFill/>
+                      <a:headEnd/>
+                      <a:tailEnd/>
+                    </a:ln>
+                  </pic:spPr>
+                </pic:pic>
+              </a:graphicData>
+            </a:graphic>
+          </wp:inline>
+        </w:drawing>
+      </w:r>
+    </w:p>
+    <w:p>
+      <w:pPr>
+        <w:pStyle w:val="ImageCaption"/>
+      </w:pPr>
+      <w:r>
+        <w:t xml:space="preserve">alt text</w:t>
+      </w:r>
+    </w:p>
+    <w:p>
+      <w:pPr>
+        <w:pStyle w:val="CaptionedFigure"/>
+      </w:pPr>
+      <w:r>
+        <w:drawing>
+          <wp:inline>
+            <wp:extent cx="5334000" cy="4726150"/>
+            <wp:effectExtent b="0" l="0" r="0" t="0"/>
+            <wp:docPr descr="alt text" title="Example 3 Savings Account" id="83" name="Picture"/>
+            <a:graphic>
+              <a:graphicData uri="http://schemas.openxmlformats.org/drawingml/2006/picture">
+                <pic:pic>
+                  <pic:nvPicPr>
+                    <pic:cNvPr descr="images/savings_account_example_3.png" id="84" name="Picture"/>
+                    <pic:cNvPicPr>
+                      <a:picLocks noChangeArrowheads="1" noChangeAspect="1"/>
+                    </pic:cNvPicPr>
+                  </pic:nvPicPr>
+                  <pic:blipFill>
+                    <a:blip r:embed="rId82"/>
+                    <a:stretch>
+                      <a:fillRect/>
+                    </a:stretch>
+                  </pic:blipFill>
+                  <pic:spPr bwMode="auto">
+                    <a:xfrm>
+                      <a:off x="0" y="0"/>
+                      <a:ext cx="5334000" cy="4726150"/>
+                    </a:xfrm>
+                    <a:prstGeom prst="rect">
+                      <a:avLst/>
+                    </a:prstGeom>
+                    <a:noFill/>
+                    <a:ln w="9525">
+                      <a:noFill/>
+                      <a:headEnd/>
+                      <a:tailEnd/>
+                    </a:ln>
+                  </pic:spPr>
+                </pic:pic>
+              </a:graphicData>
+            </a:graphic>
+          </wp:inline>
+        </w:drawing>
+      </w:r>
+    </w:p>
+    <w:p>
+      <w:pPr>
+        <w:pStyle w:val="ImageCaption"/>
+      </w:pPr>
+      <w:r>
+        <w:t xml:space="preserve">alt text</w:t>
+      </w:r>
+    </w:p>
+    <w:p>
+      <w:pPr>
+        <w:pStyle w:val="BodyText"/>
+      </w:pPr>
+      <w:r>
+        <w:t xml:space="preserve">When the BACK button is selected these three accounts are displayed as shown below.</w:t>
+      </w:r>
+    </w:p>
+    <w:p>
+      <w:pPr>
+        <w:pStyle w:val="CaptionedFigure"/>
+      </w:pPr>
+      <w:r>
+        <w:drawing>
+          <wp:inline>
+            <wp:extent cx="5334000" cy="4153865"/>
+            <wp:effectExtent b="0" l="0" r="0" t="0"/>
+            <wp:docPr descr="alt text" title="Example Savings Accounts" id="86" name="Picture"/>
+            <a:graphic>
+              <a:graphicData uri="http://schemas.openxmlformats.org/drawingml/2006/picture">
+                <pic:pic>
+                  <pic:nvPicPr>
+                    <pic:cNvPr descr="images/example_savings_accounts.png" id="87" name="Picture"/>
+                    <pic:cNvPicPr>
+                      <a:picLocks noChangeArrowheads="1" noChangeAspect="1"/>
+                    </pic:cNvPicPr>
+                  </pic:nvPicPr>
+                  <pic:blipFill>
+                    <a:blip r:embed="rId85"/>
                     <a:stretch>
                       <a:fillRect/>
                     </a:stretch>
@@ -2452,8 +2625,8 @@
         <w:t xml:space="preserve">alt text</w:t>
       </w:r>
     </w:p>
-    <w:bookmarkEnd w:id="82"/>
-    <w:bookmarkStart w:id="89" w:name="setup_pension_details"/>
+    <w:bookmarkEnd w:id="88"/>
+    <w:bookmarkStart w:id="95" w:name="setup_pension_details"/>
     <w:p>
       <w:pPr>
         <w:pStyle w:val="Heading1"/>
@@ -2487,18 +2660,18 @@
           <wp:inline>
             <wp:extent cx="5334000" cy="4153865"/>
             <wp:effectExtent b="0" l="0" r="0" t="0"/>
-            <wp:docPr descr="alt text" title="Empty savings tab" id="84" name="Picture"/>
+            <wp:docPr descr="alt text" title="Empty savings tab" id="90" name="Picture"/>
             <a:graphic>
               <a:graphicData uri="http://schemas.openxmlformats.org/drawingml/2006/picture">
                 <pic:pic>
                   <pic:nvPicPr>
-                    <pic:cNvPr descr="images/pensions_tab_empty.png" id="85" name="Picture"/>
+                    <pic:cNvPr descr="images/pensions_tab_empty.png" id="91" name="Picture"/>
                     <pic:cNvPicPr>
                       <a:picLocks noChangeArrowheads="1" noChangeAspect="1"/>
                     </pic:cNvPicPr>
                   </pic:nvPicPr>
                   <pic:blipFill>
-                    <a:blip r:embed="rId83"/>
+                    <a:blip r:embed="rId89"/>
                     <a:stretch>
                       <a:fillRect/>
                     </a:stretch>
@@ -2558,18 +2731,18 @@
           <wp:inline>
             <wp:extent cx="5334000" cy="5308331"/>
             <wp:effectExtent b="0" l="0" r="0" t="0"/>
-            <wp:docPr descr="alt text" title="Add Pension" id="87" name="Picture"/>
+            <wp:docPr descr="alt text" title="Add Pension" id="93" name="Picture"/>
             <a:graphic>
               <a:graphicData uri="http://schemas.openxmlformats.org/drawingml/2006/picture">
                 <pic:pic>
                   <pic:nvPicPr>
-                    <pic:cNvPr descr="images/add_pension.png" id="88" name="Picture"/>
+                    <pic:cNvPr descr="images/add_pension.png" id="94" name="Picture"/>
                     <pic:cNvPicPr>
                       <a:picLocks noChangeArrowheads="1" noChangeAspect="1"/>
                     </pic:cNvPicPr>
                   </pic:nvPicPr>
                   <pic:blipFill>
-                    <a:blip r:embed="rId86"/>
+                    <a:blip r:embed="rId92"/>
                     <a:stretch>
                       <a:fillRect/>
                     </a:stretch>
@@ -2749,8 +2922,8 @@
         <w:t xml:space="preserve">If the state pension field is deselected then this should be the current value of your pension fund. You should update this from time to time to detail the value of your pension fund.</w:t>
       </w:r>
     </w:p>
-    <w:bookmarkEnd w:id="89"/>
-    <w:bookmarkStart w:id="105" w:name="example-data-1"/>
+    <w:bookmarkEnd w:id="95"/>
+    <w:bookmarkStart w:id="111" w:name="example-data-1"/>
     <w:p>
       <w:pPr>
         <w:pStyle w:val="Heading1"/>
@@ -2776,18 +2949,18 @@
           <wp:inline>
             <wp:extent cx="5334000" cy="5308331"/>
             <wp:effectExtent b="0" l="0" r="0" t="0"/>
-            <wp:docPr descr="alt text" title="Example Pension 1" id="91" name="Picture"/>
+            <wp:docPr descr="alt text" title="Example Pension 1" id="97" name="Picture"/>
             <a:graphic>
               <a:graphicData uri="http://schemas.openxmlformats.org/drawingml/2006/picture">
                 <pic:pic>
                   <pic:nvPicPr>
-                    <pic:cNvPr descr="images/pension_example_1.png" id="92" name="Picture"/>
+                    <pic:cNvPr descr="images/pension_example_1.png" id="98" name="Picture"/>
                     <pic:cNvPicPr>
                       <a:picLocks noChangeArrowheads="1" noChangeAspect="1"/>
                     </pic:cNvPicPr>
                   </pic:nvPicPr>
                   <pic:blipFill>
-                    <a:blip r:embed="rId90"/>
+                    <a:blip r:embed="rId96"/>
                     <a:stretch>
                       <a:fillRect/>
                     </a:stretch>
@@ -2831,122 +3004,12 @@
           <wp:inline>
             <wp:extent cx="5334000" cy="5308331"/>
             <wp:effectExtent b="0" l="0" r="0" t="0"/>
-            <wp:docPr descr="alt text" title="Example Pension 2" id="94" name="Picture"/>
+            <wp:docPr descr="alt text" title="Example Pension 2" id="100" name="Picture"/>
             <a:graphic>
               <a:graphicData uri="http://schemas.openxmlformats.org/drawingml/2006/picture">
                 <pic:pic>
                   <pic:nvPicPr>
-                    <pic:cNvPr descr="images/pension_example_2.png" id="95" name="Picture"/>
-                    <pic:cNvPicPr>
-                      <a:picLocks noChangeArrowheads="1" noChangeAspect="1"/>
-                    </pic:cNvPicPr>
-                  </pic:nvPicPr>
-                  <pic:blipFill>
-                    <a:blip r:embed="rId93"/>
-                    <a:stretch>
-                      <a:fillRect/>
-                    </a:stretch>
-                  </pic:blipFill>
-                  <pic:spPr bwMode="auto">
-                    <a:xfrm>
-                      <a:off x="0" y="0"/>
-                      <a:ext cx="5334000" cy="5308331"/>
-                    </a:xfrm>
-                    <a:prstGeom prst="rect">
-                      <a:avLst/>
-                    </a:prstGeom>
-                    <a:noFill/>
-                    <a:ln w="9525">
-                      <a:noFill/>
-                      <a:headEnd/>
-                      <a:tailEnd/>
-                    </a:ln>
-                  </pic:spPr>
-                </pic:pic>
-              </a:graphicData>
-            </a:graphic>
-          </wp:inline>
-        </w:drawing>
-      </w:r>
-    </w:p>
-    <w:p>
-      <w:pPr>
-        <w:pStyle w:val="ImageCaption"/>
-      </w:pPr>
-      <w:r>
-        <w:t xml:space="preserve">alt text</w:t>
-      </w:r>
-    </w:p>
-    <w:p>
-      <w:pPr>
-        <w:pStyle w:val="CaptionedFigure"/>
-      </w:pPr>
-      <w:r>
-        <w:drawing>
-          <wp:inline>
-            <wp:extent cx="5334000" cy="4726150"/>
-            <wp:effectExtent b="0" l="0" r="0" t="0"/>
-            <wp:docPr descr="alt text" title="Example Pension 3" id="97" name="Picture"/>
-            <a:graphic>
-              <a:graphicData uri="http://schemas.openxmlformats.org/drawingml/2006/picture">
-                <pic:pic>
-                  <pic:nvPicPr>
-                    <pic:cNvPr descr="images/pension_example_3.png" id="98" name="Picture"/>
-                    <pic:cNvPicPr>
-                      <a:picLocks noChangeArrowheads="1" noChangeAspect="1"/>
-                    </pic:cNvPicPr>
-                  </pic:nvPicPr>
-                  <pic:blipFill>
-                    <a:blip r:embed="rId96"/>
-                    <a:stretch>
-                      <a:fillRect/>
-                    </a:stretch>
-                  </pic:blipFill>
-                  <pic:spPr bwMode="auto">
-                    <a:xfrm>
-                      <a:off x="0" y="0"/>
-                      <a:ext cx="5334000" cy="4726150"/>
-                    </a:xfrm>
-                    <a:prstGeom prst="rect">
-                      <a:avLst/>
-                    </a:prstGeom>
-                    <a:noFill/>
-                    <a:ln w="9525">
-                      <a:noFill/>
-                      <a:headEnd/>
-                      <a:tailEnd/>
-                    </a:ln>
-                  </pic:spPr>
-                </pic:pic>
-              </a:graphicData>
-            </a:graphic>
-          </wp:inline>
-        </w:drawing>
-      </w:r>
-    </w:p>
-    <w:p>
-      <w:pPr>
-        <w:pStyle w:val="ImageCaption"/>
-      </w:pPr>
-      <w:r>
-        <w:t xml:space="preserve">alt text</w:t>
-      </w:r>
-    </w:p>
-    <w:p>
-      <w:pPr>
-        <w:pStyle w:val="CaptionedFigure"/>
-      </w:pPr>
-      <w:r>
-        <w:drawing>
-          <wp:inline>
-            <wp:extent cx="5334000" cy="5308331"/>
-            <wp:effectExtent b="0" l="0" r="0" t="0"/>
-            <wp:docPr descr="alt text" title="Example Pension 4" id="100" name="Picture"/>
-            <a:graphic>
-              <a:graphicData uri="http://schemas.openxmlformats.org/drawingml/2006/picture">
-                <pic:pic>
-                  <pic:nvPicPr>
-                    <pic:cNvPr descr="images/pension_example_4.png" id="101" name="Picture"/>
+                    <pic:cNvPr descr="images/pension_example_2.png" id="101" name="Picture"/>
                     <pic:cNvPicPr>
                       <a:picLocks noChangeArrowheads="1" noChangeAspect="1"/>
                     </pic:cNvPicPr>
@@ -2989,33 +3052,143 @@
     </w:p>
     <w:p>
       <w:pPr>
-        <w:pStyle w:val="BodyText"/>
-      </w:pPr>
-      <w:r>
-        <w:t xml:space="preserve">When the BACK button is selected these four pensions are displayed as shown below.</w:t>
-      </w:r>
-    </w:p>
-    <w:p>
-      <w:pPr>
         <w:pStyle w:val="CaptionedFigure"/>
       </w:pPr>
       <w:r>
         <w:drawing>
           <wp:inline>
-            <wp:extent cx="5334000" cy="4153865"/>
+            <wp:extent cx="5334000" cy="4726150"/>
             <wp:effectExtent b="0" l="0" r="0" t="0"/>
-            <wp:docPr descr="alt text" title="Example Pensions" id="103" name="Picture"/>
+            <wp:docPr descr="alt text" title="Example Pension 3" id="103" name="Picture"/>
             <a:graphic>
               <a:graphicData uri="http://schemas.openxmlformats.org/drawingml/2006/picture">
                 <pic:pic>
                   <pic:nvPicPr>
-                    <pic:cNvPr descr="images/example_pensions.png" id="104" name="Picture"/>
+                    <pic:cNvPr descr="images/pension_example_3.png" id="104" name="Picture"/>
                     <pic:cNvPicPr>
                       <a:picLocks noChangeArrowheads="1" noChangeAspect="1"/>
                     </pic:cNvPicPr>
                   </pic:nvPicPr>
                   <pic:blipFill>
                     <a:blip r:embed="rId102"/>
+                    <a:stretch>
+                      <a:fillRect/>
+                    </a:stretch>
+                  </pic:blipFill>
+                  <pic:spPr bwMode="auto">
+                    <a:xfrm>
+                      <a:off x="0" y="0"/>
+                      <a:ext cx="5334000" cy="4726150"/>
+                    </a:xfrm>
+                    <a:prstGeom prst="rect">
+                      <a:avLst/>
+                    </a:prstGeom>
+                    <a:noFill/>
+                    <a:ln w="9525">
+                      <a:noFill/>
+                      <a:headEnd/>
+                      <a:tailEnd/>
+                    </a:ln>
+                  </pic:spPr>
+                </pic:pic>
+              </a:graphicData>
+            </a:graphic>
+          </wp:inline>
+        </w:drawing>
+      </w:r>
+    </w:p>
+    <w:p>
+      <w:pPr>
+        <w:pStyle w:val="ImageCaption"/>
+      </w:pPr>
+      <w:r>
+        <w:t xml:space="preserve">alt text</w:t>
+      </w:r>
+    </w:p>
+    <w:p>
+      <w:pPr>
+        <w:pStyle w:val="CaptionedFigure"/>
+      </w:pPr>
+      <w:r>
+        <w:drawing>
+          <wp:inline>
+            <wp:extent cx="5334000" cy="5308331"/>
+            <wp:effectExtent b="0" l="0" r="0" t="0"/>
+            <wp:docPr descr="alt text" title="Example Pension 4" id="106" name="Picture"/>
+            <a:graphic>
+              <a:graphicData uri="http://schemas.openxmlformats.org/drawingml/2006/picture">
+                <pic:pic>
+                  <pic:nvPicPr>
+                    <pic:cNvPr descr="images/pension_example_4.png" id="107" name="Picture"/>
+                    <pic:cNvPicPr>
+                      <a:picLocks noChangeArrowheads="1" noChangeAspect="1"/>
+                    </pic:cNvPicPr>
+                  </pic:nvPicPr>
+                  <pic:blipFill>
+                    <a:blip r:embed="rId105"/>
+                    <a:stretch>
+                      <a:fillRect/>
+                    </a:stretch>
+                  </pic:blipFill>
+                  <pic:spPr bwMode="auto">
+                    <a:xfrm>
+                      <a:off x="0" y="0"/>
+                      <a:ext cx="5334000" cy="5308331"/>
+                    </a:xfrm>
+                    <a:prstGeom prst="rect">
+                      <a:avLst/>
+                    </a:prstGeom>
+                    <a:noFill/>
+                    <a:ln w="9525">
+                      <a:noFill/>
+                      <a:headEnd/>
+                      <a:tailEnd/>
+                    </a:ln>
+                  </pic:spPr>
+                </pic:pic>
+              </a:graphicData>
+            </a:graphic>
+          </wp:inline>
+        </w:drawing>
+      </w:r>
+    </w:p>
+    <w:p>
+      <w:pPr>
+        <w:pStyle w:val="ImageCaption"/>
+      </w:pPr>
+      <w:r>
+        <w:t xml:space="preserve">alt text</w:t>
+      </w:r>
+    </w:p>
+    <w:p>
+      <w:pPr>
+        <w:pStyle w:val="BodyText"/>
+      </w:pPr>
+      <w:r>
+        <w:t xml:space="preserve">When the BACK button is selected these four pensions are displayed as shown below.</w:t>
+      </w:r>
+    </w:p>
+    <w:p>
+      <w:pPr>
+        <w:pStyle w:val="CaptionedFigure"/>
+      </w:pPr>
+      <w:r>
+        <w:drawing>
+          <wp:inline>
+            <wp:extent cx="5334000" cy="4153865"/>
+            <wp:effectExtent b="0" l="0" r="0" t="0"/>
+            <wp:docPr descr="alt text" title="Example Pensions" id="109" name="Picture"/>
+            <a:graphic>
+              <a:graphicData uri="http://schemas.openxmlformats.org/drawingml/2006/picture">
+                <pic:pic>
+                  <pic:nvPicPr>
+                    <pic:cNvPr descr="images/example_pensions.png" id="110" name="Picture"/>
+                    <pic:cNvPicPr>
+                      <a:picLocks noChangeArrowheads="1" noChangeAspect="1"/>
+                    </pic:cNvPicPr>
+                  </pic:nvPicPr>
+                  <pic:blipFill>
+                    <a:blip r:embed="rId108"/>
                     <a:stretch>
                       <a:fillRect/>
                     </a:stretch>
@@ -3050,8 +3223,8 @@
         <w:t xml:space="preserve">alt text</w:t>
       </w:r>
     </w:p>
-    <w:bookmarkEnd w:id="105"/>
-    <w:bookmarkStart w:id="106" w:name="monthly_spending"/>
+    <w:bookmarkEnd w:id="111"/>
+    <w:bookmarkStart w:id="112" w:name="monthly_spending"/>
     <w:p>
       <w:pPr>
         <w:pStyle w:val="Heading1"/>
@@ -3084,8 +3257,8 @@
         <w:t xml:space="preserve">The Notes field is a field to allow you to enter any information you wish, about your monthly spending.</w:t>
       </w:r>
     </w:p>
-    <w:bookmarkEnd w:id="106"/>
-    <w:bookmarkStart w:id="110" w:name="example-data-2"/>
+    <w:bookmarkEnd w:id="112"/>
+    <w:bookmarkStart w:id="116" w:name="example-data-2"/>
     <w:p>
       <w:pPr>
         <w:pStyle w:val="Heading1"/>
@@ -3111,18 +3284,18 @@
           <wp:inline>
             <wp:extent cx="5334000" cy="5308331"/>
             <wp:effectExtent b="0" l="0" r="0" t="0"/>
-            <wp:docPr descr="alt text" title="Example Monthly Spending" id="108" name="Picture"/>
+            <wp:docPr descr="alt text" title="Example Monthly Spending" id="114" name="Picture"/>
             <a:graphic>
               <a:graphicData uri="http://schemas.openxmlformats.org/drawingml/2006/picture">
                 <pic:pic>
                   <pic:nvPicPr>
-                    <pic:cNvPr descr="images/example_monthly_spending.png" id="109" name="Picture"/>
+                    <pic:cNvPr descr="images/example_monthly_spending.png" id="115" name="Picture"/>
                     <pic:cNvPicPr>
                       <a:picLocks noChangeArrowheads="1" noChangeAspect="1"/>
                     </pic:cNvPicPr>
                   </pic:nvPicPr>
                   <pic:blipFill>
-                    <a:blip r:embed="rId107"/>
+                    <a:blip r:embed="rId113"/>
                     <a:stretch>
                       <a:fillRect/>
                     </a:stretch>
@@ -3157,8 +3330,8 @@
         <w:t xml:space="preserve">alt text</w:t>
       </w:r>
     </w:p>
-    <w:bookmarkEnd w:id="110"/>
-    <w:bookmarkStart w:id="122" w:name="reports_start"/>
+    <w:bookmarkEnd w:id="116"/>
+    <w:bookmarkStart w:id="128" w:name="reports_start"/>
     <w:p>
       <w:pPr>
         <w:pStyle w:val="Heading1"/>
@@ -3175,7 +3348,7 @@
         <w:t xml:space="preserve">This contains two buttons as detailed below.</w:t>
       </w:r>
     </w:p>
-    <w:bookmarkStart w:id="114" w:name="totals"/>
+    <w:bookmarkStart w:id="120" w:name="totals"/>
     <w:p>
       <w:pPr>
         <w:pStyle w:val="Heading3"/>
@@ -3209,18 +3382,18 @@
           <wp:inline>
             <wp:extent cx="3594100" cy="3860800"/>
             <wp:effectExtent b="0" l="0" r="0" t="0"/>
-            <wp:docPr descr="alt text" title="Totals Example" id="112" name="Picture"/>
+            <wp:docPr descr="alt text" title="Totals Example" id="118" name="Picture"/>
             <a:graphic>
               <a:graphicData uri="http://schemas.openxmlformats.org/drawingml/2006/picture">
                 <pic:pic>
                   <pic:nvPicPr>
-                    <pic:cNvPr descr="images/totals_example.png" id="113" name="Picture"/>
+                    <pic:cNvPr descr="images/totals_example.png" id="119" name="Picture"/>
                     <pic:cNvPicPr>
                       <a:picLocks noChangeArrowheads="1" noChangeAspect="1"/>
                     </pic:cNvPicPr>
                   </pic:nvPicPr>
                   <pic:blipFill>
-                    <a:blip r:embed="rId111"/>
+                    <a:blip r:embed="rId117"/>
                     <a:stretch>
                       <a:fillRect/>
                     </a:stretch>
@@ -3255,8 +3428,8 @@
         <w:t xml:space="preserve">alt text</w:t>
       </w:r>
     </w:p>
-    <w:bookmarkEnd w:id="114"/>
-    <w:bookmarkStart w:id="120" w:name="drawdown-retirement-prediction."/>
+    <w:bookmarkEnd w:id="120"/>
+    <w:bookmarkStart w:id="126" w:name="drawdown-retirement-prediction."/>
     <w:p>
       <w:pPr>
         <w:pStyle w:val="Heading3"/>
@@ -3290,18 +3463,18 @@
           <wp:inline>
             <wp:extent cx="5334000" cy="9482666"/>
             <wp:effectExtent b="0" l="0" r="0" t="0"/>
-            <wp:docPr descr="alt text" title="Drawdown Retirement Prediction Initial State" id="116" name="Picture"/>
+            <wp:docPr descr="alt text" title="Drawdown Retirement Prediction Initial State" id="122" name="Picture"/>
             <a:graphic>
               <a:graphicData uri="http://schemas.openxmlformats.org/drawingml/2006/picture">
                 <pic:pic>
                   <pic:nvPicPr>
-                    <pic:cNvPr descr="images/drawdown_retirement_prediction_clean.png" id="117" name="Picture"/>
+                    <pic:cNvPr descr="images/drawdown_retirement_prediction_clean.png" id="123" name="Picture"/>
                     <pic:cNvPicPr>
                       <a:picLocks noChangeArrowheads="1" noChangeAspect="1"/>
                     </pic:cNvPicPr>
                   </pic:nvPicPr>
                   <pic:blipFill>
-                    <a:blip r:embed="rId115"/>
+                    <a:blip r:embed="rId121"/>
                     <a:stretch>
                       <a:fillRect/>
                     </a:stretch>
@@ -3713,7 +3886,7 @@
         <w:t xml:space="preserve">At the bottom of the following buttons exist.</w:t>
       </w:r>
     </w:p>
-    <w:bookmarkStart w:id="118" w:name="show-prediction-button"/>
+    <w:bookmarkStart w:id="124" w:name="show-prediction-button"/>
     <w:p>
       <w:pPr>
         <w:pStyle w:val="Heading4"/>
@@ -3794,8 +3967,8 @@
         <w:t xml:space="preserve">Your predicted savings withdrawals and your predicted pension withdrawals.</w:t>
       </w:r>
     </w:p>
-    <w:bookmarkEnd w:id="118"/>
-    <w:bookmarkStart w:id="119" w:name="show-progress-button"/>
+    <w:bookmarkEnd w:id="124"/>
+    <w:bookmarkStart w:id="125" w:name="show-progress-button"/>
     <w:p>
       <w:pPr>
         <w:pStyle w:val="Heading4"/>
@@ -3820,9 +3993,9 @@
         <w:t xml:space="preserve">The actual amount spent each month is also plotted (along with the average) this allows you to see how accurate your spending estimates/guesses were. The actual value can only be plotted if you update the MONTHLY SPENDING table regularly as time progresses as this is where this data comes from.</w:t>
       </w:r>
     </w:p>
-    <w:bookmarkEnd w:id="119"/>
-    <w:bookmarkEnd w:id="120"/>
-    <w:bookmarkStart w:id="121" w:name="last-year-to-plot"/>
+    <w:bookmarkEnd w:id="125"/>
+    <w:bookmarkEnd w:id="126"/>
+    <w:bookmarkStart w:id="127" w:name="last-year-to-plot"/>
     <w:p>
       <w:pPr>
         <w:pStyle w:val="Heading3"/>
@@ -3847,9 +4020,9 @@
         <w:t xml:space="preserve">The plots allow you to zoom in on points of interest at any time but this field allows the plots to be truncated if required.</w:t>
       </w:r>
     </w:p>
-    <w:bookmarkEnd w:id="121"/>
-    <w:bookmarkEnd w:id="122"/>
-    <w:bookmarkStart w:id="138" w:name="report-on-example-data"/>
+    <w:bookmarkEnd w:id="127"/>
+    <w:bookmarkEnd w:id="128"/>
+    <w:bookmarkStart w:id="144" w:name="report-on-example-data"/>
     <w:p>
       <w:pPr>
         <w:pStyle w:val="Heading1"/>
@@ -3875,18 +4048,18 @@
           <wp:inline>
             <wp:extent cx="5334000" cy="9482666"/>
             <wp:effectExtent b="0" l="0" r="0" t="0"/>
-            <wp:docPr descr="alt text" title="Drawdown Retirement Form 1" id="124" name="Picture"/>
+            <wp:docPr descr="alt text" title="Drawdown Retirement Form 1" id="130" name="Picture"/>
             <a:graphic>
               <a:graphicData uri="http://schemas.openxmlformats.org/drawingml/2006/picture">
                 <pic:pic>
                   <pic:nvPicPr>
-                    <pic:cNvPr descr="images/drawdown_retirement_form_1.png" id="125" name="Picture"/>
+                    <pic:cNvPr descr="images/drawdown_retirement_form_1.png" id="131" name="Picture"/>
                     <pic:cNvPicPr>
                       <a:picLocks noChangeArrowheads="1" noChangeAspect="1"/>
                     </pic:cNvPicPr>
                   </pic:nvPicPr>
                   <pic:blipFill>
-                    <a:blip r:embed="rId123"/>
+                    <a:blip r:embed="rId129"/>
                     <a:stretch>
                       <a:fillRect/>
                     </a:stretch>
@@ -3938,186 +4111,12 @@
           <wp:inline>
             <wp:extent cx="5334000" cy="9482666"/>
             <wp:effectExtent b="0" l="0" r="0" t="0"/>
-            <wp:docPr descr="alt text" title="Report 1" id="127" name="Picture"/>
+            <wp:docPr descr="alt text" title="Report 1" id="133" name="Picture"/>
             <a:graphic>
               <a:graphicData uri="http://schemas.openxmlformats.org/drawingml/2006/picture">
                 <pic:pic>
                   <pic:nvPicPr>
-                    <pic:cNvPr descr="images/report_1.png" id="128" name="Picture"/>
-                    <pic:cNvPicPr>
-                      <a:picLocks noChangeArrowheads="1" noChangeAspect="1"/>
-                    </pic:cNvPicPr>
-                  </pic:nvPicPr>
-                  <pic:blipFill>
-                    <a:blip r:embed="rId126"/>
-                    <a:stretch>
-                      <a:fillRect/>
-                    </a:stretch>
-                  </pic:blipFill>
-                  <pic:spPr bwMode="auto">
-                    <a:xfrm>
-                      <a:off x="0" y="0"/>
-                      <a:ext cx="5334000" cy="9482666"/>
-                    </a:xfrm>
-                    <a:prstGeom prst="rect">
-                      <a:avLst/>
-                    </a:prstGeom>
-                    <a:noFill/>
-                    <a:ln w="9525">
-                      <a:noFill/>
-                      <a:headEnd/>
-                      <a:tailEnd/>
-                    </a:ln>
-                  </pic:spPr>
-                </pic:pic>
-              </a:graphicData>
-            </a:graphic>
-          </wp:inline>
-        </w:drawing>
-      </w:r>
-    </w:p>
-    <w:p>
-      <w:pPr>
-        <w:pStyle w:val="ImageCaption"/>
-      </w:pPr>
-      <w:r>
-        <w:t xml:space="preserve">alt text</w:t>
-      </w:r>
-    </w:p>
-    <w:p>
-      <w:pPr>
-        <w:pStyle w:val="BodyText"/>
-      </w:pPr>
-      <w:r>
-        <w:t xml:space="preserve">Note that each plot has a toolbar (move mouse to the top right of the plot area to show it) that is as shown below. The default zoom tool is selected to allow you to drag a rectangle</w:t>
-      </w:r>
-      <w:r>
-        <w:t xml:space="preserve"> </w:t>
-      </w:r>
-      <w:r>
-        <w:t xml:space="preserve">over the plot area to zoom in.</w:t>
-      </w:r>
-    </w:p>
-    <w:p>
-      <w:pPr>
-        <w:pStyle w:val="CaptionedFigure"/>
-      </w:pPr>
-      <w:r>
-        <w:drawing>
-          <wp:inline>
-            <wp:extent cx="3073400" cy="685800"/>
-            <wp:effectExtent b="0" l="0" r="0" t="0"/>
-            <wp:docPr descr="alt text" title="Plot Toolbar" id="130" name="Picture"/>
-            <a:graphic>
-              <a:graphicData uri="http://schemas.openxmlformats.org/drawingml/2006/picture">
-                <pic:pic>
-                  <pic:nvPicPr>
-                    <pic:cNvPr descr="images/plot_toolbar.png" id="131" name="Picture"/>
-                    <pic:cNvPicPr>
-                      <a:picLocks noChangeArrowheads="1" noChangeAspect="1"/>
-                    </pic:cNvPicPr>
-                  </pic:nvPicPr>
-                  <pic:blipFill>
-                    <a:blip r:embed="rId129"/>
-                    <a:stretch>
-                      <a:fillRect/>
-                    </a:stretch>
-                  </pic:blipFill>
-                  <pic:spPr bwMode="auto">
-                    <a:xfrm>
-                      <a:off x="0" y="0"/>
-                      <a:ext cx="3073400" cy="685800"/>
-                    </a:xfrm>
-                    <a:prstGeom prst="rect">
-                      <a:avLst/>
-                    </a:prstGeom>
-                    <a:noFill/>
-                    <a:ln w="9525">
-                      <a:noFill/>
-                      <a:headEnd/>
-                      <a:tailEnd/>
-                    </a:ln>
-                  </pic:spPr>
-                </pic:pic>
-              </a:graphicData>
-            </a:graphic>
-          </wp:inline>
-        </w:drawing>
-      </w:r>
-    </w:p>
-    <w:p>
-      <w:pPr>
-        <w:pStyle w:val="ImageCaption"/>
-      </w:pPr>
-      <w:r>
-        <w:t xml:space="preserve">alt text</w:t>
-      </w:r>
-    </w:p>
-    <w:p>
-      <w:pPr>
-        <w:pStyle w:val="BodyText"/>
-      </w:pPr>
-      <w:r>
-        <w:t xml:space="preserve">Based on the parameters entered into the Drawdown Retirement Prediction form the red warning indicates message indicates that the money ran out during the plan.</w:t>
-      </w:r>
-    </w:p>
-    <w:p>
-      <w:pPr>
-        <w:pStyle w:val="BodyText"/>
-      </w:pPr>
-      <w:r>
-        <w:t xml:space="preserve">The first plot shows how your savings and pension dropped over time.</w:t>
-      </w:r>
-    </w:p>
-    <w:p>
-      <w:pPr>
-        <w:pStyle w:val="BodyText"/>
-      </w:pPr>
-      <w:r>
-        <w:t xml:space="preserve">Savings were initially used to pay your monthly income/budget and automatically switched to using pensions when the savings ran out.</w:t>
-      </w:r>
-    </w:p>
-    <w:p>
-      <w:pPr>
-        <w:pStyle w:val="BodyText"/>
-      </w:pPr>
-      <w:r>
-        <w:t xml:space="preserve">If the</w:t>
-      </w:r>
-      <w:r>
-        <w:t xml:space="preserve"> </w:t>
-      </w:r>
-      <w:r>
-        <w:t xml:space="preserve">‘</w:t>
-      </w:r>
-      <w:r>
-        <w:t xml:space="preserve">Pension drawdown start date</w:t>
-      </w:r>
-      <w:r>
-        <w:t xml:space="preserve">’</w:t>
-      </w:r>
-      <w:r>
-        <w:t xml:space="preserve"> </w:t>
-      </w:r>
-      <w:r>
-        <w:t xml:space="preserve">is changed to be the same as the report start date (1-1-2025) then pensions would be used from the start. This was changed and the SHOW PREDICTION button was then selected again.</w:t>
-      </w:r>
-    </w:p>
-    <w:p>
-      <w:pPr>
-        <w:pStyle w:val="CaptionedFigure"/>
-      </w:pPr>
-      <w:r>
-        <w:drawing>
-          <wp:inline>
-            <wp:extent cx="5334000" cy="9482666"/>
-            <wp:effectExtent b="0" l="0" r="0" t="0"/>
-            <wp:docPr descr="alt text" title="Report 2" id="133" name="Picture"/>
-            <a:graphic>
-              <a:graphicData uri="http://schemas.openxmlformats.org/drawingml/2006/picture">
-                <pic:pic>
-                  <pic:nvPicPr>
-                    <pic:cNvPr descr="images/report_1b.png" id="134" name="Picture"/>
+                    <pic:cNvPr descr="images/report_1.png" id="134" name="Picture"/>
                     <pic:cNvPicPr>
                       <a:picLocks noChangeArrowheads="1" noChangeAspect="1"/>
                     </pic:cNvPicPr>
@@ -4163,23 +4162,13 @@
         <w:pStyle w:val="BodyText"/>
       </w:pPr>
       <w:r>
-        <w:t xml:space="preserve">The first plot now shows the pensions dropping first. Savings increases until savings have to be used to pay the monthly budget/income. However the result is the same, the money runs out.</w:t>
-      </w:r>
-    </w:p>
-    <w:p>
-      <w:pPr>
-        <w:pStyle w:val="BodyText"/>
-      </w:pPr>
-      <w:r>
-        <w:t xml:space="preserve">This shows how you can play with all the parameters available on the form and how it can change the prediction.</w:t>
-      </w:r>
-    </w:p>
-    <w:p>
-      <w:pPr>
-        <w:pStyle w:val="BodyText"/>
-      </w:pPr>
-      <w:r>
-        <w:t xml:space="preserve">For the next plot the Monthly budget/income value is changed to £3000 from £3500 and the SHOW PREDICTION button was then selected again as shown below.</w:t>
+        <w:t xml:space="preserve">Note that each plot has a toolbar (move mouse to the top right of the plot area to show it) that is as shown below. The default zoom tool is selected to allow you to drag a rectangle</w:t>
+      </w:r>
+      <w:r>
+        <w:t xml:space="preserve"> </w:t>
+      </w:r>
+      <w:r>
+        <w:t xml:space="preserve">over the plot area to zoom in.</w:t>
       </w:r>
     </w:p>
     <w:p>
@@ -4189,20 +4178,125 @@
       <w:r>
         <w:drawing>
           <wp:inline>
-            <wp:extent cx="5334000" cy="9482666"/>
+            <wp:extent cx="3073400" cy="685800"/>
             <wp:effectExtent b="0" l="0" r="0" t="0"/>
-            <wp:docPr descr="alt text" title="Report 3" id="136" name="Picture"/>
+            <wp:docPr descr="alt text" title="Plot Toolbar" id="136" name="Picture"/>
             <a:graphic>
               <a:graphicData uri="http://schemas.openxmlformats.org/drawingml/2006/picture">
                 <pic:pic>
                   <pic:nvPicPr>
-                    <pic:cNvPr descr="images/report_1c.png" id="137" name="Picture"/>
+                    <pic:cNvPr descr="images/plot_toolbar.png" id="137" name="Picture"/>
                     <pic:cNvPicPr>
                       <a:picLocks noChangeArrowheads="1" noChangeAspect="1"/>
                     </pic:cNvPicPr>
                   </pic:nvPicPr>
                   <pic:blipFill>
                     <a:blip r:embed="rId135"/>
+                    <a:stretch>
+                      <a:fillRect/>
+                    </a:stretch>
+                  </pic:blipFill>
+                  <pic:spPr bwMode="auto">
+                    <a:xfrm>
+                      <a:off x="0" y="0"/>
+                      <a:ext cx="3073400" cy="685800"/>
+                    </a:xfrm>
+                    <a:prstGeom prst="rect">
+                      <a:avLst/>
+                    </a:prstGeom>
+                    <a:noFill/>
+                    <a:ln w="9525">
+                      <a:noFill/>
+                      <a:headEnd/>
+                      <a:tailEnd/>
+                    </a:ln>
+                  </pic:spPr>
+                </pic:pic>
+              </a:graphicData>
+            </a:graphic>
+          </wp:inline>
+        </w:drawing>
+      </w:r>
+    </w:p>
+    <w:p>
+      <w:pPr>
+        <w:pStyle w:val="ImageCaption"/>
+      </w:pPr>
+      <w:r>
+        <w:t xml:space="preserve">alt text</w:t>
+      </w:r>
+    </w:p>
+    <w:p>
+      <w:pPr>
+        <w:pStyle w:val="BodyText"/>
+      </w:pPr>
+      <w:r>
+        <w:t xml:space="preserve">Based on the parameters entered into the Drawdown Retirement Prediction form the red warning indicates message indicates that the money ran out during the plan.</w:t>
+      </w:r>
+    </w:p>
+    <w:p>
+      <w:pPr>
+        <w:pStyle w:val="BodyText"/>
+      </w:pPr>
+      <w:r>
+        <w:t xml:space="preserve">The first plot shows how your savings and pension dropped over time.</w:t>
+      </w:r>
+    </w:p>
+    <w:p>
+      <w:pPr>
+        <w:pStyle w:val="BodyText"/>
+      </w:pPr>
+      <w:r>
+        <w:t xml:space="preserve">Savings were initially used to pay your monthly income/budget and automatically switched to using pensions when the savings ran out.</w:t>
+      </w:r>
+    </w:p>
+    <w:p>
+      <w:pPr>
+        <w:pStyle w:val="BodyText"/>
+      </w:pPr>
+      <w:r>
+        <w:t xml:space="preserve">If the</w:t>
+      </w:r>
+      <w:r>
+        <w:t xml:space="preserve"> </w:t>
+      </w:r>
+      <w:r>
+        <w:t xml:space="preserve">‘</w:t>
+      </w:r>
+      <w:r>
+        <w:t xml:space="preserve">Pension drawdown start date</w:t>
+      </w:r>
+      <w:r>
+        <w:t xml:space="preserve">’</w:t>
+      </w:r>
+      <w:r>
+        <w:t xml:space="preserve"> </w:t>
+      </w:r>
+      <w:r>
+        <w:t xml:space="preserve">is changed to be the same as the report start date (1-1-2025) then pensions would be used from the start. This was changed and the SHOW PREDICTION button was then selected again.</w:t>
+      </w:r>
+    </w:p>
+    <w:p>
+      <w:pPr>
+        <w:pStyle w:val="CaptionedFigure"/>
+      </w:pPr>
+      <w:r>
+        <w:drawing>
+          <wp:inline>
+            <wp:extent cx="5334000" cy="9482666"/>
+            <wp:effectExtent b="0" l="0" r="0" t="0"/>
+            <wp:docPr descr="alt text" title="Report 2" id="139" name="Picture"/>
+            <a:graphic>
+              <a:graphicData uri="http://schemas.openxmlformats.org/drawingml/2006/picture">
+                <pic:pic>
+                  <pic:nvPicPr>
+                    <pic:cNvPr descr="images/report_1b.png" id="140" name="Picture"/>
+                    <pic:cNvPicPr>
+                      <a:picLocks noChangeArrowheads="1" noChangeAspect="1"/>
+                    </pic:cNvPicPr>
+                  </pic:nvPicPr>
+                  <pic:blipFill>
+                    <a:blip r:embed="rId138"/>
                     <a:stretch>
                       <a:fillRect/>
                     </a:stretch>
@@ -4242,97 +4336,23 @@
         <w:pStyle w:val="BodyText"/>
       </w:pPr>
       <w:r>
-        <w:t xml:space="preserve">This time the money did not run out (only just). Adjusting the other parameters on the form will also have effects on the outcome.</w:t>
-      </w:r>
-    </w:p>
-    <w:p>
-      <w:pPr>
-        <w:pStyle w:val="BodyText"/>
-      </w:pPr>
-      <w:r>
-        <w:t xml:space="preserve">The second row plot shows the income from state pensions. On it you can see when yours and you partners cuts in. As state pension is received it reduces the amount needed from pensions or savings to meet the monthly budget/income.</w:t>
-      </w:r>
-    </w:p>
-    <w:p>
-      <w:pPr>
-        <w:pStyle w:val="BodyText"/>
-      </w:pPr>
-      <w:r>
-        <w:t xml:space="preserve">The third row on the plot shows the predicted amount received from interest on savings. This is based on the interest rate/s that you entered on the Drawdown Retirement Prediction form.</w:t>
-      </w:r>
-    </w:p>
-    <w:p>
-      <w:pPr>
-        <w:pStyle w:val="BodyText"/>
-      </w:pPr>
-      <w:r>
-        <w:t xml:space="preserve">The final row shows how money is used from either pensions or savings to meet your monthly budget/income. The castellated effect is due to the gap between the start of the year when an increment in spending is shown and the change in the state pension (April). The increase on the right hand side is because the App assumes that when one of you dies their state pension will stop. Therefore money to meet your monthly budget/income has to come from other sources.</w:t>
-      </w:r>
-    </w:p>
-    <w:p>
-      <w:pPr>
-        <w:pStyle w:val="BodyText"/>
-      </w:pPr>
-      <w:r>
-        <w:t xml:space="preserve">Click</w:t>
-      </w:r>
-      <w:r>
-        <w:t xml:space="preserve"> </w:t>
-      </w:r>
-      <w:hyperlink w:anchor="reality_report">
-        <w:r>
-          <w:rPr>
-            <w:rStyle w:val="Hyperlink"/>
-          </w:rPr>
-          <w:t xml:space="preserve">here</w:t>
-        </w:r>
-      </w:hyperlink>
-      <w:r>
-        <w:t xml:space="preserve"> </w:t>
-      </w:r>
-      <w:r>
-        <w:t xml:space="preserve">if you wish to see how to compare the predictions with reality.</w:t>
-      </w:r>
-    </w:p>
-    <w:bookmarkEnd w:id="138"/>
-    <w:bookmarkStart w:id="147" w:name="reality_report"/>
-    <w:p>
-      <w:pPr>
-        <w:pStyle w:val="Heading1"/>
-      </w:pPr>
-      <w:r>
-        <w:t xml:space="preserve">COMPARING PREDICTIONS WITH REALITY</w:t>
-      </w:r>
-    </w:p>
-    <w:bookmarkStart w:id="146" w:name="checking-your-monthly-spending"/>
-    <w:p>
-      <w:pPr>
-        <w:pStyle w:val="Heading2"/>
-      </w:pPr>
-      <w:r>
-        <w:t xml:space="preserve">Checking your monthly spending</w:t>
-      </w:r>
-    </w:p>
-    <w:p>
-      <w:pPr>
-        <w:pStyle w:val="FirstParagraph"/>
-      </w:pPr>
-      <w:r>
-        <w:t xml:space="preserve">To plot your monthly spending you should regularly update the MONTHLY SPENDING table with details of your monthly spending.</w:t>
-      </w:r>
-    </w:p>
-    <w:p>
-      <w:pPr>
-        <w:pStyle w:val="BodyText"/>
-      </w:pPr>
-      <w:r>
-        <w:t xml:space="preserve">The monthly spending example data shown previously is used. The Drawdown Retirement Prediction form was completed as shown below.</w:t>
-      </w:r>
-      <w:r>
-        <w:t xml:space="preserve"> </w:t>
-      </w:r>
-      <w:r>
-        <w:t xml:space="preserve">Note that the Last Year to plot field was set to 2025 so that only one year is plotted.</w:t>
+        <w:t xml:space="preserve">The first plot now shows the pensions dropping first. Savings increases until savings have to be used to pay the monthly budget/income. However the result is the same, the money runs out.</w:t>
+      </w:r>
+    </w:p>
+    <w:p>
+      <w:pPr>
+        <w:pStyle w:val="BodyText"/>
+      </w:pPr>
+      <w:r>
+        <w:t xml:space="preserve">This shows how you can play with all the parameters available on the form and how it can change the prediction.</w:t>
+      </w:r>
+    </w:p>
+    <w:p>
+      <w:pPr>
+        <w:pStyle w:val="BodyText"/>
+      </w:pPr>
+      <w:r>
+        <w:t xml:space="preserve">For the next plot the Monthly budget/income value is changed to £3000 from £3500 and the SHOW PREDICTION button was then selected again as shown below.</w:t>
       </w:r>
     </w:p>
     <w:p>
@@ -4344,18 +4364,18 @@
           <wp:inline>
             <wp:extent cx="5334000" cy="9482666"/>
             <wp:effectExtent b="0" l="0" r="0" t="0"/>
-            <wp:docPr descr="alt text" title="Drawdown Retirement Form 2" id="140" name="Picture"/>
+            <wp:docPr descr="alt text" title="Report 3" id="142" name="Picture"/>
             <a:graphic>
               <a:graphicData uri="http://schemas.openxmlformats.org/drawingml/2006/picture">
                 <pic:pic>
                   <pic:nvPicPr>
-                    <pic:cNvPr descr="images/drawdown_retirement_form_2.png" id="141" name="Picture"/>
+                    <pic:cNvPr descr="images/report_1c.png" id="143" name="Picture"/>
                     <pic:cNvPicPr>
                       <a:picLocks noChangeArrowheads="1" noChangeAspect="1"/>
                     </pic:cNvPicPr>
                   </pic:nvPicPr>
                   <pic:blipFill>
-                    <a:blip r:embed="rId139"/>
+                    <a:blip r:embed="rId141"/>
                     <a:stretch>
                       <a:fillRect/>
                     </a:stretch>
@@ -4395,7 +4415,97 @@
         <w:pStyle w:val="BodyText"/>
       </w:pPr>
       <w:r>
-        <w:t xml:space="preserve">The SHOW PROGRESS button was then selected and the following plot is produced.</w:t>
+        <w:t xml:space="preserve">This time the money did not run out (only just). Adjusting the other parameters on the form will also have effects on the outcome.</w:t>
+      </w:r>
+    </w:p>
+    <w:p>
+      <w:pPr>
+        <w:pStyle w:val="BodyText"/>
+      </w:pPr>
+      <w:r>
+        <w:t xml:space="preserve">The second row plot shows the income from state pensions. On it you can see when yours and you partners cuts in. As state pension is received it reduces the amount needed from pensions or savings to meet the monthly budget/income.</w:t>
+      </w:r>
+    </w:p>
+    <w:p>
+      <w:pPr>
+        <w:pStyle w:val="BodyText"/>
+      </w:pPr>
+      <w:r>
+        <w:t xml:space="preserve">The third row on the plot shows the predicted amount received from interest on savings. This is based on the interest rate/s that you entered on the Drawdown Retirement Prediction form.</w:t>
+      </w:r>
+    </w:p>
+    <w:p>
+      <w:pPr>
+        <w:pStyle w:val="BodyText"/>
+      </w:pPr>
+      <w:r>
+        <w:t xml:space="preserve">The final row shows how money is used from either pensions or savings to meet your monthly budget/income. The castellated effect is due to the gap between the start of the year when an increment in spending is shown and the change in the state pension (April). The increase on the right hand side is because the App assumes that when one of you dies their state pension will stop. Therefore money to meet your monthly budget/income has to come from other sources.</w:t>
+      </w:r>
+    </w:p>
+    <w:p>
+      <w:pPr>
+        <w:pStyle w:val="BodyText"/>
+      </w:pPr>
+      <w:r>
+        <w:t xml:space="preserve">Click</w:t>
+      </w:r>
+      <w:r>
+        <w:t xml:space="preserve"> </w:t>
+      </w:r>
+      <w:hyperlink w:anchor="reality_report">
+        <w:r>
+          <w:rPr>
+            <w:rStyle w:val="Hyperlink"/>
+          </w:rPr>
+          <w:t xml:space="preserve">here</w:t>
+        </w:r>
+      </w:hyperlink>
+      <w:r>
+        <w:t xml:space="preserve"> </w:t>
+      </w:r>
+      <w:r>
+        <w:t xml:space="preserve">if you wish to see how to compare the predictions with reality.</w:t>
+      </w:r>
+    </w:p>
+    <w:bookmarkEnd w:id="144"/>
+    <w:bookmarkStart w:id="153" w:name="reality_report"/>
+    <w:p>
+      <w:pPr>
+        <w:pStyle w:val="Heading1"/>
+      </w:pPr>
+      <w:r>
+        <w:t xml:space="preserve">COMPARING PREDICTIONS WITH REALITY</w:t>
+      </w:r>
+    </w:p>
+    <w:bookmarkStart w:id="152" w:name="checking-your-monthly-spending"/>
+    <w:p>
+      <w:pPr>
+        <w:pStyle w:val="Heading2"/>
+      </w:pPr>
+      <w:r>
+        <w:t xml:space="preserve">Checking your monthly spending</w:t>
+      </w:r>
+    </w:p>
+    <w:p>
+      <w:pPr>
+        <w:pStyle w:val="FirstParagraph"/>
+      </w:pPr>
+      <w:r>
+        <w:t xml:space="preserve">To plot your monthly spending you should regularly update the MONTHLY SPENDING table with details of your monthly spending.</w:t>
+      </w:r>
+    </w:p>
+    <w:p>
+      <w:pPr>
+        <w:pStyle w:val="BodyText"/>
+      </w:pPr>
+      <w:r>
+        <w:t xml:space="preserve">The monthly spending example data shown previously is used. The Drawdown Retirement Prediction form was completed as shown below.</w:t>
+      </w:r>
+      <w:r>
+        <w:t xml:space="preserve"> </w:t>
+      </w:r>
+      <w:r>
+        <w:t xml:space="preserve">Note that the Last Year to plot field was set to 2025 so that only one year is plotted.</w:t>
       </w:r>
     </w:p>
     <w:p>
@@ -4407,18 +4517,18 @@
           <wp:inline>
             <wp:extent cx="5334000" cy="9482666"/>
             <wp:effectExtent b="0" l="0" r="0" t="0"/>
-            <wp:docPr descr="alt text" title="Report 4" id="143" name="Picture"/>
+            <wp:docPr descr="alt text" title="Drawdown Retirement Form 2" id="146" name="Picture"/>
             <a:graphic>
               <a:graphicData uri="http://schemas.openxmlformats.org/drawingml/2006/picture">
                 <pic:pic>
                   <pic:nvPicPr>
-                    <pic:cNvPr descr="images/report_1d.png" id="144" name="Picture"/>
+                    <pic:cNvPr descr="images/drawdown_retirement_form_2.png" id="147" name="Picture"/>
                     <pic:cNvPicPr>
                       <a:picLocks noChangeArrowheads="1" noChangeAspect="1"/>
                     </pic:cNvPicPr>
                   </pic:nvPicPr>
                   <pic:blipFill>
-                    <a:blip r:embed="rId142"/>
+                    <a:blip r:embed="rId145"/>
                     <a:stretch>
                       <a:fillRect/>
                     </a:stretch>
@@ -4458,78 +4568,7 @@
         <w:pStyle w:val="BodyText"/>
       </w:pPr>
       <w:r>
-        <w:t xml:space="preserve">The second plot now shows the</w:t>
-      </w:r>
-      <w:r>
-        <w:t xml:space="preserve"> </w:t>
-      </w:r>
-      <w:r>
-        <w:t xml:space="preserve">‘</w:t>
-      </w:r>
-      <w:r>
-        <w:t xml:space="preserve">Monthly Spending (Reality)</w:t>
-      </w:r>
-      <w:r>
-        <w:t xml:space="preserve">’</w:t>
-      </w:r>
-      <w:r>
-        <w:t xml:space="preserve"> </w:t>
-      </w:r>
-      <w:r>
-        <w:t xml:space="preserve">and ’Average monthly spending (reality) traces. The predicted spending is shown on this plot. No state pension is shown because no state pension is being received in this year.</w:t>
-      </w:r>
-    </w:p>
-    <w:p>
-      <w:pPr>
-        <w:pStyle w:val="BodyText"/>
-      </w:pPr>
-      <w:r>
-        <w:t xml:space="preserve">This shows data over a few months. It should become more useful as time progresses and more real data is available.</w:t>
-      </w:r>
-    </w:p>
-    <w:bookmarkStart w:id="145" w:name="note-1"/>
-    <w:p>
-      <w:pPr>
-        <w:pStyle w:val="Heading3"/>
-      </w:pPr>
-      <w:r>
-        <w:t xml:space="preserve">Note</w:t>
-      </w:r>
-    </w:p>
-    <w:p>
-      <w:pPr>
-        <w:pStyle w:val="FirstParagraph"/>
-      </w:pPr>
-      <w:r>
-        <w:t xml:space="preserve">Any of the traces can be hidden if required by clicking on the legend name on the right hand side of the plot area.</w:t>
-      </w:r>
-    </w:p>
-    <w:bookmarkEnd w:id="145"/>
-    <w:bookmarkEnd w:id="146"/>
-    <w:bookmarkEnd w:id="147"/>
-    <w:bookmarkStart w:id="157" w:name="X3588ef0ac7a8e8ef051146d509e606157912327"/>
-    <w:p>
-      <w:pPr>
-        <w:pStyle w:val="Heading1"/>
-      </w:pPr>
-      <w:r>
-        <w:t xml:space="preserve">Checking your pensions and savings performance.</w:t>
-      </w:r>
-    </w:p>
-    <w:p>
-      <w:pPr>
-        <w:pStyle w:val="FirstParagraph"/>
-      </w:pPr>
-      <w:r>
-        <w:t xml:space="preserve">In order to compare the predictions with reality you must, over time, enter data into the App that details how each Savings account and pension changes. At any time you can update the value in a savings or pension tables and this is then used to show how the real values in your savings and pensions change.</w:t>
-      </w:r>
-    </w:p>
-    <w:p>
-      <w:pPr>
-        <w:pStyle w:val="BodyText"/>
-      </w:pPr>
-      <w:r>
-        <w:t xml:space="preserve">For purposes of this example the Savings and Pensions were updated so that they both grew by ~ 4% a year for 3 years from 2025. Three separate values (one for each year) were entered for each of the Savings and pensions accounts. The Drawdown Prediction Retirement form was then updated as shown below. Note the Last year to plot is set to 2029.</w:t>
+        <w:t xml:space="preserve">The SHOW PROGRESS button was then selected and the following plot is produced.</w:t>
       </w:r>
     </w:p>
     <w:p>
@@ -4541,12 +4580,12 @@
           <wp:inline>
             <wp:extent cx="5334000" cy="9482666"/>
             <wp:effectExtent b="0" l="0" r="0" t="0"/>
-            <wp:docPr descr="alt text" title="Drawdown Retirement Form 3" id="149" name="Picture"/>
+            <wp:docPr descr="alt text" title="Report 4" id="149" name="Picture"/>
             <a:graphic>
               <a:graphicData uri="http://schemas.openxmlformats.org/drawingml/2006/picture">
                 <pic:pic>
                   <pic:nvPicPr>
-                    <pic:cNvPr descr="images/drawdown_retirement_form_3.png" id="150" name="Picture"/>
+                    <pic:cNvPr descr="images/report_1d.png" id="150" name="Picture"/>
                     <pic:cNvPicPr>
                       <a:picLocks noChangeArrowheads="1" noChangeAspect="1"/>
                     </pic:cNvPicPr>
@@ -4592,7 +4631,78 @@
         <w:pStyle w:val="BodyText"/>
       </w:pPr>
       <w:r>
-        <w:t xml:space="preserve">The SHOW PROGRESS button was selected and the following plot was generated.</w:t>
+        <w:t xml:space="preserve">The second plot now shows the</w:t>
+      </w:r>
+      <w:r>
+        <w:t xml:space="preserve"> </w:t>
+      </w:r>
+      <w:r>
+        <w:t xml:space="preserve">‘</w:t>
+      </w:r>
+      <w:r>
+        <w:t xml:space="preserve">Monthly Spending (Reality)</w:t>
+      </w:r>
+      <w:r>
+        <w:t xml:space="preserve">’</w:t>
+      </w:r>
+      <w:r>
+        <w:t xml:space="preserve"> </w:t>
+      </w:r>
+      <w:r>
+        <w:t xml:space="preserve">and ’Average monthly spending (reality) traces. The predicted spending is shown on this plot. No state pension is shown because no state pension is being received in this year.</w:t>
+      </w:r>
+    </w:p>
+    <w:p>
+      <w:pPr>
+        <w:pStyle w:val="BodyText"/>
+      </w:pPr>
+      <w:r>
+        <w:t xml:space="preserve">This shows data over a few months. It should become more useful as time progresses and more real data is available.</w:t>
+      </w:r>
+    </w:p>
+    <w:bookmarkStart w:id="151" w:name="note-1"/>
+    <w:p>
+      <w:pPr>
+        <w:pStyle w:val="Heading3"/>
+      </w:pPr>
+      <w:r>
+        <w:t xml:space="preserve">Note</w:t>
+      </w:r>
+    </w:p>
+    <w:p>
+      <w:pPr>
+        <w:pStyle w:val="FirstParagraph"/>
+      </w:pPr>
+      <w:r>
+        <w:t xml:space="preserve">Any of the traces can be hidden if required by clicking on the legend name on the right hand side of the plot area.</w:t>
+      </w:r>
+    </w:p>
+    <w:bookmarkEnd w:id="151"/>
+    <w:bookmarkEnd w:id="152"/>
+    <w:bookmarkEnd w:id="153"/>
+    <w:bookmarkStart w:id="163" w:name="X3588ef0ac7a8e8ef051146d509e606157912327"/>
+    <w:p>
+      <w:pPr>
+        <w:pStyle w:val="Heading1"/>
+      </w:pPr>
+      <w:r>
+        <w:t xml:space="preserve">Checking your pensions and savings performance.</w:t>
+      </w:r>
+    </w:p>
+    <w:p>
+      <w:pPr>
+        <w:pStyle w:val="FirstParagraph"/>
+      </w:pPr>
+      <w:r>
+        <w:t xml:space="preserve">In order to compare the predictions with reality you must, over time, enter data into the App that details how each Savings account and pension changes. At any time you can update the value in a savings or pension tables and this is then used to show how the real values in your savings and pensions change.</w:t>
+      </w:r>
+    </w:p>
+    <w:p>
+      <w:pPr>
+        <w:pStyle w:val="BodyText"/>
+      </w:pPr>
+      <w:r>
+        <w:t xml:space="preserve">For purposes of this example the Savings and Pensions were updated so that they both grew by ~ 4% a year for 3 years from 2025. Three separate values (one for each year) were entered for each of the Savings and pensions accounts. The Drawdown Prediction Retirement form was then updated as shown below. Note the Last year to plot is set to 2029.</w:t>
       </w:r>
     </w:p>
     <w:p>
@@ -4604,18 +4714,18 @@
           <wp:inline>
             <wp:extent cx="5334000" cy="9482666"/>
             <wp:effectExtent b="0" l="0" r="0" t="0"/>
-            <wp:docPr descr="alt text" title="Report 5" id="152" name="Picture"/>
+            <wp:docPr descr="alt text" title="Drawdown Retirement Form 3" id="155" name="Picture"/>
             <a:graphic>
               <a:graphicData uri="http://schemas.openxmlformats.org/drawingml/2006/picture">
                 <pic:pic>
                   <pic:nvPicPr>
-                    <pic:cNvPr descr="images/report_1e.png" id="153" name="Picture"/>
+                    <pic:cNvPr descr="images/drawdown_retirement_form_3.png" id="156" name="Picture"/>
                     <pic:cNvPicPr>
                       <a:picLocks noChangeArrowheads="1" noChangeAspect="1"/>
                     </pic:cNvPicPr>
                   </pic:nvPicPr>
                   <pic:blipFill>
-                    <a:blip r:embed="rId151"/>
+                    <a:blip r:embed="rId154"/>
                     <a:stretch>
                       <a:fillRect/>
                     </a:stretch>
@@ -4655,7 +4765,7 @@
         <w:pStyle w:val="BodyText"/>
       </w:pPr>
       <w:r>
-        <w:t xml:space="preserve">The plot now shows the real value traces as non dashed lines and the predicted values as dashed lines. You can zoom into section of the plot of by dragging a rectangle over the area you wish to view. An example of this is shown below.</w:t>
+        <w:t xml:space="preserve">The SHOW PROGRESS button was selected and the following plot was generated.</w:t>
       </w:r>
     </w:p>
     <w:p>
@@ -4665,20 +4775,83 @@
       <w:r>
         <w:drawing>
           <wp:inline>
-            <wp:extent cx="5334000" cy="2431977"/>
+            <wp:extent cx="5334000" cy="9482666"/>
             <wp:effectExtent b="0" l="0" r="0" t="0"/>
-            <wp:docPr descr="alt text" title="Report 5 Zoom" id="155" name="Picture"/>
+            <wp:docPr descr="alt text" title="Report 5" id="158" name="Picture"/>
             <a:graphic>
               <a:graphicData uri="http://schemas.openxmlformats.org/drawingml/2006/picture">
                 <pic:pic>
                   <pic:nvPicPr>
-                    <pic:cNvPr descr="images/report_1e_zoom.png" id="156" name="Picture"/>
+                    <pic:cNvPr descr="images/report_1e.png" id="159" name="Picture"/>
                     <pic:cNvPicPr>
                       <a:picLocks noChangeArrowheads="1" noChangeAspect="1"/>
                     </pic:cNvPicPr>
                   </pic:nvPicPr>
                   <pic:blipFill>
-                    <a:blip r:embed="rId154"/>
+                    <a:blip r:embed="rId157"/>
+                    <a:stretch>
+                      <a:fillRect/>
+                    </a:stretch>
+                  </pic:blipFill>
+                  <pic:spPr bwMode="auto">
+                    <a:xfrm>
+                      <a:off x="0" y="0"/>
+                      <a:ext cx="5334000" cy="9482666"/>
+                    </a:xfrm>
+                    <a:prstGeom prst="rect">
+                      <a:avLst/>
+                    </a:prstGeom>
+                    <a:noFill/>
+                    <a:ln w="9525">
+                      <a:noFill/>
+                      <a:headEnd/>
+                      <a:tailEnd/>
+                    </a:ln>
+                  </pic:spPr>
+                </pic:pic>
+              </a:graphicData>
+            </a:graphic>
+          </wp:inline>
+        </w:drawing>
+      </w:r>
+    </w:p>
+    <w:p>
+      <w:pPr>
+        <w:pStyle w:val="ImageCaption"/>
+      </w:pPr>
+      <w:r>
+        <w:t xml:space="preserve">alt text</w:t>
+      </w:r>
+    </w:p>
+    <w:p>
+      <w:pPr>
+        <w:pStyle w:val="BodyText"/>
+      </w:pPr>
+      <w:r>
+        <w:t xml:space="preserve">The plot now shows the real value traces as non dashed lines and the predicted values as dashed lines. You can zoom into section of the plot of by dragging a rectangle over the area you wish to view. An example of this is shown below.</w:t>
+      </w:r>
+    </w:p>
+    <w:p>
+      <w:pPr>
+        <w:pStyle w:val="CaptionedFigure"/>
+      </w:pPr>
+      <w:r>
+        <w:drawing>
+          <wp:inline>
+            <wp:extent cx="5334000" cy="2431977"/>
+            <wp:effectExtent b="0" l="0" r="0" t="0"/>
+            <wp:docPr descr="alt text" title="Report 5 Zoom" id="161" name="Picture"/>
+            <a:graphic>
+              <a:graphicData uri="http://schemas.openxmlformats.org/drawingml/2006/picture">
+                <pic:pic>
+                  <pic:nvPicPr>
+                    <pic:cNvPr descr="images/report_1e_zoom.png" id="162" name="Picture"/>
+                    <pic:cNvPicPr>
+                      <a:picLocks noChangeArrowheads="1" noChangeAspect="1"/>
+                    </pic:cNvPicPr>
+                  </pic:nvPicPr>
+                  <pic:blipFill>
+                    <a:blip r:embed="rId160"/>
                     <a:stretch>
                       <a:fillRect/>
                     </a:stretch>
@@ -4713,7 +4886,7 @@
         <w:t xml:space="preserve">alt text</w:t>
       </w:r>
     </w:p>
-    <w:bookmarkEnd w:id="157"/>
+    <w:bookmarkEnd w:id="163"/>
     <w:sectPr/>
   </w:body>
 </w:document>

</xml_diff>

<commit_message>
Add details of how to install and start the retirement finances program on macOS.
</commit_message>
<xml_diff>
--- a/README.docx
+++ b/README.docx
@@ -370,16 +370,51 @@
       </w:r>
     </w:p>
     <w:bookmarkEnd w:id="24"/>
-    <w:bookmarkStart w:id="26" w:name="using-the-software"/>
+    <w:bookmarkStart w:id="25" w:name="installing-on-macos"/>
     <w:p>
       <w:pPr>
         <w:pStyle w:val="Heading1"/>
       </w:pPr>
       <w:r>
+        <w:t xml:space="preserve">Installing on macOS</w:t>
+      </w:r>
+    </w:p>
+    <w:p>
+      <w:pPr>
+        <w:pStyle w:val="FirstParagraph"/>
+      </w:pPr>
+      <w:r>
+        <w:t xml:space="preserve">Click</w:t>
+      </w:r>
+      <w:r>
+        <w:t xml:space="preserve"> </w:t>
+      </w:r>
+      <w:hyperlink w:anchor="macos_installer">
+        <w:r>
+          <w:rPr>
+            <w:rStyle w:val="Hyperlink"/>
+          </w:rPr>
+          <w:t xml:space="preserve">here</w:t>
+        </w:r>
+      </w:hyperlink>
+      <w:r>
+        <w:t xml:space="preserve"> </w:t>
+      </w:r>
+      <w:r>
+        <w:t xml:space="preserve">for details of how to install the software onto macOS platforms.</w:t>
+      </w:r>
+    </w:p>
+    <w:bookmarkEnd w:id="25"/>
+    <w:bookmarkStart w:id="27" w:name="using-the-software"/>
+    <w:p>
+      <w:pPr>
+        <w:pStyle w:val="Heading1"/>
+      </w:pPr>
+      <w:r>
         <w:t xml:space="preserve">Using the software</w:t>
       </w:r>
     </w:p>
-    <w:bookmarkStart w:id="25" w:name="overview"/>
+    <w:bookmarkStart w:id="26" w:name="overview"/>
     <w:p>
       <w:pPr>
         <w:pStyle w:val="Heading2"/>
@@ -478,9 +513,9 @@
         <w:t xml:space="preserve">funds, interest rates and spending.</w:t>
       </w:r>
     </w:p>
-    <w:bookmarkEnd w:id="25"/>
     <w:bookmarkEnd w:id="26"/>
-    <w:bookmarkStart w:id="33" w:name="starting-the-software"/>
+    <w:bookmarkEnd w:id="27"/>
+    <w:bookmarkStart w:id="35" w:name="starting-the-software"/>
     <w:p>
       <w:pPr>
         <w:pStyle w:val="Heading1"/>
@@ -489,7 +524,7 @@
         <w:t xml:space="preserve">Starting the software</w:t>
       </w:r>
     </w:p>
-    <w:bookmarkStart w:id="31" w:name="on-linux"/>
+    <w:bookmarkStart w:id="32" w:name="on-linux"/>
     <w:p>
       <w:pPr>
         <w:pStyle w:val="Heading2"/>
@@ -559,10 +594,10 @@
         <w:t xml:space="preserve">’</w:t>
       </w:r>
       <w:r>
-        <w:t xml:space="preserve">.</w:t>
-      </w:r>
-    </w:p>
-    <w:bookmarkStart w:id="30" w:name="creating-a-gnome-startup-icon"/>
+        <w:t xml:space="preserve">. Command line help text is displayed if you use the -h argument.</w:t>
+      </w:r>
+    </w:p>
+    <w:bookmarkStart w:id="31" w:name="creating-a-gnome-startup-icon"/>
     <w:p>
       <w:pPr>
         <w:pStyle w:val="Heading3"/>
@@ -635,18 +670,18 @@
           <wp:inline>
             <wp:extent cx="1981200" cy="1981200"/>
             <wp:effectExtent b="0" l="0" r="0" t="0"/>
-            <wp:docPr descr="alt text" title="Startup icon" id="28" name="Picture"/>
+            <wp:docPr descr="alt text" title="Startup icon" id="29" name="Picture"/>
             <a:graphic>
               <a:graphicData uri="http://schemas.openxmlformats.org/drawingml/2006/picture">
                 <pic:pic>
                   <pic:nvPicPr>
-                    <pic:cNvPr descr="images/startup_icon.png" id="29" name="Picture"/>
+                    <pic:cNvPr descr="images/startup_icon.png" id="30" name="Picture"/>
                     <pic:cNvPicPr>
                       <a:picLocks noChangeArrowheads="1" noChangeAspect="1"/>
                     </pic:cNvPicPr>
                   </pic:nvPicPr>
                   <pic:blipFill>
-                    <a:blip r:embed="rId27"/>
+                    <a:blip r:embed="rId28"/>
                     <a:stretch>
                       <a:fillRect/>
                     </a:stretch>
@@ -681,9 +716,9 @@
         <w:t xml:space="preserve">alt text</w:t>
       </w:r>
     </w:p>
-    <w:bookmarkEnd w:id="30"/>
     <w:bookmarkEnd w:id="31"/>
-    <w:bookmarkStart w:id="32" w:name="on-windows"/>
+    <w:bookmarkEnd w:id="32"/>
+    <w:bookmarkStart w:id="33" w:name="on-windows"/>
     <w:p>
       <w:pPr>
         <w:pStyle w:val="Heading2"/>
@@ -784,9 +819,126 @@
         <w:t xml:space="preserve">.</w:t>
       </w:r>
     </w:p>
-    <w:bookmarkEnd w:id="32"/>
     <w:bookmarkEnd w:id="33"/>
-    <w:bookmarkStart w:id="48" w:name="initial-browser-window"/>
+    <w:bookmarkStart w:id="34" w:name="on-macos"/>
+    <w:p>
+      <w:pPr>
+        <w:pStyle w:val="Heading2"/>
+      </w:pPr>
+      <w:r>
+        <w:t xml:space="preserve">On macOS</w:t>
+      </w:r>
+    </w:p>
+    <w:p>
+      <w:pPr>
+        <w:numPr>
+          <w:ilvl w:val="0"/>
+          <w:numId w:val="1005"/>
+        </w:numPr>
+      </w:pPr>
+      <w:r>
+        <w:t xml:space="preserve">If your default browser is Safari then you must change the Safari settings to allow popup windows from local applications.</w:t>
+      </w:r>
+    </w:p>
+    <w:p>
+      <w:pPr>
+        <w:numPr>
+          <w:ilvl w:val="1"/>
+          <w:numId w:val="1006"/>
+        </w:numPr>
+      </w:pPr>
+      <w:r>
+        <w:t xml:space="preserve">With Safari running go to Safari &gt; Settings &gt; Websites &gt; Pop-up Windows</w:t>
+      </w:r>
+    </w:p>
+    <w:p>
+      <w:pPr>
+        <w:numPr>
+          <w:ilvl w:val="1"/>
+          <w:numId w:val="1006"/>
+        </w:numPr>
+      </w:pPr>
+      <w:r>
+        <w:t xml:space="preserve">Look for 127.0.0.1 or localhost</w:t>
+      </w:r>
+    </w:p>
+    <w:p>
+      <w:pPr>
+        <w:numPr>
+          <w:ilvl w:val="1"/>
+          <w:numId w:val="1006"/>
+        </w:numPr>
+      </w:pPr>
+      <w:r>
+        <w:t xml:space="preserve">Set it to</w:t>
+      </w:r>
+      <w:r>
+        <w:t xml:space="preserve"> </w:t>
+      </w:r>
+      <w:r>
+        <w:t xml:space="preserve">“</w:t>
+      </w:r>
+      <w:r>
+        <w:t xml:space="preserve">Allow</w:t>
+      </w:r>
+      <w:r>
+        <w:t xml:space="preserve">”</w:t>
+      </w:r>
+    </w:p>
+    <w:p>
+      <w:pPr>
+        <w:pStyle w:val="FirstParagraph"/>
+      </w:pPr>
+      <w:r>
+        <w:t xml:space="preserve">If your default web browser is google chrome or Firefox then no changes are required to the default configuration.</w:t>
+      </w:r>
+    </w:p>
+    <w:p>
+      <w:pPr>
+        <w:numPr>
+          <w:ilvl w:val="0"/>
+          <w:numId w:val="1007"/>
+        </w:numPr>
+        <w:pStyle w:val="Compact"/>
+      </w:pPr>
+      <w:r>
+        <w:t xml:space="preserve">Open a Terminal window (Launcher / Other / Terminal)</w:t>
+      </w:r>
+    </w:p>
+    <w:p>
+      <w:pPr>
+        <w:numPr>
+          <w:ilvl w:val="0"/>
+          <w:numId w:val="1007"/>
+        </w:numPr>
+        <w:pStyle w:val="Compact"/>
+      </w:pPr>
+      <w:r>
+        <w:t xml:space="preserve">Enter the following command</w:t>
+      </w:r>
+    </w:p>
+    <w:p>
+      <w:pPr>
+        <w:pStyle w:val="SourceCode"/>
+      </w:pPr>
+      <w:r>
+        <w:rPr>
+          <w:rStyle w:val="VerbatimChar"/>
+        </w:rPr>
+        <w:t xml:space="preserve">retirement_finances</w:t>
+      </w:r>
+    </w:p>
+    <w:p>
+      <w:pPr>
+        <w:pStyle w:val="FirstParagraph"/>
+      </w:pPr>
+      <w:r>
+        <w:t xml:space="preserve">Command line help text is displayed if you use the -h argument.</w:t>
+      </w:r>
+    </w:p>
+    <w:bookmarkEnd w:id="34"/>
+    <w:bookmarkEnd w:id="35"/>
+    <w:bookmarkStart w:id="50" w:name="initial-browser-window"/>
     <w:p>
       <w:pPr>
         <w:pStyle w:val="Heading1"/>
@@ -812,18 +964,18 @@
           <wp:inline>
             <wp:extent cx="5334000" cy="3922209"/>
             <wp:effectExtent b="0" l="0" r="0" t="0"/>
-            <wp:docPr descr="alt text" title="Initial Window" id="35" name="Picture"/>
+            <wp:docPr descr="alt text" title="Initial Window" id="37" name="Picture"/>
             <a:graphic>
               <a:graphicData uri="http://schemas.openxmlformats.org/drawingml/2006/picture">
                 <pic:pic>
                   <pic:nvPicPr>
-                    <pic:cNvPr descr="images/initial_window.png" id="36" name="Picture"/>
+                    <pic:cNvPr descr="images/initial_window.png" id="38" name="Picture"/>
                     <pic:cNvPicPr>
                       <a:picLocks noChangeArrowheads="1" noChangeAspect="1"/>
                     </pic:cNvPicPr>
                   </pic:nvPicPr>
                   <pic:blipFill>
-                    <a:blip r:embed="rId34"/>
+                    <a:blip r:embed="rId36"/>
                     <a:stretch>
                       <a:fillRect/>
                     </a:stretch>
@@ -858,7 +1010,7 @@
         <w:t xml:space="preserve">alt text</w:t>
       </w:r>
     </w:p>
-    <w:bookmarkStart w:id="37" w:name="X29eef936dfa8bf3134c77b6118fb22f6621ebca"/>
+    <w:bookmarkStart w:id="39" w:name="X29eef936dfa8bf3134c77b6118fb22f6621ebca"/>
     <w:p>
       <w:pPr>
         <w:pStyle w:val="Heading2"/>
@@ -871,7 +1023,7 @@
       <w:pPr>
         <w:numPr>
           <w:ilvl w:val="0"/>
-          <w:numId w:val="1005"/>
+          <w:numId w:val="1008"/>
         </w:numPr>
         <w:pStyle w:val="Compact"/>
       </w:pPr>
@@ -891,7 +1043,7 @@
       <w:pPr>
         <w:numPr>
           <w:ilvl w:val="0"/>
-          <w:numId w:val="1006"/>
+          <w:numId w:val="1009"/>
         </w:numPr>
         <w:pStyle w:val="Compact"/>
       </w:pPr>
@@ -911,7 +1063,7 @@
       <w:pPr>
         <w:numPr>
           <w:ilvl w:val="0"/>
-          <w:numId w:val="1007"/>
+          <w:numId w:val="1010"/>
         </w:numPr>
         <w:pStyle w:val="Compact"/>
       </w:pPr>
@@ -927,8 +1079,8 @@
         <w:t xml:space="preserve">On the left hand side of the blue bar the folder where all the files created by the App are stored is detailed. All these files are encrypted. The password prompted for is used to decrypt the data in these files. If you ever wish to delete all data used by the App and start again then you should shut down the App (click the Quit button) and then manually delete this folder.</w:t>
       </w:r>
     </w:p>
-    <w:bookmarkEnd w:id="37"/>
-    <w:bookmarkStart w:id="47" w:name="entering-a-password."/>
+    <w:bookmarkEnd w:id="39"/>
+    <w:bookmarkStart w:id="49" w:name="entering-a-password."/>
     <w:p>
       <w:pPr>
         <w:pStyle w:val="Heading2"/>
@@ -970,18 +1122,18 @@
           <wp:inline>
             <wp:extent cx="5334000" cy="3922209"/>
             <wp:effectExtent b="0" l="0" r="0" t="0"/>
-            <wp:docPr descr="alt text" title="Initial Window, Enter Password" id="39" name="Picture"/>
+            <wp:docPr descr="alt text" title="Initial Window, Enter Password" id="41" name="Picture"/>
             <a:graphic>
               <a:graphicData uri="http://schemas.openxmlformats.org/drawingml/2006/picture">
                 <pic:pic>
                   <pic:nvPicPr>
-                    <pic:cNvPr descr="images/initial_window_enter_password.png" id="40" name="Picture"/>
+                    <pic:cNvPr descr="images/initial_window_enter_password.png" id="42" name="Picture"/>
                     <pic:cNvPicPr>
                       <a:picLocks noChangeArrowheads="1" noChangeAspect="1"/>
                     </pic:cNvPicPr>
                   </pic:nvPicPr>
                   <pic:blipFill>
-                    <a:blip r:embed="rId38"/>
+                    <a:blip r:embed="rId40"/>
                     <a:stretch>
                       <a:fillRect/>
                     </a:stretch>
@@ -1033,18 +1185,18 @@
           <wp:inline>
             <wp:extent cx="5334000" cy="3922209"/>
             <wp:effectExtent b="0" l="0" r="0" t="0"/>
-            <wp:docPr descr="alt text" title="Initial Window, Enter Password, Confirm" id="42" name="Picture"/>
+            <wp:docPr descr="alt text" title="Initial Window, Enter Password, Confirm" id="44" name="Picture"/>
             <a:graphic>
               <a:graphicData uri="http://schemas.openxmlformats.org/drawingml/2006/picture">
                 <pic:pic>
                   <pic:nvPicPr>
-                    <pic:cNvPr descr="images/initial_window_enter_password_confirm.png" id="43" name="Picture"/>
+                    <pic:cNvPr descr="images/initial_window_enter_password_confirm.png" id="45" name="Picture"/>
                     <pic:cNvPicPr>
                       <a:picLocks noChangeArrowheads="1" noChangeAspect="1"/>
                     </pic:cNvPicPr>
                   </pic:nvPicPr>
                   <pic:blipFill>
-                    <a:blip r:embed="rId41"/>
+                    <a:blip r:embed="rId43"/>
                     <a:stretch>
                       <a:fillRect/>
                     </a:stretch>
@@ -1096,18 +1248,18 @@
           <wp:inline>
             <wp:extent cx="5334000" cy="3318044"/>
             <wp:effectExtent b="0" l="0" r="0" t="0"/>
-            <wp:docPr descr="alt text" title="First Logged In Window" id="45" name="Picture"/>
+            <wp:docPr descr="alt text" title="First Logged In Window" id="47" name="Picture"/>
             <a:graphic>
               <a:graphicData uri="http://schemas.openxmlformats.org/drawingml/2006/picture">
                 <pic:pic>
                   <pic:nvPicPr>
-                    <pic:cNvPr descr="images/logged_in_screen_1.png" id="46" name="Picture"/>
+                    <pic:cNvPr descr="images/logged_in_screen_1.png" id="48" name="Picture"/>
                     <pic:cNvPicPr>
                       <a:picLocks noChangeArrowheads="1" noChangeAspect="1"/>
                     </pic:cNvPicPr>
                   </pic:nvPicPr>
                   <pic:blipFill>
-                    <a:blip r:embed="rId44"/>
+                    <a:blip r:embed="rId46"/>
                     <a:stretch>
                       <a:fillRect/>
                     </a:stretch>
@@ -1142,9 +1294,9 @@
         <w:t xml:space="preserve">alt text</w:t>
       </w:r>
     </w:p>
-    <w:bookmarkEnd w:id="47"/>
-    <w:bookmarkEnd w:id="48"/>
-    <w:bookmarkStart w:id="49" w:name="note"/>
+    <w:bookmarkEnd w:id="49"/>
+    <w:bookmarkEnd w:id="50"/>
+    <w:bookmarkStart w:id="51" w:name="note"/>
     <w:p>
       <w:pPr>
         <w:pStyle w:val="Heading1"/>
@@ -1169,8 +1321,8 @@
         <w:t xml:space="preserve">The App has now been started and you have logged in. You may now move onto the section below.</w:t>
       </w:r>
     </w:p>
-    <w:bookmarkEnd w:id="49"/>
-    <w:bookmarkStart w:id="59" w:name="initial-configuration"/>
+    <w:bookmarkEnd w:id="51"/>
+    <w:bookmarkStart w:id="61" w:name="initial-configuration"/>
     <w:p>
       <w:pPr>
         <w:pStyle w:val="Heading1"/>
@@ -1191,7 +1343,7 @@
       <w:pPr>
         <w:numPr>
           <w:ilvl w:val="0"/>
-          <w:numId w:val="1008"/>
+          <w:numId w:val="1011"/>
         </w:numPr>
         <w:pStyle w:val="Compact"/>
       </w:pPr>
@@ -1211,7 +1363,7 @@
       <w:pPr>
         <w:numPr>
           <w:ilvl w:val="0"/>
-          <w:numId w:val="1009"/>
+          <w:numId w:val="1012"/>
         </w:numPr>
         <w:pStyle w:val="Compact"/>
       </w:pPr>
@@ -1231,7 +1383,7 @@
       <w:pPr>
         <w:numPr>
           <w:ilvl w:val="0"/>
-          <w:numId w:val="1010"/>
+          <w:numId w:val="1013"/>
         </w:numPr>
         <w:pStyle w:val="Compact"/>
       </w:pPr>
@@ -1251,7 +1403,7 @@
       <w:pPr>
         <w:numPr>
           <w:ilvl w:val="0"/>
-          <w:numId w:val="1011"/>
+          <w:numId w:val="1014"/>
         </w:numPr>
         <w:pStyle w:val="Compact"/>
       </w:pPr>
@@ -1271,7 +1423,7 @@
       <w:pPr>
         <w:numPr>
           <w:ilvl w:val="0"/>
-          <w:numId w:val="1012"/>
+          <w:numId w:val="1015"/>
         </w:numPr>
         <w:pStyle w:val="Compact"/>
       </w:pPr>
@@ -1312,18 +1464,18 @@
           <wp:inline>
             <wp:extent cx="5334000" cy="3922209"/>
             <wp:effectExtent b="0" l="0" r="0" t="0"/>
-            <wp:docPr descr="alt text" title="Initial Configuration Window" id="51" name="Picture"/>
+            <wp:docPr descr="alt text" title="Initial Configuration Window" id="53" name="Picture"/>
             <a:graphic>
               <a:graphicData uri="http://schemas.openxmlformats.org/drawingml/2006/picture">
                 <pic:pic>
                   <pic:nvPicPr>
-                    <pic:cNvPr descr="images/initial_configuration_tab.png" id="52" name="Picture"/>
+                    <pic:cNvPr descr="images/initial_configuration_tab.png" id="54" name="Picture"/>
                     <pic:cNvPicPr>
                       <a:picLocks noChangeArrowheads="1" noChangeAspect="1"/>
                     </pic:cNvPicPr>
                   </pic:nvPicPr>
                   <pic:blipFill>
-                    <a:blip r:embed="rId50"/>
+                    <a:blip r:embed="rId52"/>
                     <a:stretch>
                       <a:fillRect/>
                     </a:stretch>
@@ -1427,18 +1579,18 @@
           <wp:inline>
             <wp:extent cx="5334000" cy="3922209"/>
             <wp:effectExtent b="0" l="0" r="0" t="0"/>
-            <wp:docPr descr="alt text" title="Configuration Tab Names Saved" id="54" name="Picture"/>
+            <wp:docPr descr="alt text" title="Configuration Tab Names Saved" id="56" name="Picture"/>
             <a:graphic>
               <a:graphicData uri="http://schemas.openxmlformats.org/drawingml/2006/picture">
                 <pic:pic>
                   <pic:nvPicPr>
-                    <pic:cNvPr descr="images/configuration_tab_saved.png" id="55" name="Picture"/>
+                    <pic:cNvPr descr="images/configuration_tab_saved.png" id="57" name="Picture"/>
                     <pic:cNvPicPr>
                       <a:picLocks noChangeArrowheads="1" noChangeAspect="1"/>
                     </pic:cNvPicPr>
                   </pic:nvPicPr>
                   <pic:blipFill>
-                    <a:blip r:embed="rId53"/>
+                    <a:blip r:embed="rId55"/>
                     <a:stretch>
                       <a:fillRect/>
                     </a:stretch>
@@ -1473,7 +1625,7 @@
         <w:t xml:space="preserve">alt text</w:t>
       </w:r>
     </w:p>
-    <w:bookmarkStart w:id="56" w:name="X780bace83b5618dc4d754c334d7cbef14516fbc"/>
+    <w:bookmarkStart w:id="58" w:name="X780bace83b5618dc4d754c334d7cbef14516fbc"/>
     <w:p>
       <w:pPr>
         <w:pStyle w:val="Heading2"/>
@@ -1494,7 +1646,7 @@
       <w:pPr>
         <w:numPr>
           <w:ilvl w:val="0"/>
-          <w:numId w:val="1013"/>
+          <w:numId w:val="1016"/>
         </w:numPr>
       </w:pPr>
       <w:r>
@@ -1516,7 +1668,7 @@
       <w:pPr>
         <w:numPr>
           <w:ilvl w:val="0"/>
-          <w:numId w:val="1013"/>
+          <w:numId w:val="1016"/>
         </w:numPr>
       </w:pPr>
       <w:r>
@@ -1534,8 +1686,8 @@
         </w:r>
       </w:hyperlink>
     </w:p>
-    <w:bookmarkEnd w:id="56"/>
-    <w:bookmarkStart w:id="57" w:name="enter-monthly-spending"/>
+    <w:bookmarkEnd w:id="58"/>
+    <w:bookmarkStart w:id="59" w:name="enter-monthly-spending"/>
     <w:p>
       <w:pPr>
         <w:pStyle w:val="Heading2"/>
@@ -1618,7 +1770,7 @@
       <w:pPr>
         <w:numPr>
           <w:ilvl w:val="0"/>
-          <w:numId w:val="1014"/>
+          <w:numId w:val="1017"/>
         </w:numPr>
         <w:pStyle w:val="Compact"/>
       </w:pPr>
@@ -1637,8 +1789,8 @@
         </w:r>
       </w:hyperlink>
     </w:p>
-    <w:bookmarkEnd w:id="57"/>
-    <w:bookmarkStart w:id="58" w:name="reports"/>
+    <w:bookmarkEnd w:id="59"/>
+    <w:bookmarkStart w:id="60" w:name="reports"/>
     <w:p>
       <w:pPr>
         <w:pStyle w:val="Heading2"/>
@@ -1665,7 +1817,7 @@
       <w:pPr>
         <w:numPr>
           <w:ilvl w:val="0"/>
-          <w:numId w:val="1015"/>
+          <w:numId w:val="1018"/>
         </w:numPr>
         <w:pStyle w:val="Compact"/>
       </w:pPr>
@@ -1684,9 +1836,9 @@
         </w:r>
       </w:hyperlink>
     </w:p>
-    <w:bookmarkEnd w:id="58"/>
-    <w:bookmarkEnd w:id="59"/>
-    <w:bookmarkStart w:id="64" w:name="linux_installer"/>
+    <w:bookmarkEnd w:id="60"/>
+    <w:bookmarkEnd w:id="61"/>
+    <w:bookmarkStart w:id="66" w:name="linux_installer"/>
     <w:p>
       <w:pPr>
         <w:pStyle w:val="Heading1"/>
@@ -1703,7 +1855,7 @@
         <w:t xml:space="preserve">The Linux installer file is available in this folder and can also in the releases folder ( https://github.com/pjaos/retirement_finances/releases )</w:t>
       </w:r>
     </w:p>
-    <w:bookmarkStart w:id="62" w:name="install"/>
+    <w:bookmarkStart w:id="64" w:name="install"/>
     <w:p>
       <w:pPr>
         <w:pStyle w:val="Heading2"/>
@@ -1717,12 +1869,12 @@
         <w:pStyle w:val="FirstParagraph"/>
       </w:pPr>
       <w:r>
-        <w:t xml:space="preserve">To install onto a Linux PC ensure you have python 3.12 installed. Details of how to install python can be found</w:t>
-      </w:r>
-      <w:r>
-        <w:t xml:space="preserve"> </w:t>
-      </w:r>
-      <w:hyperlink r:id="rId60">
+        <w:t xml:space="preserve">To install onto a Linux PC ensure you have at least python 3.12 installed. Details of how to install python can be found</w:t>
+      </w:r>
+      <w:r>
+        <w:t xml:space="preserve"> </w:t>
+      </w:r>
+      <w:hyperlink r:id="rId62">
         <w:r>
           <w:rPr>
             <w:rStyle w:val="Hyperlink"/>
@@ -1736,7 +1888,7 @@
       <w:r>
         <w:t xml:space="preserve"> </w:t>
       </w:r>
-      <w:hyperlink r:id="rId61">
+      <w:hyperlink r:id="rId63">
         <w:r>
           <w:rPr>
             <w:rStyle w:val="Hyperlink"/>
@@ -1820,8 +1972,8 @@
         <w:t xml:space="preserve">done! ✨ 🌟 ✨</w:t>
       </w:r>
     </w:p>
-    <w:bookmarkEnd w:id="62"/>
-    <w:bookmarkStart w:id="63" w:name="uninstall"/>
+    <w:bookmarkEnd w:id="64"/>
+    <w:bookmarkStart w:id="65" w:name="uninstall"/>
     <w:p>
       <w:pPr>
         <w:pStyle w:val="Heading2"/>
@@ -1849,9 +2001,9 @@
         <w:t xml:space="preserve">pipx uninstall retirement_finances</w:t>
       </w:r>
     </w:p>
-    <w:bookmarkEnd w:id="63"/>
-    <w:bookmarkEnd w:id="64"/>
-    <w:bookmarkStart w:id="67" w:name="windows_installer"/>
+    <w:bookmarkEnd w:id="65"/>
+    <w:bookmarkEnd w:id="66"/>
+    <w:bookmarkStart w:id="69" w:name="windows_installer"/>
     <w:p>
       <w:pPr>
         <w:pStyle w:val="Heading1"/>
@@ -1876,7 +2028,7 @@
         <w:t xml:space="preserve">They can be found at https://github.com/pjaos/retirement_finances/releases</w:t>
       </w:r>
     </w:p>
-    <w:bookmarkStart w:id="65" w:name="install-1"/>
+    <w:bookmarkStart w:id="67" w:name="install-1"/>
     <w:p>
       <w:pPr>
         <w:pStyle w:val="Heading2"/>
@@ -1897,7 +2049,7 @@
       <w:pPr>
         <w:numPr>
           <w:ilvl w:val="0"/>
-          <w:numId w:val="1016"/>
+          <w:numId w:val="1019"/>
         </w:numPr>
       </w:pPr>
       <w:r>
@@ -1908,7 +2060,7 @@
       <w:pPr>
         <w:numPr>
           <w:ilvl w:val="0"/>
-          <w:numId w:val="1016"/>
+          <w:numId w:val="1019"/>
         </w:numPr>
       </w:pPr>
       <w:r>
@@ -1923,8 +2075,8 @@
         <w:t xml:space="preserve">When complete the Retirement_Finances launcher can be found from the Windows Start button.</w:t>
       </w:r>
     </w:p>
-    <w:bookmarkEnd w:id="65"/>
-    <w:bookmarkStart w:id="66" w:name="uninstall-1"/>
+    <w:bookmarkEnd w:id="67"/>
+    <w:bookmarkStart w:id="68" w:name="uninstall-1"/>
     <w:p>
       <w:pPr>
         <w:pStyle w:val="Heading2"/>
@@ -1941,9 +2093,9 @@
         <w:t xml:space="preserve">Use the Windows Add or Remove programs option to remove the retirement finances program.</w:t>
       </w:r>
     </w:p>
-    <w:bookmarkEnd w:id="66"/>
-    <w:bookmarkEnd w:id="67"/>
-    <w:bookmarkStart w:id="71" w:name="setup_savings_accounts"/>
+    <w:bookmarkEnd w:id="68"/>
+    <w:bookmarkEnd w:id="69"/>
+    <w:bookmarkStart w:id="73" w:name="setup_savings_accounts"/>
     <w:p>
       <w:pPr>
         <w:pStyle w:val="Heading1"/>
@@ -1977,18 +2129,18 @@
           <wp:inline>
             <wp:extent cx="5334000" cy="3318044"/>
             <wp:effectExtent b="0" l="0" r="0" t="0"/>
-            <wp:docPr descr="alt text" title="Empty savings tab" id="69" name="Picture"/>
+            <wp:docPr descr="alt text" title="Empty savings tab" id="71" name="Picture"/>
             <a:graphic>
               <a:graphicData uri="http://schemas.openxmlformats.org/drawingml/2006/picture">
                 <pic:pic>
                   <pic:nvPicPr>
-                    <pic:cNvPr descr="images/savings_tab_empty.png" id="70" name="Picture"/>
+                    <pic:cNvPr descr="images/savings_tab_empty.png" id="72" name="Picture"/>
                     <pic:cNvPicPr>
                       <a:picLocks noChangeArrowheads="1" noChangeAspect="1"/>
                     </pic:cNvPicPr>
                   </pic:nvPicPr>
                   <pic:blipFill>
-                    <a:blip r:embed="rId68"/>
+                    <a:blip r:embed="rId70"/>
                     <a:stretch>
                       <a:fillRect/>
                     </a:stretch>
@@ -2031,8 +2183,8 @@
         <w:t xml:space="preserve">The ADD, DELETE and EDIT buttons allow add, delete and edit the savings accounts in this list.</w:t>
       </w:r>
     </w:p>
-    <w:bookmarkEnd w:id="71"/>
-    <w:bookmarkStart w:id="75" w:name="add-a-savings-account"/>
+    <w:bookmarkEnd w:id="73"/>
+    <w:bookmarkStart w:id="77" w:name="add-a-savings-account"/>
     <w:p>
       <w:pPr>
         <w:pStyle w:val="Heading1"/>
@@ -2058,18 +2210,18 @@
           <wp:inline>
             <wp:extent cx="5334000" cy="5164585"/>
             <wp:effectExtent b="0" l="0" r="0" t="0"/>
-            <wp:docPr descr="alt text" title="Add Savings Account" id="73" name="Picture"/>
+            <wp:docPr descr="alt text" title="Add Savings Account" id="75" name="Picture"/>
             <a:graphic>
               <a:graphicData uri="http://schemas.openxmlformats.org/drawingml/2006/picture">
                 <pic:pic>
                   <pic:nvPicPr>
-                    <pic:cNvPr descr="images/add_savings_account.png" id="74" name="Picture"/>
+                    <pic:cNvPr descr="images/add_savings_account.png" id="76" name="Picture"/>
                     <pic:cNvPicPr>
                       <a:picLocks noChangeArrowheads="1" noChangeAspect="1"/>
                     </pic:cNvPicPr>
                   </pic:nvPicPr>
                   <pic:blipFill>
-                    <a:blip r:embed="rId72"/>
+                    <a:blip r:embed="rId74"/>
                     <a:stretch>
                       <a:fillRect/>
                     </a:stretch>
@@ -2124,7 +2276,7 @@
       <w:pPr>
         <w:numPr>
           <w:ilvl w:val="0"/>
-          <w:numId w:val="1017"/>
+          <w:numId w:val="1020"/>
         </w:numPr>
       </w:pPr>
       <w:r>
@@ -2158,7 +2310,7 @@
       <w:pPr>
         <w:numPr>
           <w:ilvl w:val="0"/>
-          <w:numId w:val="1017"/>
+          <w:numId w:val="1020"/>
         </w:numPr>
       </w:pPr>
       <w:r>
@@ -2180,7 +2332,7 @@
       <w:pPr>
         <w:numPr>
           <w:ilvl w:val="0"/>
-          <w:numId w:val="1017"/>
+          <w:numId w:val="1020"/>
         </w:numPr>
       </w:pPr>
       <w:r>
@@ -2202,7 +2354,7 @@
       <w:pPr>
         <w:numPr>
           <w:ilvl w:val="0"/>
-          <w:numId w:val="1017"/>
+          <w:numId w:val="1020"/>
         </w:numPr>
       </w:pPr>
       <w:r>
@@ -2224,7 +2376,7 @@
       <w:pPr>
         <w:numPr>
           <w:ilvl w:val="0"/>
-          <w:numId w:val="1017"/>
+          <w:numId w:val="1020"/>
         </w:numPr>
       </w:pPr>
       <w:r>
@@ -2246,7 +2398,7 @@
       <w:pPr>
         <w:numPr>
           <w:ilvl w:val="0"/>
-          <w:numId w:val="1017"/>
+          <w:numId w:val="1020"/>
         </w:numPr>
       </w:pPr>
       <w:r>
@@ -2268,7 +2420,7 @@
       <w:pPr>
         <w:numPr>
           <w:ilvl w:val="0"/>
-          <w:numId w:val="1017"/>
+          <w:numId w:val="1020"/>
         </w:numPr>
       </w:pPr>
       <w:r>
@@ -2290,7 +2442,7 @@
       <w:pPr>
         <w:numPr>
           <w:ilvl w:val="0"/>
-          <w:numId w:val="1017"/>
+          <w:numId w:val="1020"/>
         </w:numPr>
       </w:pPr>
       <w:r>
@@ -2312,7 +2464,7 @@
       <w:pPr>
         <w:numPr>
           <w:ilvl w:val="0"/>
-          <w:numId w:val="1017"/>
+          <w:numId w:val="1020"/>
         </w:numPr>
       </w:pPr>
       <w:r>
@@ -2334,7 +2486,7 @@
       <w:pPr>
         <w:numPr>
           <w:ilvl w:val="0"/>
-          <w:numId w:val="1017"/>
+          <w:numId w:val="1020"/>
         </w:numPr>
       </w:pPr>
       <w:r>
@@ -2353,7 +2505,7 @@
       <w:pPr>
         <w:numPr>
           <w:ilvl w:val="0"/>
-          <w:numId w:val="1018"/>
+          <w:numId w:val="1021"/>
         </w:numPr>
       </w:pPr>
       <w:r>
@@ -2379,8 +2531,8 @@
         <w:t xml:space="preserve">Once you have finished filling in this form select the SAVE button to save the savings account details. The BACK button will take you to the previous window.</w:t>
       </w:r>
     </w:p>
-    <w:bookmarkEnd w:id="75"/>
-    <w:bookmarkStart w:id="88" w:name="example-data"/>
+    <w:bookmarkEnd w:id="77"/>
+    <w:bookmarkStart w:id="90" w:name="example-data"/>
     <w:p>
       <w:pPr>
         <w:pStyle w:val="Heading1"/>
@@ -2406,18 +2558,18 @@
           <wp:inline>
             <wp:extent cx="5334000" cy="4726150"/>
             <wp:effectExtent b="0" l="0" r="0" t="0"/>
-            <wp:docPr descr="alt text" title="Example 1 Savings Account" id="77" name="Picture"/>
+            <wp:docPr descr="alt text" title="Example 1 Savings Account" id="79" name="Picture"/>
             <a:graphic>
               <a:graphicData uri="http://schemas.openxmlformats.org/drawingml/2006/picture">
                 <pic:pic>
                   <pic:nvPicPr>
-                    <pic:cNvPr descr="images/savings_account_example_1.png" id="78" name="Picture"/>
+                    <pic:cNvPr descr="images/savings_account_example_1.png" id="80" name="Picture"/>
                     <pic:cNvPicPr>
                       <a:picLocks noChangeArrowheads="1" noChangeAspect="1"/>
                     </pic:cNvPicPr>
                   </pic:nvPicPr>
                   <pic:blipFill>
-                    <a:blip r:embed="rId76"/>
+                    <a:blip r:embed="rId78"/>
                     <a:stretch>
                       <a:fillRect/>
                     </a:stretch>
@@ -2461,18 +2613,18 @@
           <wp:inline>
             <wp:extent cx="5334000" cy="4726150"/>
             <wp:effectExtent b="0" l="0" r="0" t="0"/>
-            <wp:docPr descr="alt text" title="Example 2 Savings Account" id="80" name="Picture"/>
+            <wp:docPr descr="alt text" title="Example 2 Savings Account" id="82" name="Picture"/>
             <a:graphic>
               <a:graphicData uri="http://schemas.openxmlformats.org/drawingml/2006/picture">
                 <pic:pic>
                   <pic:nvPicPr>
-                    <pic:cNvPr descr="images/savings_account_example_2.png" id="81" name="Picture"/>
+                    <pic:cNvPr descr="images/savings_account_example_2.png" id="83" name="Picture"/>
                     <pic:cNvPicPr>
                       <a:picLocks noChangeArrowheads="1" noChangeAspect="1"/>
                     </pic:cNvPicPr>
                   </pic:nvPicPr>
                   <pic:blipFill>
-                    <a:blip r:embed="rId79"/>
+                    <a:blip r:embed="rId81"/>
                     <a:stretch>
                       <a:fillRect/>
                     </a:stretch>
@@ -2516,18 +2668,18 @@
           <wp:inline>
             <wp:extent cx="5334000" cy="4726150"/>
             <wp:effectExtent b="0" l="0" r="0" t="0"/>
-            <wp:docPr descr="alt text" title="Example 3 Savings Account" id="83" name="Picture"/>
+            <wp:docPr descr="alt text" title="Example 3 Savings Account" id="85" name="Picture"/>
             <a:graphic>
               <a:graphicData uri="http://schemas.openxmlformats.org/drawingml/2006/picture">
                 <pic:pic>
                   <pic:nvPicPr>
-                    <pic:cNvPr descr="images/savings_account_example_3.png" id="84" name="Picture"/>
+                    <pic:cNvPr descr="images/savings_account_example_3.png" id="86" name="Picture"/>
                     <pic:cNvPicPr>
                       <a:picLocks noChangeArrowheads="1" noChangeAspect="1"/>
                     </pic:cNvPicPr>
                   </pic:nvPicPr>
                   <pic:blipFill>
-                    <a:blip r:embed="rId82"/>
+                    <a:blip r:embed="rId84"/>
                     <a:stretch>
                       <a:fillRect/>
                     </a:stretch>
@@ -2579,18 +2731,18 @@
           <wp:inline>
             <wp:extent cx="5334000" cy="4153865"/>
             <wp:effectExtent b="0" l="0" r="0" t="0"/>
-            <wp:docPr descr="alt text" title="Example Savings Accounts" id="86" name="Picture"/>
+            <wp:docPr descr="alt text" title="Example Savings Accounts" id="88" name="Picture"/>
             <a:graphic>
               <a:graphicData uri="http://schemas.openxmlformats.org/drawingml/2006/picture">
                 <pic:pic>
                   <pic:nvPicPr>
-                    <pic:cNvPr descr="images/example_savings_accounts.png" id="87" name="Picture"/>
+                    <pic:cNvPr descr="images/example_savings_accounts.png" id="89" name="Picture"/>
                     <pic:cNvPicPr>
                       <a:picLocks noChangeArrowheads="1" noChangeAspect="1"/>
                     </pic:cNvPicPr>
                   </pic:nvPicPr>
                   <pic:blipFill>
-                    <a:blip r:embed="rId85"/>
+                    <a:blip r:embed="rId87"/>
                     <a:stretch>
                       <a:fillRect/>
                     </a:stretch>
@@ -2625,8 +2777,8 @@
         <w:t xml:space="preserve">alt text</w:t>
       </w:r>
     </w:p>
-    <w:bookmarkEnd w:id="88"/>
-    <w:bookmarkStart w:id="95" w:name="setup_pension_details"/>
+    <w:bookmarkEnd w:id="90"/>
+    <w:bookmarkStart w:id="97" w:name="setup_pension_details"/>
     <w:p>
       <w:pPr>
         <w:pStyle w:val="Heading1"/>
@@ -2660,18 +2812,18 @@
           <wp:inline>
             <wp:extent cx="5334000" cy="4153865"/>
             <wp:effectExtent b="0" l="0" r="0" t="0"/>
-            <wp:docPr descr="alt text" title="Empty savings tab" id="90" name="Picture"/>
+            <wp:docPr descr="alt text" title="Empty savings tab" id="92" name="Picture"/>
             <a:graphic>
               <a:graphicData uri="http://schemas.openxmlformats.org/drawingml/2006/picture">
                 <pic:pic>
                   <pic:nvPicPr>
-                    <pic:cNvPr descr="images/pensions_tab_empty.png" id="91" name="Picture"/>
+                    <pic:cNvPr descr="images/pensions_tab_empty.png" id="93" name="Picture"/>
                     <pic:cNvPicPr>
                       <a:picLocks noChangeArrowheads="1" noChangeAspect="1"/>
                     </pic:cNvPicPr>
                   </pic:nvPicPr>
                   <pic:blipFill>
-                    <a:blip r:embed="rId89"/>
+                    <a:blip r:embed="rId91"/>
                     <a:stretch>
                       <a:fillRect/>
                     </a:stretch>
@@ -2731,18 +2883,18 @@
           <wp:inline>
             <wp:extent cx="5334000" cy="5308331"/>
             <wp:effectExtent b="0" l="0" r="0" t="0"/>
-            <wp:docPr descr="alt text" title="Add Pension" id="93" name="Picture"/>
+            <wp:docPr descr="alt text" title="Add Pension" id="95" name="Picture"/>
             <a:graphic>
               <a:graphicData uri="http://schemas.openxmlformats.org/drawingml/2006/picture">
                 <pic:pic>
                   <pic:nvPicPr>
-                    <pic:cNvPr descr="images/add_pension.png" id="94" name="Picture"/>
+                    <pic:cNvPr descr="images/add_pension.png" id="96" name="Picture"/>
                     <pic:cNvPicPr>
                       <a:picLocks noChangeArrowheads="1" noChangeAspect="1"/>
                     </pic:cNvPicPr>
                   </pic:nvPicPr>
                   <pic:blipFill>
-                    <a:blip r:embed="rId92"/>
+                    <a:blip r:embed="rId94"/>
                     <a:stretch>
                       <a:fillRect/>
                     </a:stretch>
@@ -2789,7 +2941,7 @@
       <w:pPr>
         <w:numPr>
           <w:ilvl w:val="0"/>
-          <w:numId w:val="1019"/>
+          <w:numId w:val="1022"/>
         </w:numPr>
       </w:pPr>
       <w:r>
@@ -2811,7 +2963,7 @@
       <w:pPr>
         <w:numPr>
           <w:ilvl w:val="0"/>
-          <w:numId w:val="1019"/>
+          <w:numId w:val="1022"/>
         </w:numPr>
       </w:pPr>
       <w:r>
@@ -2833,7 +2985,7 @@
       <w:pPr>
         <w:numPr>
           <w:ilvl w:val="0"/>
-          <w:numId w:val="1019"/>
+          <w:numId w:val="1022"/>
         </w:numPr>
       </w:pPr>
       <w:r>
@@ -2855,7 +3007,7 @@
       <w:pPr>
         <w:numPr>
           <w:ilvl w:val="0"/>
-          <w:numId w:val="1019"/>
+          <w:numId w:val="1022"/>
         </w:numPr>
       </w:pPr>
       <w:r>
@@ -2877,7 +3029,7 @@
       <w:pPr>
         <w:numPr>
           <w:ilvl w:val="0"/>
-          <w:numId w:val="1019"/>
+          <w:numId w:val="1022"/>
         </w:numPr>
       </w:pPr>
       <w:r>
@@ -2899,7 +3051,7 @@
       <w:pPr>
         <w:numPr>
           <w:ilvl w:val="0"/>
-          <w:numId w:val="1019"/>
+          <w:numId w:val="1022"/>
         </w:numPr>
       </w:pPr>
       <w:r>
@@ -2922,8 +3074,8 @@
         <w:t xml:space="preserve">If the state pension field is deselected then this should be the current value of your pension fund. You should update this from time to time to detail the value of your pension fund.</w:t>
       </w:r>
     </w:p>
-    <w:bookmarkEnd w:id="95"/>
-    <w:bookmarkStart w:id="111" w:name="example-data-1"/>
+    <w:bookmarkEnd w:id="97"/>
+    <w:bookmarkStart w:id="113" w:name="example-data-1"/>
     <w:p>
       <w:pPr>
         <w:pStyle w:val="Heading1"/>
@@ -2949,18 +3101,18 @@
           <wp:inline>
             <wp:extent cx="5334000" cy="5308331"/>
             <wp:effectExtent b="0" l="0" r="0" t="0"/>
-            <wp:docPr descr="alt text" title="Example Pension 1" id="97" name="Picture"/>
+            <wp:docPr descr="alt text" title="Example Pension 1" id="99" name="Picture"/>
             <a:graphic>
               <a:graphicData uri="http://schemas.openxmlformats.org/drawingml/2006/picture">
                 <pic:pic>
                   <pic:nvPicPr>
-                    <pic:cNvPr descr="images/pension_example_1.png" id="98" name="Picture"/>
+                    <pic:cNvPr descr="images/pension_example_1.png" id="100" name="Picture"/>
                     <pic:cNvPicPr>
                       <a:picLocks noChangeArrowheads="1" noChangeAspect="1"/>
                     </pic:cNvPicPr>
                   </pic:nvPicPr>
                   <pic:blipFill>
-                    <a:blip r:embed="rId96"/>
+                    <a:blip r:embed="rId98"/>
                     <a:stretch>
                       <a:fillRect/>
                     </a:stretch>
@@ -3004,18 +3156,18 @@
           <wp:inline>
             <wp:extent cx="5334000" cy="5308331"/>
             <wp:effectExtent b="0" l="0" r="0" t="0"/>
-            <wp:docPr descr="alt text" title="Example Pension 2" id="100" name="Picture"/>
+            <wp:docPr descr="alt text" title="Example Pension 2" id="102" name="Picture"/>
             <a:graphic>
               <a:graphicData uri="http://schemas.openxmlformats.org/drawingml/2006/picture">
                 <pic:pic>
                   <pic:nvPicPr>
-                    <pic:cNvPr descr="images/pension_example_2.png" id="101" name="Picture"/>
+                    <pic:cNvPr descr="images/pension_example_2.png" id="103" name="Picture"/>
                     <pic:cNvPicPr>
                       <a:picLocks noChangeArrowheads="1" noChangeAspect="1"/>
                     </pic:cNvPicPr>
                   </pic:nvPicPr>
                   <pic:blipFill>
-                    <a:blip r:embed="rId99"/>
+                    <a:blip r:embed="rId101"/>
                     <a:stretch>
                       <a:fillRect/>
                     </a:stretch>
@@ -3059,18 +3211,18 @@
           <wp:inline>
             <wp:extent cx="5334000" cy="4726150"/>
             <wp:effectExtent b="0" l="0" r="0" t="0"/>
-            <wp:docPr descr="alt text" title="Example Pension 3" id="103" name="Picture"/>
+            <wp:docPr descr="alt text" title="Example Pension 3" id="105" name="Picture"/>
             <a:graphic>
               <a:graphicData uri="http://schemas.openxmlformats.org/drawingml/2006/picture">
                 <pic:pic>
                   <pic:nvPicPr>
-                    <pic:cNvPr descr="images/pension_example_3.png" id="104" name="Picture"/>
+                    <pic:cNvPr descr="images/pension_example_3.png" id="106" name="Picture"/>
                     <pic:cNvPicPr>
                       <a:picLocks noChangeArrowheads="1" noChangeAspect="1"/>
                     </pic:cNvPicPr>
                   </pic:nvPicPr>
                   <pic:blipFill>
-                    <a:blip r:embed="rId102"/>
+                    <a:blip r:embed="rId104"/>
                     <a:stretch>
                       <a:fillRect/>
                     </a:stretch>
@@ -3114,18 +3266,18 @@
           <wp:inline>
             <wp:extent cx="5334000" cy="5308331"/>
             <wp:effectExtent b="0" l="0" r="0" t="0"/>
-            <wp:docPr descr="alt text" title="Example Pension 4" id="106" name="Picture"/>
+            <wp:docPr descr="alt text" title="Example Pension 4" id="108" name="Picture"/>
             <a:graphic>
               <a:graphicData uri="http://schemas.openxmlformats.org/drawingml/2006/picture">
                 <pic:pic>
                   <pic:nvPicPr>
-                    <pic:cNvPr descr="images/pension_example_4.png" id="107" name="Picture"/>
+                    <pic:cNvPr descr="images/pension_example_4.png" id="109" name="Picture"/>
                     <pic:cNvPicPr>
                       <a:picLocks noChangeArrowheads="1" noChangeAspect="1"/>
                     </pic:cNvPicPr>
                   </pic:nvPicPr>
                   <pic:blipFill>
-                    <a:blip r:embed="rId105"/>
+                    <a:blip r:embed="rId107"/>
                     <a:stretch>
                       <a:fillRect/>
                     </a:stretch>
@@ -3177,18 +3329,18 @@
           <wp:inline>
             <wp:extent cx="5334000" cy="4153865"/>
             <wp:effectExtent b="0" l="0" r="0" t="0"/>
-            <wp:docPr descr="alt text" title="Example Pensions" id="109" name="Picture"/>
+            <wp:docPr descr="alt text" title="Example Pensions" id="111" name="Picture"/>
             <a:graphic>
               <a:graphicData uri="http://schemas.openxmlformats.org/drawingml/2006/picture">
                 <pic:pic>
                   <pic:nvPicPr>
-                    <pic:cNvPr descr="images/example_pensions.png" id="110" name="Picture"/>
+                    <pic:cNvPr descr="images/example_pensions.png" id="112" name="Picture"/>
                     <pic:cNvPicPr>
                       <a:picLocks noChangeArrowheads="1" noChangeAspect="1"/>
                     </pic:cNvPicPr>
                   </pic:nvPicPr>
                   <pic:blipFill>
-                    <a:blip r:embed="rId108"/>
+                    <a:blip r:embed="rId110"/>
                     <a:stretch>
                       <a:fillRect/>
                     </a:stretch>
@@ -3223,8 +3375,8 @@
         <w:t xml:space="preserve">alt text</w:t>
       </w:r>
     </w:p>
-    <w:bookmarkEnd w:id="111"/>
-    <w:bookmarkStart w:id="112" w:name="monthly_spending"/>
+    <w:bookmarkEnd w:id="113"/>
+    <w:bookmarkStart w:id="114" w:name="monthly_spending"/>
     <w:p>
       <w:pPr>
         <w:pStyle w:val="Heading1"/>
@@ -3257,8 +3409,8 @@
         <w:t xml:space="preserve">The Notes field is a field to allow you to enter any information you wish, about your monthly spending.</w:t>
       </w:r>
     </w:p>
-    <w:bookmarkEnd w:id="112"/>
-    <w:bookmarkStart w:id="116" w:name="example-data-2"/>
+    <w:bookmarkEnd w:id="114"/>
+    <w:bookmarkStart w:id="118" w:name="example-data-2"/>
     <w:p>
       <w:pPr>
         <w:pStyle w:val="Heading1"/>
@@ -3284,18 +3436,18 @@
           <wp:inline>
             <wp:extent cx="5334000" cy="5308331"/>
             <wp:effectExtent b="0" l="0" r="0" t="0"/>
-            <wp:docPr descr="alt text" title="Example Monthly Spending" id="114" name="Picture"/>
+            <wp:docPr descr="alt text" title="Example Monthly Spending" id="116" name="Picture"/>
             <a:graphic>
               <a:graphicData uri="http://schemas.openxmlformats.org/drawingml/2006/picture">
                 <pic:pic>
                   <pic:nvPicPr>
-                    <pic:cNvPr descr="images/example_monthly_spending.png" id="115" name="Picture"/>
+                    <pic:cNvPr descr="images/example_monthly_spending.png" id="117" name="Picture"/>
                     <pic:cNvPicPr>
                       <a:picLocks noChangeArrowheads="1" noChangeAspect="1"/>
                     </pic:cNvPicPr>
                   </pic:nvPicPr>
                   <pic:blipFill>
-                    <a:blip r:embed="rId113"/>
+                    <a:blip r:embed="rId115"/>
                     <a:stretch>
                       <a:fillRect/>
                     </a:stretch>
@@ -3330,8 +3482,8 @@
         <w:t xml:space="preserve">alt text</w:t>
       </w:r>
     </w:p>
-    <w:bookmarkEnd w:id="116"/>
-    <w:bookmarkStart w:id="128" w:name="reports_start"/>
+    <w:bookmarkEnd w:id="118"/>
+    <w:bookmarkStart w:id="130" w:name="reports_start"/>
     <w:p>
       <w:pPr>
         <w:pStyle w:val="Heading1"/>
@@ -3348,7 +3500,7 @@
         <w:t xml:space="preserve">This contains two buttons as detailed below.</w:t>
       </w:r>
     </w:p>
-    <w:bookmarkStart w:id="120" w:name="totals"/>
+    <w:bookmarkStart w:id="122" w:name="totals"/>
     <w:p>
       <w:pPr>
         <w:pStyle w:val="Heading3"/>
@@ -3382,18 +3534,18 @@
           <wp:inline>
             <wp:extent cx="3594100" cy="3860800"/>
             <wp:effectExtent b="0" l="0" r="0" t="0"/>
-            <wp:docPr descr="alt text" title="Totals Example" id="118" name="Picture"/>
+            <wp:docPr descr="alt text" title="Totals Example" id="120" name="Picture"/>
             <a:graphic>
               <a:graphicData uri="http://schemas.openxmlformats.org/drawingml/2006/picture">
                 <pic:pic>
                   <pic:nvPicPr>
-                    <pic:cNvPr descr="images/totals_example.png" id="119" name="Picture"/>
+                    <pic:cNvPr descr="images/totals_example.png" id="121" name="Picture"/>
                     <pic:cNvPicPr>
                       <a:picLocks noChangeArrowheads="1" noChangeAspect="1"/>
                     </pic:cNvPicPr>
                   </pic:nvPicPr>
                   <pic:blipFill>
-                    <a:blip r:embed="rId117"/>
+                    <a:blip r:embed="rId119"/>
                     <a:stretch>
                       <a:fillRect/>
                     </a:stretch>
@@ -3428,8 +3580,8 @@
         <w:t xml:space="preserve">alt text</w:t>
       </w:r>
     </w:p>
-    <w:bookmarkEnd w:id="120"/>
-    <w:bookmarkStart w:id="126" w:name="drawdown-retirement-prediction."/>
+    <w:bookmarkEnd w:id="122"/>
+    <w:bookmarkStart w:id="128" w:name="drawdown-retirement-prediction."/>
     <w:p>
       <w:pPr>
         <w:pStyle w:val="Heading3"/>
@@ -3463,18 +3615,18 @@
           <wp:inline>
             <wp:extent cx="5334000" cy="9482666"/>
             <wp:effectExtent b="0" l="0" r="0" t="0"/>
-            <wp:docPr descr="alt text" title="Drawdown Retirement Prediction Initial State" id="122" name="Picture"/>
+            <wp:docPr descr="alt text" title="Drawdown Retirement Prediction Initial State" id="124" name="Picture"/>
             <a:graphic>
               <a:graphicData uri="http://schemas.openxmlformats.org/drawingml/2006/picture">
                 <pic:pic>
                   <pic:nvPicPr>
-                    <pic:cNvPr descr="images/drawdown_retirement_prediction_clean.png" id="123" name="Picture"/>
+                    <pic:cNvPr descr="images/drawdown_retirement_prediction_clean.png" id="125" name="Picture"/>
                     <pic:cNvPicPr>
                       <a:picLocks noChangeArrowheads="1" noChangeAspect="1"/>
                     </pic:cNvPicPr>
                   </pic:nvPicPr>
                   <pic:blipFill>
-                    <a:blip r:embed="rId121"/>
+                    <a:blip r:embed="rId123"/>
                     <a:stretch>
                       <a:fillRect/>
                     </a:stretch>
@@ -3521,7 +3673,7 @@
       <w:pPr>
         <w:numPr>
           <w:ilvl w:val="0"/>
-          <w:numId w:val="1020"/>
+          <w:numId w:val="1023"/>
         </w:numPr>
       </w:pPr>
       <w:r>
@@ -3543,7 +3695,7 @@
       <w:pPr>
         <w:numPr>
           <w:ilvl w:val="0"/>
-          <w:numId w:val="1020"/>
+          <w:numId w:val="1023"/>
         </w:numPr>
       </w:pPr>
       <w:r>
@@ -3565,7 +3717,7 @@
       <w:pPr>
         <w:numPr>
           <w:ilvl w:val="0"/>
-          <w:numId w:val="1020"/>
+          <w:numId w:val="1023"/>
         </w:numPr>
       </w:pPr>
       <w:r>
@@ -3587,7 +3739,7 @@
       <w:pPr>
         <w:numPr>
           <w:ilvl w:val="0"/>
-          <w:numId w:val="1020"/>
+          <w:numId w:val="1023"/>
         </w:numPr>
       </w:pPr>
       <w:r>
@@ -3609,7 +3761,7 @@
       <w:pPr>
         <w:numPr>
           <w:ilvl w:val="0"/>
-          <w:numId w:val="1020"/>
+          <w:numId w:val="1023"/>
         </w:numPr>
       </w:pPr>
       <w:r>
@@ -3631,7 +3783,7 @@
       <w:pPr>
         <w:numPr>
           <w:ilvl w:val="0"/>
-          <w:numId w:val="1020"/>
+          <w:numId w:val="1023"/>
         </w:numPr>
       </w:pPr>
       <w:r>
@@ -3653,7 +3805,7 @@
       <w:pPr>
         <w:numPr>
           <w:ilvl w:val="0"/>
-          <w:numId w:val="1020"/>
+          <w:numId w:val="1023"/>
         </w:numPr>
       </w:pPr>
       <w:r>
@@ -3675,7 +3827,7 @@
       <w:pPr>
         <w:numPr>
           <w:ilvl w:val="0"/>
-          <w:numId w:val="1020"/>
+          <w:numId w:val="1023"/>
         </w:numPr>
       </w:pPr>
       <w:r>
@@ -3715,7 +3867,7 @@
       <w:pPr>
         <w:numPr>
           <w:ilvl w:val="0"/>
-          <w:numId w:val="1020"/>
+          <w:numId w:val="1023"/>
         </w:numPr>
       </w:pPr>
       <w:r>
@@ -3752,7 +3904,7 @@
       <w:pPr>
         <w:numPr>
           <w:ilvl w:val="0"/>
-          <w:numId w:val="1021"/>
+          <w:numId w:val="1024"/>
         </w:numPr>
         <w:pStyle w:val="Compact"/>
       </w:pPr>
@@ -3772,7 +3924,7 @@
       <w:pPr>
         <w:numPr>
           <w:ilvl w:val="0"/>
-          <w:numId w:val="1022"/>
+          <w:numId w:val="1025"/>
         </w:numPr>
         <w:pStyle w:val="Compact"/>
       </w:pPr>
@@ -3792,7 +3944,7 @@
       <w:pPr>
         <w:numPr>
           <w:ilvl w:val="0"/>
-          <w:numId w:val="1023"/>
+          <w:numId w:val="1026"/>
         </w:numPr>
         <w:pStyle w:val="Compact"/>
       </w:pPr>
@@ -3886,7 +4038,7 @@
         <w:t xml:space="preserve">At the bottom of the following buttons exist.</w:t>
       </w:r>
     </w:p>
-    <w:bookmarkStart w:id="124" w:name="show-prediction-button"/>
+    <w:bookmarkStart w:id="126" w:name="show-prediction-button"/>
     <w:p>
       <w:pPr>
         <w:pStyle w:val="Heading4"/>
@@ -3967,8 +4119,8 @@
         <w:t xml:space="preserve">Your predicted savings withdrawals and your predicted pension withdrawals.</w:t>
       </w:r>
     </w:p>
-    <w:bookmarkEnd w:id="124"/>
-    <w:bookmarkStart w:id="125" w:name="show-progress-button"/>
+    <w:bookmarkEnd w:id="126"/>
+    <w:bookmarkStart w:id="127" w:name="show-progress-button"/>
     <w:p>
       <w:pPr>
         <w:pStyle w:val="Heading4"/>
@@ -3991,38 +4143,38 @@
       </w:pPr>
       <w:r>
         <w:t xml:space="preserve">The actual amount spent each month is also plotted (along with the average) this allows you to see how accurate your spending estimates/guesses were. The actual value can only be plotted if you update the MONTHLY SPENDING table regularly as time progresses as this is where this data comes from.</w:t>
-      </w:r>
-    </w:p>
-    <w:bookmarkEnd w:id="125"/>
-    <w:bookmarkEnd w:id="126"/>
-    <w:bookmarkStart w:id="127" w:name="last-year-to-plot"/>
-    <w:p>
-      <w:pPr>
-        <w:pStyle w:val="Heading3"/>
-      </w:pPr>
-      <w:r>
-        <w:t xml:space="preserve">Last year to plot</w:t>
-      </w:r>
-    </w:p>
-    <w:p>
-      <w:pPr>
-        <w:pStyle w:val="FirstParagraph"/>
-      </w:pPr>
-      <w:r>
-        <w:t xml:space="preserve">By default the plots continue up to the max year (in your report). You can truncate this to view a shorter period of time by entering a year before the max year. This can be useful to view how your plan is progressing.</w:t>
-      </w:r>
-    </w:p>
-    <w:p>
-      <w:pPr>
-        <w:pStyle w:val="BodyText"/>
-      </w:pPr>
-      <w:r>
-        <w:t xml:space="preserve">The plots allow you to zoom in on points of interest at any time but this field allows the plots to be truncated if required.</w:t>
       </w:r>
     </w:p>
     <w:bookmarkEnd w:id="127"/>
     <w:bookmarkEnd w:id="128"/>
-    <w:bookmarkStart w:id="144" w:name="report-on-example-data"/>
+    <w:bookmarkStart w:id="129" w:name="last-year-to-plot"/>
+    <w:p>
+      <w:pPr>
+        <w:pStyle w:val="Heading3"/>
+      </w:pPr>
+      <w:r>
+        <w:t xml:space="preserve">Last year to plot</w:t>
+      </w:r>
+    </w:p>
+    <w:p>
+      <w:pPr>
+        <w:pStyle w:val="FirstParagraph"/>
+      </w:pPr>
+      <w:r>
+        <w:t xml:space="preserve">By default the plots continue up to the max year (in your report). You can truncate this to view a shorter period of time by entering a year before the max year. This can be useful to view how your plan is progressing.</w:t>
+      </w:r>
+    </w:p>
+    <w:p>
+      <w:pPr>
+        <w:pStyle w:val="BodyText"/>
+      </w:pPr>
+      <w:r>
+        <w:t xml:space="preserve">The plots allow you to zoom in on points of interest at any time but this field allows the plots to be truncated if required.</w:t>
+      </w:r>
+    </w:p>
+    <w:bookmarkEnd w:id="129"/>
+    <w:bookmarkEnd w:id="130"/>
+    <w:bookmarkStart w:id="146" w:name="report-on-example-data"/>
     <w:p>
       <w:pPr>
         <w:pStyle w:val="Heading1"/>
@@ -4048,18 +4200,18 @@
           <wp:inline>
             <wp:extent cx="5334000" cy="9482666"/>
             <wp:effectExtent b="0" l="0" r="0" t="0"/>
-            <wp:docPr descr="alt text" title="Drawdown Retirement Form 1" id="130" name="Picture"/>
+            <wp:docPr descr="alt text" title="Drawdown Retirement Form 1" id="132" name="Picture"/>
             <a:graphic>
               <a:graphicData uri="http://schemas.openxmlformats.org/drawingml/2006/picture">
                 <pic:pic>
                   <pic:nvPicPr>
-                    <pic:cNvPr descr="images/drawdown_retirement_form_1.png" id="131" name="Picture"/>
+                    <pic:cNvPr descr="images/drawdown_retirement_form_1.png" id="133" name="Picture"/>
                     <pic:cNvPicPr>
                       <a:picLocks noChangeArrowheads="1" noChangeAspect="1"/>
                     </pic:cNvPicPr>
                   </pic:nvPicPr>
                   <pic:blipFill>
-                    <a:blip r:embed="rId129"/>
+                    <a:blip r:embed="rId131"/>
                     <a:stretch>
                       <a:fillRect/>
                     </a:stretch>
@@ -4111,18 +4263,18 @@
           <wp:inline>
             <wp:extent cx="5334000" cy="9482666"/>
             <wp:effectExtent b="0" l="0" r="0" t="0"/>
-            <wp:docPr descr="alt text" title="Report 1" id="133" name="Picture"/>
+            <wp:docPr descr="alt text" title="Report 1" id="135" name="Picture"/>
             <a:graphic>
               <a:graphicData uri="http://schemas.openxmlformats.org/drawingml/2006/picture">
                 <pic:pic>
                   <pic:nvPicPr>
-                    <pic:cNvPr descr="images/report_1.png" id="134" name="Picture"/>
+                    <pic:cNvPr descr="images/report_1.png" id="136" name="Picture"/>
                     <pic:cNvPicPr>
                       <a:picLocks noChangeArrowheads="1" noChangeAspect="1"/>
                     </pic:cNvPicPr>
                   </pic:nvPicPr>
                   <pic:blipFill>
-                    <a:blip r:embed="rId132"/>
+                    <a:blip r:embed="rId134"/>
                     <a:stretch>
                       <a:fillRect/>
                     </a:stretch>
@@ -4180,18 +4332,18 @@
           <wp:inline>
             <wp:extent cx="3073400" cy="685800"/>
             <wp:effectExtent b="0" l="0" r="0" t="0"/>
-            <wp:docPr descr="alt text" title="Plot Toolbar" id="136" name="Picture"/>
+            <wp:docPr descr="alt text" title="Plot Toolbar" id="138" name="Picture"/>
             <a:graphic>
               <a:graphicData uri="http://schemas.openxmlformats.org/drawingml/2006/picture">
                 <pic:pic>
                   <pic:nvPicPr>
-                    <pic:cNvPr descr="images/plot_toolbar.png" id="137" name="Picture"/>
+                    <pic:cNvPr descr="images/plot_toolbar.png" id="139" name="Picture"/>
                     <pic:cNvPicPr>
                       <a:picLocks noChangeArrowheads="1" noChangeAspect="1"/>
                     </pic:cNvPicPr>
                   </pic:nvPicPr>
                   <pic:blipFill>
-                    <a:blip r:embed="rId135"/>
+                    <a:blip r:embed="rId137"/>
                     <a:stretch>
                       <a:fillRect/>
                     </a:stretch>
@@ -4285,18 +4437,18 @@
           <wp:inline>
             <wp:extent cx="5334000" cy="9482666"/>
             <wp:effectExtent b="0" l="0" r="0" t="0"/>
-            <wp:docPr descr="alt text" title="Report 2" id="139" name="Picture"/>
+            <wp:docPr descr="alt text" title="Report 2" id="141" name="Picture"/>
             <a:graphic>
               <a:graphicData uri="http://schemas.openxmlformats.org/drawingml/2006/picture">
                 <pic:pic>
                   <pic:nvPicPr>
-                    <pic:cNvPr descr="images/report_1b.png" id="140" name="Picture"/>
+                    <pic:cNvPr descr="images/report_1b.png" id="142" name="Picture"/>
                     <pic:cNvPicPr>
                       <a:picLocks noChangeArrowheads="1" noChangeAspect="1"/>
                     </pic:cNvPicPr>
                   </pic:nvPicPr>
                   <pic:blipFill>
-                    <a:blip r:embed="rId138"/>
+                    <a:blip r:embed="rId140"/>
                     <a:stretch>
                       <a:fillRect/>
                     </a:stretch>
@@ -4364,18 +4516,18 @@
           <wp:inline>
             <wp:extent cx="5334000" cy="9482666"/>
             <wp:effectExtent b="0" l="0" r="0" t="0"/>
-            <wp:docPr descr="alt text" title="Report 3" id="142" name="Picture"/>
+            <wp:docPr descr="alt text" title="Report 3" id="144" name="Picture"/>
             <a:graphic>
               <a:graphicData uri="http://schemas.openxmlformats.org/drawingml/2006/picture">
                 <pic:pic>
                   <pic:nvPicPr>
-                    <pic:cNvPr descr="images/report_1c.png" id="143" name="Picture"/>
+                    <pic:cNvPr descr="images/report_1c.png" id="145" name="Picture"/>
                     <pic:cNvPicPr>
                       <a:picLocks noChangeArrowheads="1" noChangeAspect="1"/>
                     </pic:cNvPicPr>
                   </pic:nvPicPr>
                   <pic:blipFill>
-                    <a:blip r:embed="rId141"/>
+                    <a:blip r:embed="rId143"/>
                     <a:stretch>
                       <a:fillRect/>
                     </a:stretch>
@@ -4467,8 +4619,8 @@
         <w:t xml:space="preserve">if you wish to see how to compare the predictions with reality.</w:t>
       </w:r>
     </w:p>
-    <w:bookmarkEnd w:id="144"/>
-    <w:bookmarkStart w:id="153" w:name="reality_report"/>
+    <w:bookmarkEnd w:id="146"/>
+    <w:bookmarkStart w:id="155" w:name="reality_report"/>
     <w:p>
       <w:pPr>
         <w:pStyle w:val="Heading1"/>
@@ -4477,7 +4629,7 @@
         <w:t xml:space="preserve">COMPARING PREDICTIONS WITH REALITY</w:t>
       </w:r>
     </w:p>
-    <w:bookmarkStart w:id="152" w:name="checking-your-monthly-spending"/>
+    <w:bookmarkStart w:id="154" w:name="checking-your-monthly-spending"/>
     <w:p>
       <w:pPr>
         <w:pStyle w:val="Heading2"/>
@@ -4517,18 +4669,18 @@
           <wp:inline>
             <wp:extent cx="5334000" cy="9482666"/>
             <wp:effectExtent b="0" l="0" r="0" t="0"/>
-            <wp:docPr descr="alt text" title="Drawdown Retirement Form 2" id="146" name="Picture"/>
+            <wp:docPr descr="alt text" title="Drawdown Retirement Form 2" id="148" name="Picture"/>
             <a:graphic>
               <a:graphicData uri="http://schemas.openxmlformats.org/drawingml/2006/picture">
                 <pic:pic>
                   <pic:nvPicPr>
-                    <pic:cNvPr descr="images/drawdown_retirement_form_2.png" id="147" name="Picture"/>
+                    <pic:cNvPr descr="images/drawdown_retirement_form_2.png" id="149" name="Picture"/>
                     <pic:cNvPicPr>
                       <a:picLocks noChangeArrowheads="1" noChangeAspect="1"/>
                     </pic:cNvPicPr>
                   </pic:nvPicPr>
                   <pic:blipFill>
-                    <a:blip r:embed="rId145"/>
+                    <a:blip r:embed="rId147"/>
                     <a:stretch>
                       <a:fillRect/>
                     </a:stretch>
@@ -4580,18 +4732,18 @@
           <wp:inline>
             <wp:extent cx="5334000" cy="9482666"/>
             <wp:effectExtent b="0" l="0" r="0" t="0"/>
-            <wp:docPr descr="alt text" title="Report 4" id="149" name="Picture"/>
+            <wp:docPr descr="alt text" title="Report 4" id="151" name="Picture"/>
             <a:graphic>
               <a:graphicData uri="http://schemas.openxmlformats.org/drawingml/2006/picture">
                 <pic:pic>
                   <pic:nvPicPr>
-                    <pic:cNvPr descr="images/report_1d.png" id="150" name="Picture"/>
+                    <pic:cNvPr descr="images/report_1d.png" id="152" name="Picture"/>
                     <pic:cNvPicPr>
                       <a:picLocks noChangeArrowheads="1" noChangeAspect="1"/>
                     </pic:cNvPicPr>
                   </pic:nvPicPr>
                   <pic:blipFill>
-                    <a:blip r:embed="rId148"/>
+                    <a:blip r:embed="rId150"/>
                     <a:stretch>
                       <a:fillRect/>
                     </a:stretch>
@@ -4660,7 +4812,7 @@
         <w:t xml:space="preserve">This shows data over a few months. It should become more useful as time progresses and more real data is available.</w:t>
       </w:r>
     </w:p>
-    <w:bookmarkStart w:id="151" w:name="note-1"/>
+    <w:bookmarkStart w:id="153" w:name="note-1"/>
     <w:p>
       <w:pPr>
         <w:pStyle w:val="Heading3"/>
@@ -4677,10 +4829,10 @@
         <w:t xml:space="preserve">Any of the traces can be hidden if required by clicking on the legend name on the right hand side of the plot area.</w:t>
       </w:r>
     </w:p>
-    <w:bookmarkEnd w:id="151"/>
-    <w:bookmarkEnd w:id="152"/>
     <w:bookmarkEnd w:id="153"/>
-    <w:bookmarkStart w:id="163" w:name="X3588ef0ac7a8e8ef051146d509e606157912327"/>
+    <w:bookmarkEnd w:id="154"/>
+    <w:bookmarkEnd w:id="155"/>
+    <w:bookmarkStart w:id="165" w:name="X3588ef0ac7a8e8ef051146d509e606157912327"/>
     <w:p>
       <w:pPr>
         <w:pStyle w:val="Heading1"/>
@@ -4714,18 +4866,18 @@
           <wp:inline>
             <wp:extent cx="5334000" cy="9482666"/>
             <wp:effectExtent b="0" l="0" r="0" t="0"/>
-            <wp:docPr descr="alt text" title="Drawdown Retirement Form 3" id="155" name="Picture"/>
+            <wp:docPr descr="alt text" title="Drawdown Retirement Form 3" id="157" name="Picture"/>
             <a:graphic>
               <a:graphicData uri="http://schemas.openxmlformats.org/drawingml/2006/picture">
                 <pic:pic>
                   <pic:nvPicPr>
-                    <pic:cNvPr descr="images/drawdown_retirement_form_3.png" id="156" name="Picture"/>
+                    <pic:cNvPr descr="images/drawdown_retirement_form_3.png" id="158" name="Picture"/>
                     <pic:cNvPicPr>
                       <a:picLocks noChangeArrowheads="1" noChangeAspect="1"/>
                     </pic:cNvPicPr>
                   </pic:nvPicPr>
                   <pic:blipFill>
-                    <a:blip r:embed="rId154"/>
+                    <a:blip r:embed="rId156"/>
                     <a:stretch>
                       <a:fillRect/>
                     </a:stretch>
@@ -4777,18 +4929,18 @@
           <wp:inline>
             <wp:extent cx="5334000" cy="9482666"/>
             <wp:effectExtent b="0" l="0" r="0" t="0"/>
-            <wp:docPr descr="alt text" title="Report 5" id="158" name="Picture"/>
+            <wp:docPr descr="alt text" title="Report 5" id="160" name="Picture"/>
             <a:graphic>
               <a:graphicData uri="http://schemas.openxmlformats.org/drawingml/2006/picture">
                 <pic:pic>
                   <pic:nvPicPr>
-                    <pic:cNvPr descr="images/report_1e.png" id="159" name="Picture"/>
+                    <pic:cNvPr descr="images/report_1e.png" id="161" name="Picture"/>
                     <pic:cNvPicPr>
                       <a:picLocks noChangeArrowheads="1" noChangeAspect="1"/>
                     </pic:cNvPicPr>
                   </pic:nvPicPr>
                   <pic:blipFill>
-                    <a:blip r:embed="rId157"/>
+                    <a:blip r:embed="rId159"/>
                     <a:stretch>
                       <a:fillRect/>
                     </a:stretch>
@@ -4840,18 +4992,18 @@
           <wp:inline>
             <wp:extent cx="5334000" cy="2431977"/>
             <wp:effectExtent b="0" l="0" r="0" t="0"/>
-            <wp:docPr descr="alt text" title="Report 5 Zoom" id="161" name="Picture"/>
+            <wp:docPr descr="alt text" title="Report 5 Zoom" id="163" name="Picture"/>
             <a:graphic>
               <a:graphicData uri="http://schemas.openxmlformats.org/drawingml/2006/picture">
                 <pic:pic>
                   <pic:nvPicPr>
-                    <pic:cNvPr descr="images/report_1e_zoom.png" id="162" name="Picture"/>
+                    <pic:cNvPr descr="images/report_1e_zoom.png" id="164" name="Picture"/>
                     <pic:cNvPicPr>
                       <a:picLocks noChangeArrowheads="1" noChangeAspect="1"/>
                     </pic:cNvPicPr>
                   </pic:nvPicPr>
                   <pic:blipFill>
-                    <a:blip r:embed="rId160"/>
+                    <a:blip r:embed="rId162"/>
                     <a:stretch>
                       <a:fillRect/>
                     </a:stretch>
@@ -4886,7 +5038,7 @@
         <w:t xml:space="preserve">alt text</w:t>
       </w:r>
     </w:p>
-    <w:bookmarkEnd w:id="163"/>
+    <w:bookmarkEnd w:id="165"/>
     <w:sectPr/>
   </w:body>
 </w:document>
@@ -5139,6 +5291,15 @@
     <w:abstractNumId w:val="991"/>
   </w:num>
   <w:num w:numId="1023">
+    <w:abstractNumId w:val="991"/>
+  </w:num>
+  <w:num w:numId="1024">
+    <w:abstractNumId w:val="991"/>
+  </w:num>
+  <w:num w:numId="1025">
+    <w:abstractNumId w:val="991"/>
+  </w:num>
+  <w:num w:numId="1026">
     <w:abstractNumId w:val="991"/>
   </w:num>
 </w:numbering>

</xml_diff>

<commit_message>
Update to the latest readme
</commit_message>
<xml_diff>
--- a/README.docx
+++ b/README.docx
@@ -837,7 +837,7 @@
         </w:numPr>
       </w:pPr>
       <w:r>
-        <w:t xml:space="preserve">If your default browser is Safari then you must change the Safari settings to allow popup windows from local applications.</w:t>
+        <w:t xml:space="preserve">If your default browser is Safari then you should change the Safari settings to allow popup windows from local applications.</w:t>
       </w:r>
     </w:p>
     <w:p>
@@ -859,7 +859,7 @@
         </w:numPr>
       </w:pPr>
       <w:r>
-        <w:t xml:space="preserve">Look for 127.0.0.1 or localhost</w:t>
+        <w:t xml:space="preserve">Look for 127.0.0.1 or localhost. Note that this may not be present until retirement finances is launched for the first time.</w:t>
       </w:r>
     </w:p>
     <w:p>

</xml_diff>

<commit_message>
Update the docx readme to include the new total report format.
</commit_message>
<xml_diff>
--- a/README.docx
+++ b/README.docx
@@ -3532,7 +3532,7 @@
       <w:r>
         <w:drawing>
           <wp:inline>
-            <wp:extent cx="3594100" cy="3860800"/>
+            <wp:extent cx="5334000" cy="6625166"/>
             <wp:effectExtent b="0" l="0" r="0" t="0"/>
             <wp:docPr descr="alt text" title="Totals Example" id="120" name="Picture"/>
             <a:graphic>
@@ -3553,7 +3553,7 @@
                   <pic:spPr bwMode="auto">
                     <a:xfrm>
                       <a:off x="0" y="0"/>
-                      <a:ext cx="3594100" cy="3860800"/>
+                      <a:ext cx="5334000" cy="6625166"/>
                     </a:xfrm>
                     <a:prstGeom prst="rect">
                       <a:avLst/>

</xml_diff>